<commit_message>
Fix de l'asemblage automatique
</commit_message>
<xml_diff>
--- a/specs/SPEC_CODEX_topo_integration_auto_assemblage.docx
+++ b/specs/SPEC_CODEX_topo_integration_auto_assemblage.docx
@@ -15,25 +15,7 @@
           <w:sz w:val="40"/>
           <w:lang w:val="fr-FR"/>
         </w:rPr>
-        <w:t xml:space="preserve">SPEC CODEX — Intégration </w:t>
-      </w:r>
-      <w:proofErr w:type="spellStart"/>
-      <w:r>
-        <w:rPr>
-          <w:b/>
-          <w:sz w:val="40"/>
-          <w:lang w:val="fr-FR"/>
-        </w:rPr>
-        <w:t>TopologyWorld</w:t>
-      </w:r>
-      <w:proofErr w:type="spellEnd"/>
-      <w:r>
-        <w:rPr>
-          <w:b/>
-          <w:sz w:val="40"/>
-          <w:lang w:val="fr-FR"/>
-        </w:rPr>
-        <w:t xml:space="preserve"> dans l’assemblage automatique</w:t>
+        <w:t>SPEC CODEX — Intégration TopologyWorld dans l’assemblage automatique</w:t>
       </w:r>
     </w:p>
     <w:p>
@@ -95,19 +77,9 @@
             <w:tcW w:w="4320" w:type="dxa"/>
           </w:tcPr>
           <w:p>
-            <w:proofErr w:type="spellStart"/>
             <w:r>
-              <w:t>Fichiers</w:t>
+              <w:t>Fichiers impactés</w:t>
             </w:r>
-            <w:proofErr w:type="spellEnd"/>
-            <w:r>
-              <w:t xml:space="preserve"> </w:t>
-            </w:r>
-            <w:proofErr w:type="spellStart"/>
-            <w:r>
-              <w:t>impactés</w:t>
-            </w:r>
-            <w:proofErr w:type="spellEnd"/>
           </w:p>
         </w:tc>
         <w:tc>
@@ -135,11 +107,9 @@
             <w:tcW w:w="4320" w:type="dxa"/>
           </w:tcPr>
           <w:p>
-            <w:proofErr w:type="spellStart"/>
             <w:r>
               <w:t>Statut</w:t>
             </w:r>
-            <w:proofErr w:type="spellEnd"/>
           </w:p>
         </w:tc>
         <w:tc>
@@ -217,35 +187,7 @@
         <w:rPr>
           <w:lang w:val="fr-FR"/>
         </w:rPr>
-        <w:t xml:space="preserve">Mettre en </w:t>
-      </w:r>
-      <w:proofErr w:type="spellStart"/>
-      <w:r>
-        <w:rPr>
-          <w:lang w:val="fr-FR"/>
-        </w:rPr>
-        <w:t>oeuvre</w:t>
-      </w:r>
-      <w:proofErr w:type="spellEnd"/>
-      <w:r>
-        <w:rPr>
-          <w:lang w:val="fr-FR"/>
-        </w:rPr>
-        <w:t xml:space="preserve">, dans l’algorithme d’assemblage automatique, les mêmes mécanismes topologiques déjà utilisés en assemblage manuel : création à la volée des éléments topo, création des </w:t>
-      </w:r>
-      <w:proofErr w:type="spellStart"/>
-      <w:r>
-        <w:rPr>
-          <w:lang w:val="fr-FR"/>
-        </w:rPr>
-        <w:t>attachments</w:t>
-      </w:r>
-      <w:proofErr w:type="spellEnd"/>
-      <w:r>
-        <w:rPr>
-          <w:lang w:val="fr-FR"/>
-        </w:rPr>
-        <w:t xml:space="preserve"> à la volée, et validation de chevauchement fiable via le Core topologique.</w:t>
+        <w:t>Mettre en oeuvre, dans l’algorithme d’assemblage automatique, les mêmes mécanismes topologiques déjà utilisés en assemblage manuel : création à la volée des éléments topo, création des attachments à la volée, et validation de chevauchement fiable via le Core topologique.</w:t>
       </w:r>
     </w:p>
     <w:p>
@@ -267,21 +209,7 @@
         <w:rPr>
           <w:lang w:val="fr-FR"/>
         </w:rPr>
-        <w:t xml:space="preserve">L’assemblage automatique maintient en parallèle : (a) topo graphique et (b) </w:t>
-      </w:r>
-      <w:proofErr w:type="spellStart"/>
-      <w:r>
-        <w:rPr>
-          <w:lang w:val="fr-FR"/>
-        </w:rPr>
-        <w:t>TopologyWorld</w:t>
-      </w:r>
-      <w:proofErr w:type="spellEnd"/>
-      <w:r>
-        <w:rPr>
-          <w:lang w:val="fr-FR"/>
-        </w:rPr>
-        <w:t>.</w:t>
+        <w:t>L’assemblage automatique maintient en parallèle : (a) topo graphique et (b) TopologyWorld.</w:t>
       </w:r>
     </w:p>
     <w:p>
@@ -295,21 +223,7 @@
         <w:rPr>
           <w:lang w:val="fr-FR"/>
         </w:rPr>
-        <w:t xml:space="preserve">Toute duplication de branche (2 candidats) duplique aussi la topo via </w:t>
-      </w:r>
-      <w:proofErr w:type="spellStart"/>
-      <w:r>
-        <w:rPr>
-          <w:lang w:val="fr-FR"/>
-        </w:rPr>
-        <w:t>clonePhysicalState</w:t>
-      </w:r>
-      <w:proofErr w:type="spellEnd"/>
-      <w:r>
-        <w:rPr>
-          <w:lang w:val="fr-FR"/>
-        </w:rPr>
-        <w:t>().</w:t>
+        <w:t>Toute duplication de branche (2 candidats) duplique aussi la topo via clonePhysicalState().</w:t>
       </w:r>
     </w:p>
     <w:p>
@@ -317,23 +231,7 @@
         <w:pStyle w:val="ListBullet"/>
       </w:pPr>
       <w:r>
-        <w:t xml:space="preserve">Les attachments </w:t>
-      </w:r>
-      <w:proofErr w:type="spellStart"/>
-      <w:r>
-        <w:t>sont</w:t>
-      </w:r>
-      <w:proofErr w:type="spellEnd"/>
-      <w:r>
-        <w:t xml:space="preserve"> </w:t>
-      </w:r>
-      <w:proofErr w:type="spellStart"/>
-      <w:r>
-        <w:t>générés</w:t>
-      </w:r>
-      <w:proofErr w:type="spellEnd"/>
-      <w:r>
-        <w:t xml:space="preserve"> via EdgeChoice (bootstrap : buildEdgeChoiceEptsFromBest).</w:t>
+        <w:t>Les attachments sont générés via EdgeChoice (bootstrap : buildEdgeChoiceEptsFromBest).</w:t>
       </w:r>
     </w:p>
     <w:p>
@@ -347,21 +245,7 @@
         <w:rPr>
           <w:lang w:val="fr-FR"/>
         </w:rPr>
-        <w:t xml:space="preserve">La transformation (R,T) provient exclusivement de </w:t>
-      </w:r>
-      <w:proofErr w:type="spellStart"/>
-      <w:r>
-        <w:rPr>
-          <w:lang w:val="fr-FR"/>
-        </w:rPr>
-        <w:t>epts.computeRigidTransform</w:t>
-      </w:r>
-      <w:proofErr w:type="spellEnd"/>
-      <w:r>
-        <w:rPr>
-          <w:lang w:val="fr-FR"/>
-        </w:rPr>
-        <w:t>().</w:t>
+        <w:t>La transformation (R,T) provient exclusivement de epts.computeRigidTransform().</w:t>
       </w:r>
     </w:p>
     <w:p>
@@ -375,21 +259,7 @@
         <w:rPr>
           <w:lang w:val="fr-FR"/>
         </w:rPr>
-        <w:t>Le test de chevauchement topo (</w:t>
-      </w:r>
-      <w:proofErr w:type="spellStart"/>
-      <w:r>
-        <w:rPr>
-          <w:lang w:val="fr-FR"/>
-        </w:rPr>
-        <w:t>simulateOverlapTopologique</w:t>
-      </w:r>
-      <w:proofErr w:type="spellEnd"/>
-      <w:r>
-        <w:rPr>
-          <w:lang w:val="fr-FR"/>
-        </w:rPr>
-        <w:t>) est le juge principal.</w:t>
+        <w:t>Le test de chevauchement topo (simulateOverlapTopologique) est le juge principal.</w:t>
       </w:r>
     </w:p>
     <w:p>
@@ -411,21 +281,7 @@
         <w:rPr>
           <w:lang w:val="fr-FR"/>
         </w:rPr>
-        <w:t xml:space="preserve">Phase 0 (bloquante) : introduire </w:t>
-      </w:r>
-      <w:proofErr w:type="spellStart"/>
-      <w:r>
-        <w:rPr>
-          <w:lang w:val="fr-FR"/>
-        </w:rPr>
-        <w:t>computeRigidTransform</w:t>
-      </w:r>
-      <w:proofErr w:type="spellEnd"/>
-      <w:r>
-        <w:rPr>
-          <w:lang w:val="fr-FR"/>
-        </w:rPr>
-        <w:t>() et remplacer tous les recalculs locaux (manuel + auto).</w:t>
+        <w:t>Phase 0 (bloquante) : introduire computeRigidTransform() et remplacer tous les recalculs locaux (manuel + auto).</w:t>
       </w:r>
     </w:p>
     <w:p>
@@ -439,21 +295,7 @@
         <w:rPr>
           <w:lang w:val="fr-FR"/>
         </w:rPr>
-        <w:t xml:space="preserve">Phase 1 : ajouter </w:t>
-      </w:r>
-      <w:proofErr w:type="spellStart"/>
-      <w:r>
-        <w:rPr>
-          <w:lang w:val="fr-FR"/>
-        </w:rPr>
-        <w:t>TopologyWorld</w:t>
-      </w:r>
-      <w:proofErr w:type="spellEnd"/>
-      <w:r>
-        <w:rPr>
-          <w:lang w:val="fr-FR"/>
-        </w:rPr>
-        <w:t xml:space="preserve"> dans l’état de branche (states).</w:t>
+        <w:t>Phase 1 : ajouter TopologyWorld dans l’état de branche (states).</w:t>
       </w:r>
     </w:p>
     <w:p>
@@ -467,21 +309,7 @@
         <w:rPr>
           <w:lang w:val="fr-FR"/>
         </w:rPr>
-        <w:t>Phase 2 : créer topo pour le premier quadrilatère (</w:t>
-      </w:r>
-      <w:proofErr w:type="spellStart"/>
-      <w:r>
-        <w:rPr>
-          <w:lang w:val="fr-FR"/>
-        </w:rPr>
-        <w:t>edge-edge</w:t>
-      </w:r>
-      <w:proofErr w:type="spellEnd"/>
-      <w:r>
-        <w:rPr>
-          <w:lang w:val="fr-FR"/>
-        </w:rPr>
-        <w:t xml:space="preserve"> base commune).</w:t>
+        <w:t>Phase 2 : créer topo pour le premier quadrilatère (edge-edge base commune).</w:t>
       </w:r>
     </w:p>
     <w:p>
@@ -489,15 +317,7 @@
         <w:pStyle w:val="ListNumber"/>
       </w:pPr>
       <w:r>
-        <w:t xml:space="preserve">Phase 3 : </w:t>
-      </w:r>
-      <w:proofErr w:type="spellStart"/>
-      <w:r>
-        <w:t>intégrer</w:t>
-      </w:r>
-      <w:proofErr w:type="spellEnd"/>
-      <w:r>
-        <w:t xml:space="preserve"> topo dans tryChainConnect (2 candidats LO/BL, prune overlap topo, commit attachments).</w:t>
+        <w:t>Phase 3 : intégrer topo dans tryChainConnect (2 candidats LO/BL, prune overlap topo, commit attachments).</w:t>
       </w:r>
     </w:p>
     <w:p>
@@ -511,49 +331,7 @@
         <w:rPr>
           <w:lang w:val="fr-FR"/>
         </w:rPr>
-        <w:t xml:space="preserve">Phase 4 : stocker </w:t>
-      </w:r>
-      <w:proofErr w:type="spellStart"/>
-      <w:r>
-        <w:rPr>
-          <w:lang w:val="fr-FR"/>
-        </w:rPr>
-        <w:t>topoWorld</w:t>
-      </w:r>
-      <w:proofErr w:type="spellEnd"/>
-      <w:r>
-        <w:rPr>
-          <w:lang w:val="fr-FR"/>
-        </w:rPr>
-        <w:t xml:space="preserve"> dans </w:t>
-      </w:r>
-      <w:proofErr w:type="spellStart"/>
-      <w:r>
-        <w:rPr>
-          <w:lang w:val="fr-FR"/>
-        </w:rPr>
-        <w:t>ScenarioAssemblage</w:t>
-      </w:r>
-      <w:proofErr w:type="spellEnd"/>
-      <w:r>
-        <w:rPr>
-          <w:lang w:val="fr-FR"/>
-        </w:rPr>
-        <w:t xml:space="preserve"> et préparer la migration hors </w:t>
-      </w:r>
-      <w:proofErr w:type="spellStart"/>
-      <w:r>
-        <w:rPr>
-          <w:lang w:val="fr-FR"/>
-        </w:rPr>
-        <w:t>fallback</w:t>
-      </w:r>
-      <w:proofErr w:type="spellEnd"/>
-      <w:r>
-        <w:rPr>
-          <w:lang w:val="fr-FR"/>
-        </w:rPr>
-        <w:t xml:space="preserve"> géométrique.</w:t>
+        <w:t>Phase 4 : stocker topoWorld dans ScenarioAssemblage et préparer la migration hors fallback géométrique.</w:t>
       </w:r>
     </w:p>
     <w:p>
@@ -590,206 +368,846 @@
           <w:rFonts w:ascii="Consolas" w:eastAsia="Consolas" w:hAnsi="Consolas"/>
           <w:sz w:val="18"/>
         </w:rPr>
-        <w:t xml:space="preserve">states: List[Tuple[node, </w:t>
-      </w:r>
-      <w:proofErr w:type="spellStart"/>
+        <w:t>states: List[Tuple[node, last_drawn, poly_occ, topoWorld]]</w:t>
+      </w:r>
+    </w:p>
+    <w:p>
+      <w:r>
+        <w:t>Invariants :</w:t>
+      </w:r>
+    </w:p>
+    <w:p>
+      <w:pPr>
+        <w:pStyle w:val="ListBullet"/>
+        <w:rPr>
+          <w:lang w:val="fr-FR"/>
+        </w:rPr>
+      </w:pPr>
+      <w:r>
+        <w:rPr>
+          <w:lang w:val="fr-FR"/>
+        </w:rPr>
+        <w:t>last_drawn et topoWorld décrivent strictement la même configuration à chaque instant.</w:t>
+      </w:r>
+    </w:p>
+    <w:p>
+      <w:pPr>
+        <w:pStyle w:val="ListBullet"/>
+        <w:rPr>
+          <w:lang w:val="fr-FR"/>
+        </w:rPr>
+      </w:pPr>
+      <w:r>
+        <w:rPr>
+          <w:lang w:val="fr-FR"/>
+        </w:rPr>
+        <w:t>topoElementId est déterministe et stable : SA{scenarioIndex}:T{triId:02d}.</w:t>
+      </w:r>
+    </w:p>
+    <w:p>
+      <w:pPr>
+        <w:pStyle w:val="ListBullet"/>
+        <w:rPr>
+          <w:lang w:val="fr-FR"/>
+        </w:rPr>
+      </w:pPr>
+      <w:r>
+        <w:rPr>
+          <w:lang w:val="fr-FR"/>
+        </w:rPr>
+        <w:t>Le clonage conserve les IDs (pas de renumérotation).</w:t>
+      </w:r>
+    </w:p>
+    <w:p>
+      <w:pPr>
+        <w:pStyle w:val="Heading1"/>
+        <w:rPr>
+          <w:lang w:val="fr-FR"/>
+        </w:rPr>
+      </w:pPr>
+      <w:r>
+        <w:rPr>
+          <w:lang w:val="fr-FR"/>
+        </w:rPr>
+        <w:t>5. API TopologyWorld à ajouter / garantir</w:t>
+      </w:r>
+    </w:p>
+    <w:p>
+      <w:pPr>
+        <w:rPr>
+          <w:lang w:val="fr-FR"/>
+        </w:rPr>
+      </w:pPr>
+      <w:r>
+        <w:rPr>
+          <w:lang w:val="fr-FR"/>
+        </w:rPr>
+        <w:t>Les méthodes suivantes doivent exister dans TopologyWorld (assembleur_core.py) :</w:t>
+      </w:r>
+    </w:p>
+    <w:p>
+      <w:pPr>
+        <w:pStyle w:val="ListBullet"/>
+      </w:pPr>
+      <w:r>
+        <w:t>clonePhysicalState() -&gt; TopologyWorld : clone des éléments + poses + attachments, recalc dérivés.</w:t>
+      </w:r>
+    </w:p>
+    <w:p>
+      <w:pPr>
+        <w:pStyle w:val="ListBullet"/>
+        <w:rPr>
+          <w:lang w:val="fr-FR"/>
+        </w:rPr>
+      </w:pPr>
+      <w:r>
+        <w:rPr>
+          <w:lang w:val="fr-FR"/>
+        </w:rPr>
+        <w:t>ensureElement(triId:int, *, topoElementId:str) -&gt; TopologyElement : crée ou renvoie l’élément.</w:t>
+      </w:r>
+    </w:p>
+    <w:p>
+      <w:pPr>
+        <w:pStyle w:val="ListBullet"/>
+        <w:rPr>
+          <w:lang w:val="fr-FR"/>
+        </w:rPr>
+      </w:pPr>
+      <w:r>
+        <w:rPr>
+          <w:lang w:val="fr-FR"/>
+        </w:rPr>
+        <w:t>applyRigidTransformToGroup(groupId, R, T) : applique la pose (R,T) à tous les éléments du groupe mobile.</w:t>
+      </w:r>
+    </w:p>
+    <w:p>
+      <w:pPr>
+        <w:pStyle w:val="ListBullet"/>
+      </w:pPr>
+      <w:r>
+        <w:t>simulateOverlapTopologique(groupSrcId, groupDstId, attachments, R, T) -&gt; bool : pré-check sans mutation.</w:t>
+      </w:r>
+    </w:p>
+    <w:p>
+      <w:pPr>
+        <w:pStyle w:val="ListBullet"/>
+      </w:pPr>
+      <w:r>
+        <w:t>beginTopoTransaction()/applyAttachments()/commitTopoTransaction()/rollbackTopoTransaction()</w:t>
+      </w:r>
+    </w:p>
+    <w:p>
+      <w:pPr>
+        <w:rPr>
+          <w:lang w:val="fr-FR"/>
+        </w:rPr>
+      </w:pPr>
+      <w:r>
+        <w:rPr>
+          <w:lang w:val="fr-FR"/>
+        </w:rPr>
+        <w:t>Note : si l’API existante diffère, elle doit être adaptée mais le comportement ci-dessus est requis.</w:t>
+      </w:r>
+    </w:p>
+    <w:p>
+      <w:pPr>
+        <w:pStyle w:val="Heading1"/>
+        <w:rPr>
+          <w:lang w:val="fr-FR"/>
+        </w:rPr>
+      </w:pPr>
+      <w:r>
+        <w:rPr>
+          <w:lang w:val="fr-FR"/>
+        </w:rPr>
+        <w:t>6. Points d’injection dans assembleur_sim.py</w:t>
+      </w:r>
+    </w:p>
+    <w:p>
+      <w:pPr>
+        <w:rPr>
+          <w:lang w:val="fr-FR"/>
+        </w:rPr>
+      </w:pPr>
+      <w:r>
+        <w:rPr>
+          <w:lang w:val="fr-FR"/>
+        </w:rPr>
+        <w:t>Les hooks topo sont placés aux étapes clefs :</w:t>
+      </w:r>
+    </w:p>
+    <w:p>
+      <w:pPr>
+        <w:pStyle w:val="ListNumber"/>
+        <w:rPr>
+          <w:lang w:val="fr-FR"/>
+        </w:rPr>
+      </w:pPr>
+      <w:r>
+        <w:rPr>
+          <w:lang w:val="fr-FR"/>
+        </w:rPr>
+        <w:t>Après construction de base_last (T1/T2) : création topoWorld0 + éléments + attache edge-edge (Étape 1).</w:t>
+      </w:r>
+    </w:p>
+    <w:p>
+      <w:pPr>
+        <w:pStyle w:val="ListNumber"/>
+        <w:rPr>
+          <w:lang w:val="fr-FR"/>
+        </w:rPr>
+      </w:pPr>
+      <w:r>
+        <w:rPr>
+          <w:lang w:val="fr-FR"/>
+        </w:rPr>
+        <w:t>Dans tryChainConnect, juste après deepcopy(last_drawn_prev) et append des triangles : création/ensure des éléments topo correspondants et stockage topoElementId.</w:t>
+      </w:r>
+    </w:p>
+    <w:p>
+      <w:pPr>
+        <w:pStyle w:val="ListNumber"/>
+        <w:rPr>
+          <w:lang w:val="fr-FR"/>
+        </w:rPr>
+      </w:pPr>
+      <w:r>
+        <w:rPr>
+          <w:lang w:val="fr-FR"/>
+        </w:rPr>
+        <w:t>Dans tryChainConnect, lors du choix LO/BL : construire epts, calculer (R,T), pré-check overlap topo, puis commit attachments.</w:t>
+      </w:r>
+    </w:p>
+    <w:p>
+      <w:pPr>
+        <w:pStyle w:val="ListNumber"/>
+        <w:rPr>
+          <w:lang w:val="fr-FR"/>
+        </w:rPr>
+      </w:pPr>
+      <w:r>
+        <w:rPr>
+          <w:lang w:val="fr-FR"/>
+        </w:rPr>
+        <w:t>En fin de run : associer topoWorld final au ScenarioAssemblage.</w:t>
+      </w:r>
+    </w:p>
+    <w:p>
+      <w:pPr>
+        <w:pStyle w:val="Heading1"/>
+        <w:rPr>
+          <w:lang w:val="fr-FR"/>
+        </w:rPr>
+      </w:pPr>
+      <w:r>
+        <w:rPr>
+          <w:lang w:val="fr-FR"/>
+        </w:rPr>
+        <w:lastRenderedPageBreak/>
+        <w:t>7. Étape 1 — Construction du premier quadrilatère (T1/T2)</w:t>
+      </w:r>
+    </w:p>
+    <w:p>
+      <w:pPr>
+        <w:rPr>
+          <w:lang w:val="fr-FR"/>
+        </w:rPr>
+      </w:pPr>
+      <w:r>
+        <w:rPr>
+          <w:lang w:val="fr-FR"/>
+        </w:rPr>
+        <w:t>À la fin de l’étape où base_last=[t1,t2] est constitué :</w:t>
+      </w:r>
+    </w:p>
+    <w:p>
+      <w:pPr>
+        <w:pStyle w:val="ListNumber"/>
+        <w:rPr>
+          <w:lang w:val="fr-FR"/>
+        </w:rPr>
+      </w:pPr>
+      <w:r>
+        <w:rPr>
+          <w:lang w:val="fr-FR"/>
+        </w:rPr>
+        <w:t>Créer topoWorld0 avec scenarioId='SA{scenarioIndex}' (ou provisoire 'SA0' au niveau moteur).</w:t>
+      </w:r>
+    </w:p>
+    <w:p>
+      <w:pPr>
+        <w:pStyle w:val="ListNumber"/>
+        <w:rPr>
+          <w:lang w:val="fr-FR"/>
+        </w:rPr>
+      </w:pPr>
+      <w:r>
+        <w:rPr>
+          <w:lang w:val="fr-FR"/>
+        </w:rPr>
+        <w:t>Créer ensureElement(T1) et ensureElement(T2), renseigner topoElementId dans last_drawn[tid].</w:t>
+      </w:r>
+    </w:p>
+    <w:p>
+      <w:pPr>
+        <w:pStyle w:val="ListNumber"/>
+      </w:pPr>
+      <w:r>
+        <w:t>Construire epts edge-edge (bootstrap via buildEdgeChoiceEptsFromBest ou helper équivalent) puis attachments.</w:t>
+      </w:r>
+    </w:p>
+    <w:p>
+      <w:pPr>
+        <w:pStyle w:val="ListNumber"/>
+      </w:pPr>
+      <w:r>
+        <w:t>Transaction : applyAttachments(attachments) puis commitTopoTransaction().</w:t>
+      </w:r>
+    </w:p>
+    <w:p>
+      <w:r>
+        <w:t>Résultat : states initial contient topoWorld0 synchronisé avec base_last.</w:t>
+      </w:r>
+    </w:p>
+    <w:p>
+      <w:pPr>
+        <w:pStyle w:val="Heading1"/>
+        <w:rPr>
+          <w:lang w:val="fr-FR"/>
+        </w:rPr>
+      </w:pPr>
+      <w:r>
+        <w:rPr>
+          <w:lang w:val="fr-FR"/>
+        </w:rPr>
+        <w:t>8. Étape 2 — Chaînage (raccord d’un quad mobile au groupe principal)</w:t>
+      </w:r>
+    </w:p>
+    <w:p>
+      <w:pPr>
+        <w:rPr>
+          <w:lang w:val="fr-FR"/>
+        </w:rPr>
+      </w:pPr>
+      <w:r>
+        <w:rPr>
+          <w:lang w:val="fr-FR"/>
+        </w:rPr>
+        <w:t>Pour chaque branche (node,last_drawn,poly_occ,topoWorld), on teste exactement 2 candidats : LO puis BL.</w:t>
+      </w:r>
+    </w:p>
+    <w:p>
+      <w:pPr>
+        <w:rPr>
+          <w:lang w:val="fr-FR"/>
+        </w:rPr>
+      </w:pPr>
+      <w:r>
+        <w:rPr>
+          <w:lang w:val="fr-FR"/>
+        </w:rPr>
+        <w:t>Pour chaque candidat :</w:t>
+      </w:r>
+    </w:p>
+    <w:p>
+      <w:pPr>
+        <w:pStyle w:val="ListNumber"/>
+        <w:rPr>
+          <w:lang w:val="fr-FR"/>
+        </w:rPr>
+      </w:pPr>
+      <w:r>
+        <w:rPr>
+          <w:lang w:val="fr-FR"/>
+        </w:rPr>
+        <w:t>Construire epts via buildEdgeChoiceEptsFromBest(...) en utilisant les données graphiques déjà disponibles.</w:t>
+      </w:r>
+    </w:p>
+    <w:p>
+      <w:pPr>
+        <w:pStyle w:val="ListNumber"/>
+        <w:rPr>
+          <w:lang w:val="fr-FR"/>
+        </w:rPr>
+      </w:pPr>
+      <w:r>
+        <w:rPr>
+          <w:lang w:val="fr-FR"/>
+        </w:rPr>
+        <w:t>Calculer (R,T) via epts.computeRigidTransform() (source unique).</w:t>
+      </w:r>
+    </w:p>
+    <w:p>
+      <w:pPr>
+        <w:pStyle w:val="ListNumber"/>
+      </w:pPr>
+      <w:r>
+        <w:t>Construire attachments = epts.createTopologyAttachments(world).</w:t>
+      </w:r>
+    </w:p>
+    <w:p>
+      <w:pPr>
+        <w:pStyle w:val="ListNumber"/>
+      </w:pPr>
+      <w:r>
+        <w:t>Pré-check : ok = topoWorld.simulateOverlapTopologique(groupSrc, groupDst, attachments, R, T).</w:t>
+      </w:r>
+    </w:p>
+    <w:p>
+      <w:pPr>
+        <w:pStyle w:val="ListNumber"/>
+        <w:rPr>
+          <w:lang w:val="fr-FR"/>
+        </w:rPr>
+      </w:pPr>
+      <w:r>
+        <w:rPr>
+          <w:lang w:val="fr-FR"/>
+        </w:rPr>
+        <w:t>Si ok: retenir le candidat pour propagation, sinon rejeter.</w:t>
+      </w:r>
+    </w:p>
+    <w:p>
+      <w:r>
+        <w:t>Propagation (0/1/2 candidats) :</w:t>
+      </w:r>
+    </w:p>
+    <w:p>
+      <w:pPr>
+        <w:pStyle w:val="ListBullet"/>
+        <w:rPr>
+          <w:lang w:val="fr-FR"/>
+        </w:rPr>
+      </w:pPr>
+      <w:r>
+        <w:rPr>
+          <w:lang w:val="fr-FR"/>
+        </w:rPr>
+        <w:t>0 candidat : abandon de la branche.</w:t>
+      </w:r>
+    </w:p>
+    <w:p>
+      <w:pPr>
+        <w:pStyle w:val="ListBullet"/>
+        <w:rPr>
+          <w:lang w:val="fr-FR"/>
+        </w:rPr>
+      </w:pPr>
+      <w:r>
+        <w:rPr>
+          <w:lang w:val="fr-FR"/>
+        </w:rPr>
+        <w:t>1 candidat : pas de clone, mutation en place.</w:t>
+      </w:r>
+    </w:p>
+    <w:p>
+      <w:pPr>
+        <w:pStyle w:val="ListBullet"/>
+        <w:rPr>
+          <w:lang w:val="fr-FR"/>
+        </w:rPr>
+      </w:pPr>
+      <w:r>
+        <w:rPr>
+          <w:lang w:val="fr-FR"/>
+        </w:rPr>
+        <w:t>2 candidats : clonePhysicalState() + deepcopy() pour créer 2 branches indépendantes.</w:t>
+      </w:r>
+    </w:p>
+    <w:p>
+      <w:pPr>
+        <w:pStyle w:val="Heading1"/>
+        <w:rPr>
+          <w:lang w:val="fr-FR"/>
+        </w:rPr>
+      </w:pPr>
+      <w:r>
+        <w:rPr>
+          <w:lang w:val="fr-FR"/>
+        </w:rPr>
+        <w:t>9. Commit d’un candidat validé</w:t>
+      </w:r>
+    </w:p>
+    <w:p>
+      <w:pPr>
+        <w:rPr>
+          <w:lang w:val="fr-FR"/>
+        </w:rPr>
+      </w:pPr>
+      <w:r>
+        <w:rPr>
+          <w:lang w:val="fr-FR"/>
+        </w:rPr>
+        <w:t>Pour un candidat (epts, attachments, R, T) validé :</w:t>
+      </w:r>
+    </w:p>
+    <w:p>
+      <w:pPr>
+        <w:pStyle w:val="ListNumber"/>
+        <w:rPr>
+          <w:lang w:val="fr-FR"/>
+        </w:rPr>
+      </w:pPr>
+      <w:r>
+        <w:rPr>
+          <w:lang w:val="fr-FR"/>
+        </w:rPr>
+        <w:t>Graphique : appliquer (R,T) aux points des triangles odd/even et les append dans last_drawn.</w:t>
+      </w:r>
+    </w:p>
+    <w:p>
+      <w:pPr>
+        <w:pStyle w:val="ListNumber"/>
+        <w:rPr>
+          <w:lang w:val="fr-FR"/>
+        </w:rPr>
+      </w:pPr>
+      <w:r>
+        <w:rPr>
+          <w:lang w:val="fr-FR"/>
+        </w:rPr>
+        <w:t>Topo : ensureElement(odd/even) puis appliquer la même pose (R,T) au groupe mobile.</w:t>
+      </w:r>
+    </w:p>
+    <w:p>
+      <w:pPr>
+        <w:pStyle w:val="ListNumber"/>
+      </w:pPr>
+      <w:r>
+        <w:t>Topo : transaction : begin → applyAttachments(attachments) → commit.</w:t>
+      </w:r>
+    </w:p>
+    <w:p>
+      <w:pPr>
+        <w:pStyle w:val="ListNumber"/>
+        <w:rPr>
+          <w:lang w:val="fr-FR"/>
+        </w:rPr>
+      </w:pPr>
+      <w:r>
+        <w:rPr>
+          <w:lang w:val="fr-FR"/>
+        </w:rPr>
+        <w:lastRenderedPageBreak/>
+        <w:t>Mettre à jour poly_occ si conservé (fallback).</w:t>
+      </w:r>
+    </w:p>
+    <w:p>
+      <w:pPr>
+        <w:pStyle w:val="ListNumber"/>
+        <w:rPr>
+          <w:lang w:val="fr-FR"/>
+        </w:rPr>
+      </w:pPr>
+      <w:r>
+        <w:rPr>
+          <w:lang w:val="fr-FR"/>
+        </w:rPr>
+        <w:t>Créer child node et pousser l’état dans new_states.</w:t>
+      </w:r>
+    </w:p>
+    <w:p>
+      <w:pPr>
+        <w:pStyle w:val="Heading1"/>
+      </w:pPr>
+      <w:r>
+        <w:t>10. Pseudo-code final (référence)</w:t>
+      </w:r>
+    </w:p>
+    <w:p>
       <w:r>
         <w:rPr>
           <w:rFonts w:ascii="Consolas" w:eastAsia="Consolas" w:hAnsi="Consolas"/>
           <w:sz w:val="18"/>
         </w:rPr>
-        <w:t>last_drawn</w:t>
-      </w:r>
-      <w:proofErr w:type="spellEnd"/>
+        <w:t>tryChainConnectTopoAware(states, triOddId, triEvenId):</w:t>
+      </w:r>
       <w:r>
         <w:rPr>
           <w:rFonts w:ascii="Consolas" w:eastAsia="Consolas" w:hAnsi="Consolas"/>
           <w:sz w:val="18"/>
         </w:rPr>
-        <w:t xml:space="preserve">, </w:t>
-      </w:r>
-      <w:proofErr w:type="spellStart"/>
+        <w:br/>
+        <w:t xml:space="preserve">  new_states = []</w:t>
+      </w:r>
       <w:r>
         <w:rPr>
           <w:rFonts w:ascii="Consolas" w:eastAsia="Consolas" w:hAnsi="Consolas"/>
           <w:sz w:val="18"/>
         </w:rPr>
-        <w:t>poly_occ</w:t>
-      </w:r>
-      <w:proofErr w:type="spellEnd"/>
+        <w:br/>
+        <w:t xml:space="preserve">  for (node, last_drawn, poly_occ, topoWorld) in states:</w:t>
+      </w:r>
       <w:r>
         <w:rPr>
           <w:rFonts w:ascii="Consolas" w:eastAsia="Consolas" w:hAnsi="Consolas"/>
           <w:sz w:val="18"/>
         </w:rPr>
-        <w:t>, topoWorld]]</w:t>
+        <w:br/>
+        <w:t xml:space="preserve">    candidates = []</w:t>
+      </w:r>
+      <w:r>
+        <w:rPr>
+          <w:rFonts w:ascii="Consolas" w:eastAsia="Consolas" w:hAnsi="Consolas"/>
+          <w:sz w:val="18"/>
+        </w:rPr>
+        <w:br/>
+        <w:t xml:space="preserve">    for side in [LO, BL]:</w:t>
+      </w:r>
+      <w:r>
+        <w:rPr>
+          <w:rFonts w:ascii="Consolas" w:eastAsia="Consolas" w:hAnsi="Consolas"/>
+          <w:sz w:val="18"/>
+        </w:rPr>
+        <w:br/>
+        <w:t xml:space="preserve">      epts = buildEptsForSide(...)</w:t>
+      </w:r>
+      <w:r>
+        <w:rPr>
+          <w:rFonts w:ascii="Consolas" w:eastAsia="Consolas" w:hAnsi="Consolas"/>
+          <w:sz w:val="18"/>
+        </w:rPr>
+        <w:br/>
+        <w:t xml:space="preserve">      (R, T) = epts.computeRigidTransform()</w:t>
+      </w:r>
+      <w:r>
+        <w:rPr>
+          <w:rFonts w:ascii="Consolas" w:eastAsia="Consolas" w:hAnsi="Consolas"/>
+          <w:sz w:val="18"/>
+        </w:rPr>
+        <w:br/>
+        <w:t xml:space="preserve">      attachments = epts.createTopologyAttachments(world=topoWorld)</w:t>
+      </w:r>
+      <w:r>
+        <w:rPr>
+          <w:rFonts w:ascii="Consolas" w:eastAsia="Consolas" w:hAnsi="Consolas"/>
+          <w:sz w:val="18"/>
+        </w:rPr>
+        <w:br/>
+        <w:t xml:space="preserve">      ok = topoWorld.simulateOverlapTopologique(groupSrc, groupDst, attachments, R, T)</w:t>
+      </w:r>
+      <w:r>
+        <w:rPr>
+          <w:rFonts w:ascii="Consolas" w:eastAsia="Consolas" w:hAnsi="Consolas"/>
+          <w:sz w:val="18"/>
+        </w:rPr>
+        <w:br/>
+        <w:t xml:space="preserve">      if ok: candidates.append((epts, attachments, R, T))</w:t>
+      </w:r>
+      <w:r>
+        <w:rPr>
+          <w:rFonts w:ascii="Consolas" w:eastAsia="Consolas" w:hAnsi="Consolas"/>
+          <w:sz w:val="18"/>
+        </w:rPr>
+        <w:br/>
+      </w:r>
+      <w:r>
+        <w:rPr>
+          <w:rFonts w:ascii="Consolas" w:eastAsia="Consolas" w:hAnsi="Consolas"/>
+          <w:sz w:val="18"/>
+        </w:rPr>
+        <w:br/>
+        <w:t xml:space="preserve">    for cand in candidates:</w:t>
+      </w:r>
+      <w:r>
+        <w:rPr>
+          <w:rFonts w:ascii="Consolas" w:eastAsia="Consolas" w:hAnsi="Consolas"/>
+          <w:sz w:val="18"/>
+        </w:rPr>
+        <w:br/>
+        <w:t xml:space="preserve">      if len(candidates) == 1: (ld, po, w) = (last_drawn, poly_occ, topoWorld)</w:t>
+      </w:r>
+      <w:r>
+        <w:rPr>
+          <w:rFonts w:ascii="Consolas" w:eastAsia="Consolas" w:hAnsi="Consolas"/>
+          <w:sz w:val="18"/>
+        </w:rPr>
+        <w:br/>
+        <w:t xml:space="preserve">      else: ld = deepcopy(last_drawn); po = deepcopy(poly_occ); w = topoWorld.clonePhysicalState()</w:t>
+      </w:r>
+      <w:r>
+        <w:rPr>
+          <w:rFonts w:ascii="Consolas" w:eastAsia="Consolas" w:hAnsi="Consolas"/>
+          <w:sz w:val="18"/>
+        </w:rPr>
+        <w:br/>
+      </w:r>
+      <w:r>
+        <w:rPr>
+          <w:rFonts w:ascii="Consolas" w:eastAsia="Consolas" w:hAnsi="Consolas"/>
+          <w:sz w:val="18"/>
+        </w:rPr>
+        <w:br/>
+        <w:t xml:space="preserve">      ld.append(triOddId); ld.append(triEvenId)</w:t>
+      </w:r>
+      <w:r>
+        <w:rPr>
+          <w:rFonts w:ascii="Consolas" w:eastAsia="Consolas" w:hAnsi="Consolas"/>
+          <w:sz w:val="18"/>
+        </w:rPr>
+        <w:br/>
+        <w:t xml:space="preserve">      w.ensureElement(triOddId); w.ensureElement(triEvenId)</w:t>
+      </w:r>
+      <w:r>
+        <w:rPr>
+          <w:rFonts w:ascii="Consolas" w:eastAsia="Consolas" w:hAnsi="Consolas"/>
+          <w:sz w:val="18"/>
+        </w:rPr>
+        <w:br/>
+      </w:r>
+      <w:r>
+        <w:rPr>
+          <w:rFonts w:ascii="Consolas" w:eastAsia="Consolas" w:hAnsi="Consolas"/>
+          <w:sz w:val="18"/>
+        </w:rPr>
+        <w:br/>
+        <w:t xml:space="preserve">      applyRigidTransformToGraphics(ld, triOddId, triEvenId, cand.R, cand.T)</w:t>
+      </w:r>
+      <w:r>
+        <w:rPr>
+          <w:rFonts w:ascii="Consolas" w:eastAsia="Consolas" w:hAnsi="Consolas"/>
+          <w:sz w:val="18"/>
+        </w:rPr>
+        <w:br/>
+        <w:t xml:space="preserve">      w.applyRigidTransformToGroup(mobileGroupId, cand.R, cand.T)</w:t>
+      </w:r>
+      <w:r>
+        <w:rPr>
+          <w:rFonts w:ascii="Consolas" w:eastAsia="Consolas" w:hAnsi="Consolas"/>
+          <w:sz w:val="18"/>
+        </w:rPr>
+        <w:br/>
+      </w:r>
+      <w:r>
+        <w:rPr>
+          <w:rFonts w:ascii="Consolas" w:eastAsia="Consolas" w:hAnsi="Consolas"/>
+          <w:sz w:val="18"/>
+        </w:rPr>
+        <w:br/>
+        <w:t xml:space="preserve">      w.beginTopoTransaction()</w:t>
+      </w:r>
+      <w:r>
+        <w:rPr>
+          <w:rFonts w:ascii="Consolas" w:eastAsia="Consolas" w:hAnsi="Consolas"/>
+          <w:sz w:val="18"/>
+        </w:rPr>
+        <w:br/>
+        <w:t xml:space="preserve">      w.applyAttachments(cand.attachments)</w:t>
+      </w:r>
+      <w:r>
+        <w:rPr>
+          <w:rFonts w:ascii="Consolas" w:eastAsia="Consolas" w:hAnsi="Consolas"/>
+          <w:sz w:val="18"/>
+        </w:rPr>
+        <w:br/>
+        <w:t xml:space="preserve">      w.commitTopoTransaction()</w:t>
+      </w:r>
+      <w:r>
+        <w:rPr>
+          <w:rFonts w:ascii="Consolas" w:eastAsia="Consolas" w:hAnsi="Consolas"/>
+          <w:sz w:val="18"/>
+        </w:rPr>
+        <w:br/>
+      </w:r>
+      <w:r>
+        <w:rPr>
+          <w:rFonts w:ascii="Consolas" w:eastAsia="Consolas" w:hAnsi="Consolas"/>
+          <w:sz w:val="18"/>
+        </w:rPr>
+        <w:br/>
+        <w:t xml:space="preserve">      child = node.addChild(...)</w:t>
+      </w:r>
+      <w:r>
+        <w:rPr>
+          <w:rFonts w:ascii="Consolas" w:eastAsia="Consolas" w:hAnsi="Consolas"/>
+          <w:sz w:val="18"/>
+        </w:rPr>
+        <w:br/>
+        <w:t xml:space="preserve">      new_states.append((child, ld, po, w))</w:t>
+      </w:r>
+      <w:r>
+        <w:rPr>
+          <w:rFonts w:ascii="Consolas" w:eastAsia="Consolas" w:hAnsi="Consolas"/>
+          <w:sz w:val="18"/>
+        </w:rPr>
+        <w:br/>
+        <w:t xml:space="preserve">  return new_states</w:t>
+      </w:r>
+      <w:r>
+        <w:rPr>
+          <w:rFonts w:ascii="Consolas" w:eastAsia="Consolas" w:hAnsi="Consolas"/>
+          <w:sz w:val="18"/>
+        </w:rPr>
+        <w:br/>
       </w:r>
     </w:p>
     <w:p>
-      <w:r>
-        <w:t>Invariants :</w:t>
+      <w:pPr>
+        <w:pStyle w:val="Heading1"/>
+        <w:rPr>
+          <w:lang w:val="fr-FR"/>
+        </w:rPr>
+      </w:pPr>
+      <w:r>
+        <w:rPr>
+          <w:lang w:val="fr-FR"/>
+        </w:rPr>
+        <w:t>11. Modifications détaillées par fichier</w:t>
       </w:r>
     </w:p>
     <w:p>
       <w:pPr>
-        <w:pStyle w:val="ListBullet"/>
-        <w:rPr>
-          <w:lang w:val="fr-FR"/>
-        </w:rPr>
-      </w:pPr>
-      <w:proofErr w:type="spellStart"/>
-      <w:r>
-        <w:rPr>
-          <w:lang w:val="fr-FR"/>
-        </w:rPr>
-        <w:t>last_drawn</w:t>
-      </w:r>
-      <w:proofErr w:type="spellEnd"/>
-      <w:r>
-        <w:rPr>
-          <w:lang w:val="fr-FR"/>
-        </w:rPr>
-        <w:t xml:space="preserve"> et </w:t>
-      </w:r>
-      <w:proofErr w:type="spellStart"/>
-      <w:r>
-        <w:rPr>
-          <w:lang w:val="fr-FR"/>
-        </w:rPr>
-        <w:t>topoWorld</w:t>
-      </w:r>
-      <w:proofErr w:type="spellEnd"/>
-      <w:r>
-        <w:rPr>
-          <w:lang w:val="fr-FR"/>
-        </w:rPr>
-        <w:t xml:space="preserve"> décrivent strictement la même configuration à chaque instant.</w:t>
+        <w:pStyle w:val="Heading2"/>
+        <w:rPr>
+          <w:lang w:val="fr-FR"/>
+        </w:rPr>
+      </w:pPr>
+      <w:r>
+        <w:rPr>
+          <w:lang w:val="fr-FR"/>
+        </w:rPr>
+        <w:t>11.1 assembleur_edgechoice.py</w:t>
       </w:r>
     </w:p>
     <w:p>
       <w:pPr>
         <w:pStyle w:val="ListBullet"/>
-        <w:rPr>
-          <w:lang w:val="fr-FR"/>
-        </w:rPr>
-      </w:pPr>
-      <w:proofErr w:type="spellStart"/>
-      <w:r>
-        <w:rPr>
-          <w:lang w:val="fr-FR"/>
-        </w:rPr>
-        <w:t>topoElementId</w:t>
-      </w:r>
-      <w:proofErr w:type="spellEnd"/>
-      <w:r>
-        <w:rPr>
-          <w:lang w:val="fr-FR"/>
-        </w:rPr>
-        <w:t xml:space="preserve"> est déterministe et stable : SA{</w:t>
-      </w:r>
-      <w:proofErr w:type="spellStart"/>
-      <w:r>
-        <w:rPr>
-          <w:lang w:val="fr-FR"/>
-        </w:rPr>
-        <w:t>scenarioIndex</w:t>
-      </w:r>
-      <w:proofErr w:type="spellEnd"/>
-      <w:r>
-        <w:rPr>
-          <w:lang w:val="fr-FR"/>
-        </w:rPr>
-        <w:t>}:T{triId:02d}.</w:t>
+      </w:pPr>
+      <w:r>
+        <w:t>Ajouter EdgeChoiceEpts.computeRigidTransform() (Phase 0).</w:t>
       </w:r>
     </w:p>
     <w:p>
       <w:pPr>
         <w:pStyle w:val="ListBullet"/>
-        <w:rPr>
-          <w:lang w:val="fr-FR"/>
-        </w:rPr>
-      </w:pPr>
-      <w:r>
-        <w:rPr>
-          <w:lang w:val="fr-FR"/>
-        </w:rPr>
-        <w:t>Le clonage conserve les IDs (pas de renumérotation).</w:t>
+      </w:pPr>
+      <w:r>
+        <w:t>Optionnel bootstrap: conserver buildEdgeChoiceEptsFromBest inchangé pour auto.</w:t>
       </w:r>
     </w:p>
     <w:p>
       <w:pPr>
-        <w:pStyle w:val="Heading1"/>
-        <w:rPr>
-          <w:lang w:val="fr-FR"/>
-        </w:rPr>
-      </w:pPr>
-      <w:r>
-        <w:rPr>
-          <w:lang w:val="fr-FR"/>
-        </w:rPr>
-        <w:t xml:space="preserve">5. API </w:t>
-      </w:r>
-      <w:proofErr w:type="spellStart"/>
-      <w:r>
-        <w:rPr>
-          <w:lang w:val="fr-FR"/>
-        </w:rPr>
-        <w:t>TopologyWorld</w:t>
-      </w:r>
-      <w:proofErr w:type="spellEnd"/>
-      <w:r>
-        <w:rPr>
-          <w:lang w:val="fr-FR"/>
-        </w:rPr>
-        <w:t xml:space="preserve"> à ajouter / garantir</w:t>
+        <w:pStyle w:val="Heading2"/>
+      </w:pPr>
+      <w:r>
+        <w:t>11.2 assembleur_core.py</w:t>
       </w:r>
     </w:p>
     <w:p>
       <w:pPr>
-        <w:rPr>
-          <w:lang w:val="fr-FR"/>
-        </w:rPr>
-      </w:pPr>
-      <w:r>
-        <w:rPr>
-          <w:lang w:val="fr-FR"/>
-        </w:rPr>
-        <w:t xml:space="preserve">Les méthodes suivantes doivent exister dans </w:t>
-      </w:r>
-      <w:proofErr w:type="spellStart"/>
-      <w:r>
-        <w:rPr>
-          <w:lang w:val="fr-FR"/>
-        </w:rPr>
-        <w:t>TopologyWorld</w:t>
-      </w:r>
-      <w:proofErr w:type="spellEnd"/>
-      <w:r>
-        <w:rPr>
-          <w:lang w:val="fr-FR"/>
-        </w:rPr>
-        <w:t xml:space="preserve"> (assembleur_core.py) :</w:t>
+        <w:pStyle w:val="ListBullet"/>
+      </w:pPr>
+      <w:r>
+        <w:t>Ajouter TopologyWorld.clonePhysicalState() (clone par snapshot, recalc dérivés).</w:t>
       </w:r>
     </w:p>
     <w:p>
       <w:pPr>
         <w:pStyle w:val="ListBullet"/>
       </w:pPr>
-      <w:proofErr w:type="spellStart"/>
-      <w:r>
-        <w:t>clonePhysicalState</w:t>
-      </w:r>
-      <w:proofErr w:type="spellEnd"/>
-      <w:r>
-        <w:t xml:space="preserve">() -&gt; </w:t>
-      </w:r>
-      <w:proofErr w:type="spellStart"/>
-      <w:r>
-        <w:t>TopologyWorld</w:t>
-      </w:r>
-      <w:proofErr w:type="spellEnd"/>
-      <w:r>
-        <w:t xml:space="preserve"> : clone des éléments + poses + attachments, recalc dérivés.</w:t>
+      <w:r>
+        <w:t>Ajouter/garantir ensureElement(triId, topoElementId) + format d’IDs SAx:Tyy.</w:t>
       </w:r>
     </w:p>
     <w:p>
@@ -799,812 +1217,156 @@
           <w:lang w:val="fr-FR"/>
         </w:rPr>
       </w:pPr>
-      <w:proofErr w:type="spellStart"/>
-      <w:r>
-        <w:rPr>
-          <w:lang w:val="fr-FR"/>
-        </w:rPr>
-        <w:t>ensureElement</w:t>
-      </w:r>
-      <w:proofErr w:type="spellEnd"/>
-      <w:r>
-        <w:rPr>
-          <w:lang w:val="fr-FR"/>
-        </w:rPr>
-        <w:t>(</w:t>
-      </w:r>
-      <w:proofErr w:type="spellStart"/>
-      <w:r>
-        <w:rPr>
-          <w:lang w:val="fr-FR"/>
-        </w:rPr>
-        <w:t>triId:int</w:t>
-      </w:r>
-      <w:proofErr w:type="spellEnd"/>
-      <w:r>
-        <w:rPr>
-          <w:lang w:val="fr-FR"/>
-        </w:rPr>
-        <w:t xml:space="preserve">, *, </w:t>
-      </w:r>
-      <w:proofErr w:type="spellStart"/>
-      <w:r>
-        <w:rPr>
-          <w:lang w:val="fr-FR"/>
-        </w:rPr>
-        <w:t>topoElementId:str</w:t>
-      </w:r>
-      <w:proofErr w:type="spellEnd"/>
-      <w:r>
-        <w:rPr>
-          <w:lang w:val="fr-FR"/>
-        </w:rPr>
-        <w:t xml:space="preserve">) -&gt; </w:t>
-      </w:r>
-      <w:proofErr w:type="spellStart"/>
-      <w:r>
-        <w:rPr>
-          <w:lang w:val="fr-FR"/>
-        </w:rPr>
-        <w:t>TopologyElement</w:t>
-      </w:r>
-      <w:proofErr w:type="spellEnd"/>
-      <w:r>
-        <w:rPr>
-          <w:lang w:val="fr-FR"/>
-        </w:rPr>
-        <w:t xml:space="preserve"> : crée ou renvoie l’élément.</w:t>
+      <w:r>
+        <w:rPr>
+          <w:lang w:val="fr-FR"/>
+        </w:rPr>
+        <w:t>Ajouter/adapter simulateOverlapTopologique(..., R, T) (pré-check sans mutation).</w:t>
       </w:r>
     </w:p>
     <w:p>
       <w:pPr>
         <w:pStyle w:val="ListBullet"/>
-        <w:rPr>
-          <w:lang w:val="fr-FR"/>
-        </w:rPr>
-      </w:pPr>
-      <w:proofErr w:type="spellStart"/>
-      <w:r>
-        <w:rPr>
-          <w:lang w:val="fr-FR"/>
-        </w:rPr>
-        <w:t>applyRigidTransformToGroup</w:t>
-      </w:r>
-      <w:proofErr w:type="spellEnd"/>
-      <w:r>
-        <w:rPr>
-          <w:lang w:val="fr-FR"/>
-        </w:rPr>
-        <w:t>(</w:t>
-      </w:r>
-      <w:proofErr w:type="spellStart"/>
-      <w:r>
-        <w:rPr>
-          <w:lang w:val="fr-FR"/>
-        </w:rPr>
-        <w:t>groupId</w:t>
-      </w:r>
-      <w:proofErr w:type="spellEnd"/>
-      <w:r>
-        <w:rPr>
-          <w:lang w:val="fr-FR"/>
-        </w:rPr>
-        <w:t>, R, T) : applique la pose (R,T) à tous les éléments du groupe mobile.</w:t>
+      </w:pPr>
+      <w:r>
+        <w:t>Ajouter applyRigidTransformToGroup(...) (sync pose).</w:t>
       </w:r>
     </w:p>
     <w:p>
       <w:pPr>
-        <w:pStyle w:val="ListBullet"/>
-      </w:pPr>
-      <w:proofErr w:type="spellStart"/>
-      <w:r>
-        <w:t>simulateOverlapTopologique</w:t>
-      </w:r>
-      <w:proofErr w:type="spellEnd"/>
-      <w:r>
-        <w:t>(</w:t>
-      </w:r>
-      <w:proofErr w:type="spellStart"/>
-      <w:r>
-        <w:t>groupSrcId</w:t>
-      </w:r>
-      <w:proofErr w:type="spellEnd"/>
-      <w:r>
-        <w:t xml:space="preserve">, </w:t>
-      </w:r>
-      <w:proofErr w:type="spellStart"/>
-      <w:r>
-        <w:t>groupDstId</w:t>
-      </w:r>
-      <w:proofErr w:type="spellEnd"/>
-      <w:r>
-        <w:t>, attachments, R, T) -&gt; bool : pré-check sans mutation.</w:t>
+        <w:pStyle w:val="Heading2"/>
+      </w:pPr>
+      <w:r>
+        <w:lastRenderedPageBreak/>
+        <w:t>11.3 assembleur_sim.py</w:t>
       </w:r>
     </w:p>
     <w:p>
       <w:pPr>
         <w:pStyle w:val="ListBullet"/>
-      </w:pPr>
-      <w:r>
-        <w:t>beginTopoTransaction()/applyAttachments()/commitTopoTransaction()/rollbackTopoTransaction()</w:t>
+        <w:rPr>
+          <w:lang w:val="fr-FR"/>
+        </w:rPr>
+      </w:pPr>
+      <w:r>
+        <w:rPr>
+          <w:lang w:val="fr-FR"/>
+        </w:rPr>
+        <w:t>Étendre states pour transporter topoWorld.</w:t>
       </w:r>
     </w:p>
     <w:p>
       <w:pPr>
-        <w:rPr>
-          <w:lang w:val="fr-FR"/>
-        </w:rPr>
-      </w:pPr>
-      <w:r>
-        <w:rPr>
-          <w:lang w:val="fr-FR"/>
-        </w:rPr>
-        <w:t>Note : si l’API existante diffère, elle doit être adaptée mais le comportement ci-dessus est requis.</w:t>
+        <w:pStyle w:val="ListBullet"/>
+      </w:pPr>
+      <w:r>
+        <w:t>Init topoWorld0 après base_last + attache edge-edge.</w:t>
       </w:r>
     </w:p>
     <w:p>
       <w:pPr>
-        <w:pStyle w:val="Heading1"/>
-        <w:rPr>
-          <w:lang w:val="fr-FR"/>
-        </w:rPr>
-      </w:pPr>
-      <w:r>
-        <w:rPr>
-          <w:lang w:val="fr-FR"/>
-        </w:rPr>
-        <w:t>6. Points d’injection dans assembleur_sim.py</w:t>
+        <w:pStyle w:val="ListBullet"/>
+      </w:pPr>
+      <w:r>
+        <w:t>Dans tryChainConnect: construire epts LO/BL, pré-check topo, brancher (0/1/2), commit topo.</w:t>
       </w:r>
     </w:p>
     <w:p>
       <w:pPr>
-        <w:rPr>
-          <w:lang w:val="fr-FR"/>
-        </w:rPr>
-      </w:pPr>
-      <w:r>
-        <w:rPr>
-          <w:lang w:val="fr-FR"/>
-        </w:rPr>
-        <w:t xml:space="preserve">Les </w:t>
-      </w:r>
-      <w:proofErr w:type="spellStart"/>
-      <w:r>
-        <w:rPr>
-          <w:lang w:val="fr-FR"/>
-        </w:rPr>
-        <w:t>hooks</w:t>
-      </w:r>
-      <w:proofErr w:type="spellEnd"/>
-      <w:r>
-        <w:rPr>
-          <w:lang w:val="fr-FR"/>
-        </w:rPr>
-        <w:t xml:space="preserve"> topo sont placés aux étapes clefs :</w:t>
+        <w:pStyle w:val="ListBullet"/>
+      </w:pPr>
+      <w:r>
+        <w:t>Stocker topoWorld dans ScenarioAssemblage.</w:t>
       </w:r>
     </w:p>
     <w:p>
       <w:pPr>
-        <w:pStyle w:val="ListNumber"/>
-        <w:rPr>
-          <w:lang w:val="fr-FR"/>
-        </w:rPr>
-      </w:pPr>
-      <w:r>
-        <w:rPr>
-          <w:lang w:val="fr-FR"/>
-        </w:rPr>
-        <w:t xml:space="preserve">Après construction de </w:t>
-      </w:r>
-      <w:proofErr w:type="spellStart"/>
-      <w:r>
-        <w:rPr>
-          <w:lang w:val="fr-FR"/>
-        </w:rPr>
-        <w:t>base_last</w:t>
-      </w:r>
-      <w:proofErr w:type="spellEnd"/>
-      <w:r>
-        <w:rPr>
-          <w:lang w:val="fr-FR"/>
-        </w:rPr>
-        <w:t xml:space="preserve"> (T1/T2) : création topoWorld0 + éléments + attache </w:t>
-      </w:r>
-      <w:proofErr w:type="spellStart"/>
-      <w:r>
-        <w:rPr>
-          <w:lang w:val="fr-FR"/>
-        </w:rPr>
-        <w:t>edge-edge</w:t>
-      </w:r>
-      <w:proofErr w:type="spellEnd"/>
-      <w:r>
-        <w:rPr>
-          <w:lang w:val="fr-FR"/>
-        </w:rPr>
-        <w:t xml:space="preserve"> (Étape 1).</w:t>
+        <w:pStyle w:val="Heading1"/>
+      </w:pPr>
+      <w:r>
+        <w:t>12. Logging et debug</w:t>
       </w:r>
     </w:p>
     <w:p>
       <w:pPr>
-        <w:pStyle w:val="ListNumber"/>
-        <w:rPr>
-          <w:lang w:val="fr-FR"/>
-        </w:rPr>
-      </w:pPr>
-      <w:r>
-        <w:rPr>
-          <w:lang w:val="fr-FR"/>
-        </w:rPr>
-        <w:t xml:space="preserve">Dans </w:t>
-      </w:r>
-      <w:proofErr w:type="spellStart"/>
-      <w:r>
-        <w:rPr>
-          <w:lang w:val="fr-FR"/>
-        </w:rPr>
-        <w:t>tryChainConnect</w:t>
-      </w:r>
-      <w:proofErr w:type="spellEnd"/>
-      <w:r>
-        <w:rPr>
-          <w:lang w:val="fr-FR"/>
-        </w:rPr>
-        <w:t xml:space="preserve">, juste après </w:t>
-      </w:r>
-      <w:proofErr w:type="spellStart"/>
-      <w:r>
-        <w:rPr>
-          <w:lang w:val="fr-FR"/>
-        </w:rPr>
-        <w:t>deepcopy</w:t>
-      </w:r>
-      <w:proofErr w:type="spellEnd"/>
-      <w:r>
-        <w:rPr>
-          <w:lang w:val="fr-FR"/>
-        </w:rPr>
-        <w:t>(</w:t>
-      </w:r>
-      <w:proofErr w:type="spellStart"/>
-      <w:r>
-        <w:rPr>
-          <w:lang w:val="fr-FR"/>
-        </w:rPr>
-        <w:t>last_drawn_prev</w:t>
-      </w:r>
-      <w:proofErr w:type="spellEnd"/>
-      <w:r>
-        <w:rPr>
-          <w:lang w:val="fr-FR"/>
-        </w:rPr>
-        <w:t>) et append des triangles : création/</w:t>
-      </w:r>
-      <w:proofErr w:type="spellStart"/>
-      <w:r>
-        <w:rPr>
-          <w:lang w:val="fr-FR"/>
-        </w:rPr>
-        <w:t>ensure</w:t>
-      </w:r>
-      <w:proofErr w:type="spellEnd"/>
-      <w:r>
-        <w:rPr>
-          <w:lang w:val="fr-FR"/>
-        </w:rPr>
-        <w:t xml:space="preserve"> des éléments topo correspondants et stockage </w:t>
-      </w:r>
-      <w:proofErr w:type="spellStart"/>
-      <w:r>
-        <w:rPr>
-          <w:lang w:val="fr-FR"/>
-        </w:rPr>
-        <w:t>topoElementId</w:t>
-      </w:r>
-      <w:proofErr w:type="spellEnd"/>
-      <w:r>
-        <w:rPr>
-          <w:lang w:val="fr-FR"/>
-        </w:rPr>
-        <w:t>.</w:t>
+        <w:pStyle w:val="ListBullet"/>
+        <w:rPr>
+          <w:lang w:val="fr-FR"/>
+        </w:rPr>
+      </w:pPr>
+      <w:r>
+        <w:rPr>
+          <w:lang w:val="fr-FR"/>
+        </w:rPr>
+        <w:t>Tous les logs affichent triId et topoElementId (ex: SA0:T02:E1).</w:t>
       </w:r>
     </w:p>
     <w:p>
       <w:pPr>
-        <w:pStyle w:val="ListNumber"/>
-        <w:rPr>
-          <w:lang w:val="fr-FR"/>
-        </w:rPr>
-      </w:pPr>
-      <w:r>
-        <w:rPr>
-          <w:lang w:val="fr-FR"/>
-        </w:rPr>
-        <w:t xml:space="preserve">Dans </w:t>
-      </w:r>
-      <w:proofErr w:type="spellStart"/>
-      <w:r>
-        <w:rPr>
-          <w:lang w:val="fr-FR"/>
-        </w:rPr>
-        <w:t>tryChainConnect</w:t>
-      </w:r>
-      <w:proofErr w:type="spellEnd"/>
-      <w:r>
-        <w:rPr>
-          <w:lang w:val="fr-FR"/>
-        </w:rPr>
-        <w:t xml:space="preserve">, lors du choix LO/BL : construire </w:t>
-      </w:r>
-      <w:proofErr w:type="spellStart"/>
-      <w:r>
-        <w:rPr>
-          <w:lang w:val="fr-FR"/>
-        </w:rPr>
-        <w:t>epts</w:t>
-      </w:r>
-      <w:proofErr w:type="spellEnd"/>
-      <w:r>
-        <w:rPr>
-          <w:lang w:val="fr-FR"/>
-        </w:rPr>
-        <w:t xml:space="preserve">, calculer (R,T), pré-check </w:t>
-      </w:r>
-      <w:proofErr w:type="spellStart"/>
-      <w:r>
-        <w:rPr>
-          <w:lang w:val="fr-FR"/>
-        </w:rPr>
-        <w:t>overlap</w:t>
-      </w:r>
-      <w:proofErr w:type="spellEnd"/>
-      <w:r>
-        <w:rPr>
-          <w:lang w:val="fr-FR"/>
-        </w:rPr>
-        <w:t xml:space="preserve"> topo, puis commit </w:t>
-      </w:r>
-      <w:proofErr w:type="spellStart"/>
-      <w:r>
-        <w:rPr>
-          <w:lang w:val="fr-FR"/>
-        </w:rPr>
-        <w:t>attachments</w:t>
-      </w:r>
-      <w:proofErr w:type="spellEnd"/>
-      <w:r>
-        <w:rPr>
-          <w:lang w:val="fr-FR"/>
-        </w:rPr>
-        <w:t>.</w:t>
+        <w:pStyle w:val="ListBullet"/>
+        <w:rPr>
+          <w:lang w:val="fr-FR"/>
+        </w:rPr>
+      </w:pPr>
+      <w:r>
+        <w:rPr>
+          <w:lang w:val="fr-FR"/>
+        </w:rPr>
+        <w:t>Conserver la structure debugFail existante et y ajouter un champ 'topoRejectReason' en cas de prune topo.</w:t>
       </w:r>
     </w:p>
     <w:p>
       <w:pPr>
-        <w:pStyle w:val="ListNumber"/>
-        <w:rPr>
-          <w:lang w:val="fr-FR"/>
-        </w:rPr>
-      </w:pPr>
-      <w:r>
-        <w:rPr>
-          <w:lang w:val="fr-FR"/>
-        </w:rPr>
-        <w:t xml:space="preserve">En fin de run : associer </w:t>
-      </w:r>
-      <w:proofErr w:type="spellStart"/>
-      <w:r>
-        <w:rPr>
-          <w:lang w:val="fr-FR"/>
-        </w:rPr>
-        <w:t>topoWorld</w:t>
-      </w:r>
-      <w:proofErr w:type="spellEnd"/>
-      <w:r>
-        <w:rPr>
-          <w:lang w:val="fr-FR"/>
-        </w:rPr>
-        <w:t xml:space="preserve"> final au </w:t>
-      </w:r>
-      <w:proofErr w:type="spellStart"/>
-      <w:r>
-        <w:rPr>
-          <w:lang w:val="fr-FR"/>
-        </w:rPr>
-        <w:t>ScenarioAssemblage</w:t>
-      </w:r>
-      <w:proofErr w:type="spellEnd"/>
-      <w:r>
-        <w:rPr>
-          <w:lang w:val="fr-FR"/>
-        </w:rPr>
-        <w:t>.</w:t>
+        <w:pStyle w:val="Heading1"/>
+      </w:pPr>
+      <w:r>
+        <w:t>13. Critères d’acceptation</w:t>
       </w:r>
     </w:p>
     <w:p>
       <w:pPr>
-        <w:pStyle w:val="Heading1"/>
-        <w:rPr>
-          <w:lang w:val="fr-FR"/>
-        </w:rPr>
-      </w:pPr>
-      <w:r>
-        <w:rPr>
-          <w:lang w:val="fr-FR"/>
-        </w:rPr>
-        <w:lastRenderedPageBreak/>
-        <w:t>7. Étape 1 — Construction du premier quadrilatère (T1/T2)</w:t>
+        <w:pStyle w:val="ListBullet"/>
+        <w:rPr>
+          <w:lang w:val="fr-FR"/>
+        </w:rPr>
+      </w:pPr>
+      <w:r>
+        <w:rPr>
+          <w:lang w:val="fr-FR"/>
+        </w:rPr>
+        <w:t>La simulation auto génère des scénarios dont la topo est cohérente avec l’affichage graphique.</w:t>
       </w:r>
     </w:p>
     <w:p>
       <w:pPr>
-        <w:rPr>
-          <w:lang w:val="fr-FR"/>
-        </w:rPr>
-      </w:pPr>
-      <w:r>
-        <w:rPr>
-          <w:lang w:val="fr-FR"/>
-        </w:rPr>
-        <w:t xml:space="preserve">À la fin de l’étape où </w:t>
-      </w:r>
-      <w:proofErr w:type="spellStart"/>
-      <w:r>
-        <w:rPr>
-          <w:lang w:val="fr-FR"/>
-        </w:rPr>
-        <w:t>base_last</w:t>
-      </w:r>
-      <w:proofErr w:type="spellEnd"/>
-      <w:r>
-        <w:rPr>
-          <w:lang w:val="fr-FR"/>
-        </w:rPr>
-        <w:t>=[t1,t2] est constitué :</w:t>
+        <w:pStyle w:val="ListBullet"/>
+        <w:rPr>
+          <w:lang w:val="fr-FR"/>
+        </w:rPr>
+      </w:pPr>
+      <w:r>
+        <w:rPr>
+          <w:lang w:val="fr-FR"/>
+        </w:rPr>
+        <w:t>Le prune de branches utilise le test overlap topo (pas uniquement _overlap_shrink).</w:t>
       </w:r>
     </w:p>
     <w:p>
       <w:pPr>
-        <w:pStyle w:val="ListNumber"/>
-        <w:rPr>
-          <w:lang w:val="fr-FR"/>
-        </w:rPr>
-      </w:pPr>
-      <w:r>
-        <w:rPr>
-          <w:lang w:val="fr-FR"/>
-        </w:rPr>
-        <w:t xml:space="preserve">Créer topoWorld0 avec </w:t>
-      </w:r>
-      <w:proofErr w:type="spellStart"/>
-      <w:r>
-        <w:rPr>
-          <w:lang w:val="fr-FR"/>
-        </w:rPr>
-        <w:t>scenarioId</w:t>
-      </w:r>
-      <w:proofErr w:type="spellEnd"/>
-      <w:r>
-        <w:rPr>
-          <w:lang w:val="fr-FR"/>
-        </w:rPr>
-        <w:t>='SA{</w:t>
-      </w:r>
-      <w:proofErr w:type="spellStart"/>
-      <w:r>
-        <w:rPr>
-          <w:lang w:val="fr-FR"/>
-        </w:rPr>
-        <w:t>scenarioIndex</w:t>
-      </w:r>
-      <w:proofErr w:type="spellEnd"/>
-      <w:r>
-        <w:rPr>
-          <w:lang w:val="fr-FR"/>
-        </w:rPr>
-        <w:t>}' (ou provisoire 'SA0' au niveau moteur).</w:t>
+        <w:pStyle w:val="ListBullet"/>
+        <w:rPr>
+          <w:lang w:val="fr-FR"/>
+        </w:rPr>
+      </w:pPr>
+      <w:r>
+        <w:rPr>
+          <w:lang w:val="fr-FR"/>
+        </w:rPr>
+        <w:t>En cas de 2 candidats, les 2 branches restent indépendantes (clone topo + deepcopy graphique).</w:t>
       </w:r>
     </w:p>
     <w:p>
       <w:pPr>
-        <w:pStyle w:val="ListNumber"/>
-        <w:rPr>
-          <w:lang w:val="fr-FR"/>
-        </w:rPr>
-      </w:pPr>
-      <w:r>
-        <w:rPr>
-          <w:lang w:val="fr-FR"/>
-        </w:rPr>
-        <w:t xml:space="preserve">Créer </w:t>
-      </w:r>
-      <w:proofErr w:type="spellStart"/>
-      <w:r>
-        <w:rPr>
-          <w:lang w:val="fr-FR"/>
-        </w:rPr>
-        <w:t>ensureElement</w:t>
-      </w:r>
-      <w:proofErr w:type="spellEnd"/>
-      <w:r>
-        <w:rPr>
-          <w:lang w:val="fr-FR"/>
-        </w:rPr>
-        <w:t xml:space="preserve">(T1) et </w:t>
-      </w:r>
-      <w:proofErr w:type="spellStart"/>
-      <w:r>
-        <w:rPr>
-          <w:lang w:val="fr-FR"/>
-        </w:rPr>
-        <w:t>ensureElement</w:t>
-      </w:r>
-      <w:proofErr w:type="spellEnd"/>
-      <w:r>
-        <w:rPr>
-          <w:lang w:val="fr-FR"/>
-        </w:rPr>
-        <w:t xml:space="preserve">(T2), renseigner </w:t>
-      </w:r>
-      <w:proofErr w:type="spellStart"/>
-      <w:r>
-        <w:rPr>
-          <w:lang w:val="fr-FR"/>
-        </w:rPr>
-        <w:t>topoElementId</w:t>
-      </w:r>
-      <w:proofErr w:type="spellEnd"/>
-      <w:r>
-        <w:rPr>
-          <w:lang w:val="fr-FR"/>
-        </w:rPr>
-        <w:t xml:space="preserve"> dans </w:t>
-      </w:r>
-      <w:proofErr w:type="spellStart"/>
-      <w:r>
-        <w:rPr>
-          <w:lang w:val="fr-FR"/>
-        </w:rPr>
-        <w:t>last_drawn</w:t>
-      </w:r>
-      <w:proofErr w:type="spellEnd"/>
-      <w:r>
-        <w:rPr>
-          <w:lang w:val="fr-FR"/>
-        </w:rPr>
-        <w:t>[</w:t>
-      </w:r>
-      <w:proofErr w:type="spellStart"/>
-      <w:r>
-        <w:rPr>
-          <w:lang w:val="fr-FR"/>
-        </w:rPr>
-        <w:t>tid</w:t>
-      </w:r>
-      <w:proofErr w:type="spellEnd"/>
-      <w:r>
-        <w:rPr>
-          <w:lang w:val="fr-FR"/>
-        </w:rPr>
-        <w:t>].</w:t>
-      </w:r>
-    </w:p>
-    <w:p>
-      <w:pPr>
-        <w:pStyle w:val="ListNumber"/>
-      </w:pPr>
-      <w:proofErr w:type="spellStart"/>
-      <w:r>
-        <w:t>Construire</w:t>
-      </w:r>
-      <w:proofErr w:type="spellEnd"/>
-      <w:r>
-        <w:t xml:space="preserve"> </w:t>
-      </w:r>
-      <w:proofErr w:type="spellStart"/>
-      <w:r>
-        <w:t>epts</w:t>
-      </w:r>
-      <w:proofErr w:type="spellEnd"/>
-      <w:r>
-        <w:t xml:space="preserve"> edge-edge (bootstrap via buildEdgeChoiceEptsFromBest ou helper équivalent) puis attachments.</w:t>
-      </w:r>
-    </w:p>
-    <w:p>
-      <w:pPr>
-        <w:pStyle w:val="ListNumber"/>
-      </w:pPr>
-      <w:r>
-        <w:t>Transaction : applyAttachments(attachments) puis commitTopoTransaction().</w:t>
-      </w:r>
-    </w:p>
-    <w:p>
-      <w:r>
-        <w:t>Résultat : states initial contient topoWorld0 synchronisé avec base_last.</w:t>
-      </w:r>
-    </w:p>
-    <w:p>
-      <w:pPr>
-        <w:pStyle w:val="Heading1"/>
-        <w:rPr>
-          <w:lang w:val="fr-FR"/>
-        </w:rPr>
-      </w:pPr>
-      <w:r>
-        <w:rPr>
-          <w:lang w:val="fr-FR"/>
-        </w:rPr>
-        <w:t>8. Étape 2 — Chaînage (raccord d’un quad mobile au groupe principal)</w:t>
-      </w:r>
-    </w:p>
-    <w:p>
-      <w:pPr>
-        <w:rPr>
-          <w:lang w:val="fr-FR"/>
-        </w:rPr>
-      </w:pPr>
-      <w:r>
-        <w:rPr>
-          <w:lang w:val="fr-FR"/>
-        </w:rPr>
-        <w:t>Pour chaque branche (</w:t>
-      </w:r>
-      <w:proofErr w:type="spellStart"/>
-      <w:r>
-        <w:rPr>
-          <w:lang w:val="fr-FR"/>
-        </w:rPr>
-        <w:t>node,last_drawn,poly_occ,topoWorld</w:t>
-      </w:r>
-      <w:proofErr w:type="spellEnd"/>
-      <w:r>
-        <w:rPr>
-          <w:lang w:val="fr-FR"/>
-        </w:rPr>
-        <w:t>), on teste exactement 2 candidats : LO puis BL.</w:t>
-      </w:r>
-    </w:p>
-    <w:p>
-      <w:pPr>
-        <w:rPr>
-          <w:lang w:val="fr-FR"/>
-        </w:rPr>
-      </w:pPr>
-      <w:r>
-        <w:rPr>
-          <w:lang w:val="fr-FR"/>
-        </w:rPr>
-        <w:t>Pour chaque candidat :</w:t>
-      </w:r>
-    </w:p>
-    <w:p>
-      <w:pPr>
-        <w:pStyle w:val="ListNumber"/>
-        <w:rPr>
-          <w:lang w:val="fr-FR"/>
-        </w:rPr>
-      </w:pPr>
-      <w:r>
-        <w:rPr>
-          <w:lang w:val="fr-FR"/>
-        </w:rPr>
-        <w:t xml:space="preserve">Construire </w:t>
-      </w:r>
-      <w:proofErr w:type="spellStart"/>
-      <w:r>
-        <w:rPr>
-          <w:lang w:val="fr-FR"/>
-        </w:rPr>
-        <w:t>epts</w:t>
-      </w:r>
-      <w:proofErr w:type="spellEnd"/>
-      <w:r>
-        <w:rPr>
-          <w:lang w:val="fr-FR"/>
-        </w:rPr>
-        <w:t xml:space="preserve"> via </w:t>
-      </w:r>
-      <w:proofErr w:type="spellStart"/>
-      <w:r>
-        <w:rPr>
-          <w:lang w:val="fr-FR"/>
-        </w:rPr>
-        <w:t>buildEdgeChoiceEptsFromBest</w:t>
-      </w:r>
-      <w:proofErr w:type="spellEnd"/>
-      <w:r>
-        <w:rPr>
-          <w:lang w:val="fr-FR"/>
-        </w:rPr>
-        <w:t>(...) en utilisant les données graphiques déjà disponibles.</w:t>
-      </w:r>
-    </w:p>
-    <w:p>
-      <w:pPr>
-        <w:pStyle w:val="ListNumber"/>
-        <w:rPr>
-          <w:lang w:val="fr-FR"/>
-        </w:rPr>
-      </w:pPr>
-      <w:r>
-        <w:rPr>
-          <w:lang w:val="fr-FR"/>
-        </w:rPr>
-        <w:t xml:space="preserve">Calculer (R,T) via </w:t>
-      </w:r>
-      <w:proofErr w:type="spellStart"/>
-      <w:r>
-        <w:rPr>
-          <w:lang w:val="fr-FR"/>
-        </w:rPr>
-        <w:t>epts.computeRigidTransform</w:t>
-      </w:r>
-      <w:proofErr w:type="spellEnd"/>
-      <w:r>
-        <w:rPr>
-          <w:lang w:val="fr-FR"/>
-        </w:rPr>
-        <w:t>() (source unique).</w:t>
-      </w:r>
-    </w:p>
-    <w:p>
-      <w:pPr>
-        <w:pStyle w:val="ListNumber"/>
-      </w:pPr>
-      <w:proofErr w:type="spellStart"/>
-      <w:r>
-        <w:t>Construire</w:t>
-      </w:r>
-      <w:proofErr w:type="spellEnd"/>
-      <w:r>
-        <w:t xml:space="preserve"> attachments = </w:t>
-      </w:r>
-      <w:proofErr w:type="spellStart"/>
-      <w:r>
-        <w:t>epts.createTopologyAttachments</w:t>
-      </w:r>
-      <w:proofErr w:type="spellEnd"/>
-      <w:r>
-        <w:t>(world).</w:t>
-      </w:r>
-    </w:p>
-    <w:p>
-      <w:pPr>
-        <w:pStyle w:val="ListNumber"/>
-      </w:pPr>
-      <w:r>
-        <w:t>Pré-check : ok = topoWorld.simulateOverlapTopologique(groupSrc, groupDst, attachments, R, T).</w:t>
-      </w:r>
-    </w:p>
-    <w:p>
-      <w:pPr>
-        <w:pStyle w:val="ListNumber"/>
-        <w:rPr>
-          <w:lang w:val="fr-FR"/>
-        </w:rPr>
-      </w:pPr>
-      <w:r>
-        <w:rPr>
-          <w:lang w:val="fr-FR"/>
-        </w:rPr>
-        <w:t>Si ok: retenir le candidat pour propagation, sinon rejeter.</w:t>
-      </w:r>
-    </w:p>
-    <w:p>
-      <w:r>
-        <w:t xml:space="preserve">Propagation (0/1/2 </w:t>
-      </w:r>
-      <w:proofErr w:type="spellStart"/>
-      <w:r>
-        <w:t>candidats</w:t>
-      </w:r>
-      <w:proofErr w:type="spellEnd"/>
-      <w:r>
-        <w:t>) :</w:t>
-      </w:r>
-    </w:p>
-    <w:p>
-      <w:pPr>
         <w:pStyle w:val="ListBullet"/>
         <w:rPr>
           <w:lang w:val="fr-FR"/>
@@ -1614,983 +1376,7 @@
         <w:rPr>
           <w:lang w:val="fr-FR"/>
         </w:rPr>
-        <w:t>0 candidat : abandon de la branche.</w:t>
-      </w:r>
-    </w:p>
-    <w:p>
-      <w:pPr>
-        <w:pStyle w:val="ListBullet"/>
-        <w:rPr>
-          <w:lang w:val="fr-FR"/>
-        </w:rPr>
-      </w:pPr>
-      <w:r>
-        <w:rPr>
-          <w:lang w:val="fr-FR"/>
-        </w:rPr>
-        <w:t>1 candidat : pas de clone, mutation en place.</w:t>
-      </w:r>
-    </w:p>
-    <w:p>
-      <w:pPr>
-        <w:pStyle w:val="ListBullet"/>
-        <w:rPr>
-          <w:lang w:val="fr-FR"/>
-        </w:rPr>
-      </w:pPr>
-      <w:r>
-        <w:rPr>
-          <w:lang w:val="fr-FR"/>
-        </w:rPr>
-        <w:t xml:space="preserve">2 candidats : </w:t>
-      </w:r>
-      <w:proofErr w:type="spellStart"/>
-      <w:r>
-        <w:rPr>
-          <w:lang w:val="fr-FR"/>
-        </w:rPr>
-        <w:t>clonePhysicalState</w:t>
-      </w:r>
-      <w:proofErr w:type="spellEnd"/>
-      <w:r>
-        <w:rPr>
-          <w:lang w:val="fr-FR"/>
-        </w:rPr>
-        <w:t xml:space="preserve">() + </w:t>
-      </w:r>
-      <w:proofErr w:type="spellStart"/>
-      <w:r>
-        <w:rPr>
-          <w:lang w:val="fr-FR"/>
-        </w:rPr>
-        <w:t>deepcopy</w:t>
-      </w:r>
-      <w:proofErr w:type="spellEnd"/>
-      <w:r>
-        <w:rPr>
-          <w:lang w:val="fr-FR"/>
-        </w:rPr>
-        <w:t>() pour créer 2 branches indépendantes.</w:t>
-      </w:r>
-    </w:p>
-    <w:p>
-      <w:pPr>
-        <w:pStyle w:val="Heading1"/>
-        <w:rPr>
-          <w:lang w:val="fr-FR"/>
-        </w:rPr>
-      </w:pPr>
-      <w:r>
-        <w:rPr>
-          <w:lang w:val="fr-FR"/>
-        </w:rPr>
-        <w:t>9. Commit d’un candidat validé</w:t>
-      </w:r>
-    </w:p>
-    <w:p>
-      <w:pPr>
-        <w:rPr>
-          <w:lang w:val="fr-FR"/>
-        </w:rPr>
-      </w:pPr>
-      <w:r>
-        <w:rPr>
-          <w:lang w:val="fr-FR"/>
-        </w:rPr>
-        <w:t>Pour un candidat (</w:t>
-      </w:r>
-      <w:proofErr w:type="spellStart"/>
-      <w:r>
-        <w:rPr>
-          <w:lang w:val="fr-FR"/>
-        </w:rPr>
-        <w:t>epts</w:t>
-      </w:r>
-      <w:proofErr w:type="spellEnd"/>
-      <w:r>
-        <w:rPr>
-          <w:lang w:val="fr-FR"/>
-        </w:rPr>
-        <w:t xml:space="preserve">, </w:t>
-      </w:r>
-      <w:proofErr w:type="spellStart"/>
-      <w:r>
-        <w:rPr>
-          <w:lang w:val="fr-FR"/>
-        </w:rPr>
-        <w:t>attachments</w:t>
-      </w:r>
-      <w:proofErr w:type="spellEnd"/>
-      <w:r>
-        <w:rPr>
-          <w:lang w:val="fr-FR"/>
-        </w:rPr>
-        <w:t>, R, T) validé :</w:t>
-      </w:r>
-    </w:p>
-    <w:p>
-      <w:pPr>
-        <w:pStyle w:val="ListNumber"/>
-        <w:rPr>
-          <w:lang w:val="fr-FR"/>
-        </w:rPr>
-      </w:pPr>
-      <w:r>
-        <w:rPr>
-          <w:lang w:val="fr-FR"/>
-        </w:rPr>
-        <w:t xml:space="preserve">Graphique : appliquer (R,T) aux points des triangles </w:t>
-      </w:r>
-      <w:proofErr w:type="spellStart"/>
-      <w:r>
-        <w:rPr>
-          <w:lang w:val="fr-FR"/>
-        </w:rPr>
-        <w:t>odd</w:t>
-      </w:r>
-      <w:proofErr w:type="spellEnd"/>
-      <w:r>
-        <w:rPr>
-          <w:lang w:val="fr-FR"/>
-        </w:rPr>
-        <w:t>/</w:t>
-      </w:r>
-      <w:proofErr w:type="spellStart"/>
-      <w:r>
-        <w:rPr>
-          <w:lang w:val="fr-FR"/>
-        </w:rPr>
-        <w:t>even</w:t>
-      </w:r>
-      <w:proofErr w:type="spellEnd"/>
-      <w:r>
-        <w:rPr>
-          <w:lang w:val="fr-FR"/>
-        </w:rPr>
-        <w:t xml:space="preserve"> et les append dans </w:t>
-      </w:r>
-      <w:proofErr w:type="spellStart"/>
-      <w:r>
-        <w:rPr>
-          <w:lang w:val="fr-FR"/>
-        </w:rPr>
-        <w:t>last_drawn</w:t>
-      </w:r>
-      <w:proofErr w:type="spellEnd"/>
-      <w:r>
-        <w:rPr>
-          <w:lang w:val="fr-FR"/>
-        </w:rPr>
-        <w:t>.</w:t>
-      </w:r>
-    </w:p>
-    <w:p>
-      <w:pPr>
-        <w:pStyle w:val="ListNumber"/>
-        <w:rPr>
-          <w:lang w:val="fr-FR"/>
-        </w:rPr>
-      </w:pPr>
-      <w:r>
-        <w:rPr>
-          <w:lang w:val="fr-FR"/>
-        </w:rPr>
-        <w:t xml:space="preserve">Topo : </w:t>
-      </w:r>
-      <w:proofErr w:type="spellStart"/>
-      <w:r>
-        <w:rPr>
-          <w:lang w:val="fr-FR"/>
-        </w:rPr>
-        <w:t>ensureElement</w:t>
-      </w:r>
-      <w:proofErr w:type="spellEnd"/>
-      <w:r>
-        <w:rPr>
-          <w:lang w:val="fr-FR"/>
-        </w:rPr>
-        <w:t>(</w:t>
-      </w:r>
-      <w:proofErr w:type="spellStart"/>
-      <w:r>
-        <w:rPr>
-          <w:lang w:val="fr-FR"/>
-        </w:rPr>
-        <w:t>odd</w:t>
-      </w:r>
-      <w:proofErr w:type="spellEnd"/>
-      <w:r>
-        <w:rPr>
-          <w:lang w:val="fr-FR"/>
-        </w:rPr>
-        <w:t>/</w:t>
-      </w:r>
-      <w:proofErr w:type="spellStart"/>
-      <w:r>
-        <w:rPr>
-          <w:lang w:val="fr-FR"/>
-        </w:rPr>
-        <w:t>even</w:t>
-      </w:r>
-      <w:proofErr w:type="spellEnd"/>
-      <w:r>
-        <w:rPr>
-          <w:lang w:val="fr-FR"/>
-        </w:rPr>
-        <w:t>) puis appliquer la même pose (R,T) au groupe mobile.</w:t>
-      </w:r>
-    </w:p>
-    <w:p>
-      <w:pPr>
-        <w:pStyle w:val="ListNumber"/>
-      </w:pPr>
-      <w:r>
-        <w:t>Topo : transaction : begin → applyAttachments(attachments) → commit.</w:t>
-      </w:r>
-    </w:p>
-    <w:p>
-      <w:pPr>
-        <w:pStyle w:val="ListNumber"/>
-        <w:rPr>
-          <w:lang w:val="fr-FR"/>
-        </w:rPr>
-      </w:pPr>
-      <w:r>
-        <w:rPr>
-          <w:lang w:val="fr-FR"/>
-        </w:rPr>
-        <w:lastRenderedPageBreak/>
-        <w:t xml:space="preserve">Mettre à jour </w:t>
-      </w:r>
-      <w:proofErr w:type="spellStart"/>
-      <w:r>
-        <w:rPr>
-          <w:lang w:val="fr-FR"/>
-        </w:rPr>
-        <w:t>poly_occ</w:t>
-      </w:r>
-      <w:proofErr w:type="spellEnd"/>
-      <w:r>
-        <w:rPr>
-          <w:lang w:val="fr-FR"/>
-        </w:rPr>
-        <w:t xml:space="preserve"> si conservé (</w:t>
-      </w:r>
-      <w:proofErr w:type="spellStart"/>
-      <w:r>
-        <w:rPr>
-          <w:lang w:val="fr-FR"/>
-        </w:rPr>
-        <w:t>fallback</w:t>
-      </w:r>
-      <w:proofErr w:type="spellEnd"/>
-      <w:r>
-        <w:rPr>
-          <w:lang w:val="fr-FR"/>
-        </w:rPr>
-        <w:t>).</w:t>
-      </w:r>
-    </w:p>
-    <w:p>
-      <w:pPr>
-        <w:pStyle w:val="ListNumber"/>
-        <w:rPr>
-          <w:lang w:val="fr-FR"/>
-        </w:rPr>
-      </w:pPr>
-      <w:r>
-        <w:rPr>
-          <w:lang w:val="fr-FR"/>
-        </w:rPr>
-        <w:t xml:space="preserve">Créer </w:t>
-      </w:r>
-      <w:proofErr w:type="spellStart"/>
-      <w:r>
-        <w:rPr>
-          <w:lang w:val="fr-FR"/>
-        </w:rPr>
-        <w:t>child</w:t>
-      </w:r>
-      <w:proofErr w:type="spellEnd"/>
-      <w:r>
-        <w:rPr>
-          <w:lang w:val="fr-FR"/>
-        </w:rPr>
-        <w:t xml:space="preserve"> </w:t>
-      </w:r>
-      <w:proofErr w:type="spellStart"/>
-      <w:r>
-        <w:rPr>
-          <w:lang w:val="fr-FR"/>
-        </w:rPr>
-        <w:t>node</w:t>
-      </w:r>
-      <w:proofErr w:type="spellEnd"/>
-      <w:r>
-        <w:rPr>
-          <w:lang w:val="fr-FR"/>
-        </w:rPr>
-        <w:t xml:space="preserve"> et pousser l’état dans </w:t>
-      </w:r>
-      <w:proofErr w:type="spellStart"/>
-      <w:r>
-        <w:rPr>
-          <w:lang w:val="fr-FR"/>
-        </w:rPr>
-        <w:t>new_states</w:t>
-      </w:r>
-      <w:proofErr w:type="spellEnd"/>
-      <w:r>
-        <w:rPr>
-          <w:lang w:val="fr-FR"/>
-        </w:rPr>
-        <w:t>.</w:t>
-      </w:r>
-    </w:p>
-    <w:p>
-      <w:pPr>
-        <w:pStyle w:val="Heading1"/>
-      </w:pPr>
-      <w:r>
-        <w:t>10. Pseudo-code final (référence)</w:t>
-      </w:r>
-    </w:p>
-    <w:p>
-      <w:r>
-        <w:rPr>
-          <w:rFonts w:ascii="Consolas" w:eastAsia="Consolas" w:hAnsi="Consolas"/>
-          <w:sz w:val="18"/>
-        </w:rPr>
-        <w:t>tryChainConnectTopoAware(states, triOddId, triEvenId):</w:t>
-      </w:r>
-      <w:r>
-        <w:rPr>
-          <w:rFonts w:ascii="Consolas" w:eastAsia="Consolas" w:hAnsi="Consolas"/>
-          <w:sz w:val="18"/>
-        </w:rPr>
-        <w:br/>
-        <w:t xml:space="preserve">  new_states = []</w:t>
-      </w:r>
-      <w:r>
-        <w:rPr>
-          <w:rFonts w:ascii="Consolas" w:eastAsia="Consolas" w:hAnsi="Consolas"/>
-          <w:sz w:val="18"/>
-        </w:rPr>
-        <w:br/>
-        <w:t xml:space="preserve">  for (node, last_drawn, poly_occ, topoWorld) in states:</w:t>
-      </w:r>
-      <w:r>
-        <w:rPr>
-          <w:rFonts w:ascii="Consolas" w:eastAsia="Consolas" w:hAnsi="Consolas"/>
-          <w:sz w:val="18"/>
-        </w:rPr>
-        <w:br/>
-        <w:t xml:space="preserve">    candidates = []</w:t>
-      </w:r>
-      <w:r>
-        <w:rPr>
-          <w:rFonts w:ascii="Consolas" w:eastAsia="Consolas" w:hAnsi="Consolas"/>
-          <w:sz w:val="18"/>
-        </w:rPr>
-        <w:br/>
-        <w:t xml:space="preserve">    for side in [LO, BL]:</w:t>
-      </w:r>
-      <w:r>
-        <w:rPr>
-          <w:rFonts w:ascii="Consolas" w:eastAsia="Consolas" w:hAnsi="Consolas"/>
-          <w:sz w:val="18"/>
-        </w:rPr>
-        <w:br/>
-        <w:t xml:space="preserve">      epts = buildEptsForSide(...)</w:t>
-      </w:r>
-      <w:r>
-        <w:rPr>
-          <w:rFonts w:ascii="Consolas" w:eastAsia="Consolas" w:hAnsi="Consolas"/>
-          <w:sz w:val="18"/>
-        </w:rPr>
-        <w:br/>
-        <w:t xml:space="preserve">      (R, T) = epts.computeRigidTransform()</w:t>
-      </w:r>
-      <w:r>
-        <w:rPr>
-          <w:rFonts w:ascii="Consolas" w:eastAsia="Consolas" w:hAnsi="Consolas"/>
-          <w:sz w:val="18"/>
-        </w:rPr>
-        <w:br/>
-        <w:t xml:space="preserve">      attachments = epts.createTopologyAttachments(world=topoWorld)</w:t>
-      </w:r>
-      <w:r>
-        <w:rPr>
-          <w:rFonts w:ascii="Consolas" w:eastAsia="Consolas" w:hAnsi="Consolas"/>
-          <w:sz w:val="18"/>
-        </w:rPr>
-        <w:br/>
-        <w:t xml:space="preserve">      ok = topoWorld.simulateOverlapTopologique(groupSrc, groupDst, attachments, R, T)</w:t>
-      </w:r>
-      <w:r>
-        <w:rPr>
-          <w:rFonts w:ascii="Consolas" w:eastAsia="Consolas" w:hAnsi="Consolas"/>
-          <w:sz w:val="18"/>
-        </w:rPr>
-        <w:br/>
-        <w:t xml:space="preserve">      if ok: candidates.append((epts, attachments, R, T))</w:t>
-      </w:r>
-      <w:r>
-        <w:rPr>
-          <w:rFonts w:ascii="Consolas" w:eastAsia="Consolas" w:hAnsi="Consolas"/>
-          <w:sz w:val="18"/>
-        </w:rPr>
-        <w:br/>
-      </w:r>
-      <w:r>
-        <w:rPr>
-          <w:rFonts w:ascii="Consolas" w:eastAsia="Consolas" w:hAnsi="Consolas"/>
-          <w:sz w:val="18"/>
-        </w:rPr>
-        <w:br/>
-        <w:t xml:space="preserve">    for cand in candidates:</w:t>
-      </w:r>
-      <w:r>
-        <w:rPr>
-          <w:rFonts w:ascii="Consolas" w:eastAsia="Consolas" w:hAnsi="Consolas"/>
-          <w:sz w:val="18"/>
-        </w:rPr>
-        <w:br/>
-        <w:t xml:space="preserve">      if len(candidates) == 1: (ld, po, w) = (last_drawn, poly_occ, topoWorld)</w:t>
-      </w:r>
-      <w:r>
-        <w:rPr>
-          <w:rFonts w:ascii="Consolas" w:eastAsia="Consolas" w:hAnsi="Consolas"/>
-          <w:sz w:val="18"/>
-        </w:rPr>
-        <w:br/>
-        <w:t xml:space="preserve">      else: ld = deepcopy(last_drawn); po = deepcopy(poly_occ); w = topoWorld.clonePhysicalState()</w:t>
-      </w:r>
-      <w:r>
-        <w:rPr>
-          <w:rFonts w:ascii="Consolas" w:eastAsia="Consolas" w:hAnsi="Consolas"/>
-          <w:sz w:val="18"/>
-        </w:rPr>
-        <w:br/>
-      </w:r>
-      <w:r>
-        <w:rPr>
-          <w:rFonts w:ascii="Consolas" w:eastAsia="Consolas" w:hAnsi="Consolas"/>
-          <w:sz w:val="18"/>
-        </w:rPr>
-        <w:br/>
-        <w:t xml:space="preserve">      ld.append(triOddId); ld.append(triEvenId)</w:t>
-      </w:r>
-      <w:r>
-        <w:rPr>
-          <w:rFonts w:ascii="Consolas" w:eastAsia="Consolas" w:hAnsi="Consolas"/>
-          <w:sz w:val="18"/>
-        </w:rPr>
-        <w:br/>
-        <w:t xml:space="preserve">      w.ensureElement(triOddId); w.ensureElement(triEvenId)</w:t>
-      </w:r>
-      <w:r>
-        <w:rPr>
-          <w:rFonts w:ascii="Consolas" w:eastAsia="Consolas" w:hAnsi="Consolas"/>
-          <w:sz w:val="18"/>
-        </w:rPr>
-        <w:br/>
-      </w:r>
-      <w:r>
-        <w:rPr>
-          <w:rFonts w:ascii="Consolas" w:eastAsia="Consolas" w:hAnsi="Consolas"/>
-          <w:sz w:val="18"/>
-        </w:rPr>
-        <w:br/>
-        <w:t xml:space="preserve">      applyRigidTransformToGraphics(ld, triOddId, triEvenId, cand.R, cand.T)</w:t>
-      </w:r>
-      <w:r>
-        <w:rPr>
-          <w:rFonts w:ascii="Consolas" w:eastAsia="Consolas" w:hAnsi="Consolas"/>
-          <w:sz w:val="18"/>
-        </w:rPr>
-        <w:br/>
-        <w:t xml:space="preserve">      w.applyRigidTransformToGroup(mobileGroupId, cand.R, cand.T)</w:t>
-      </w:r>
-      <w:r>
-        <w:rPr>
-          <w:rFonts w:ascii="Consolas" w:eastAsia="Consolas" w:hAnsi="Consolas"/>
-          <w:sz w:val="18"/>
-        </w:rPr>
-        <w:br/>
-      </w:r>
-      <w:r>
-        <w:rPr>
-          <w:rFonts w:ascii="Consolas" w:eastAsia="Consolas" w:hAnsi="Consolas"/>
-          <w:sz w:val="18"/>
-        </w:rPr>
-        <w:br/>
-        <w:t xml:space="preserve">      w.beginTopoTransaction()</w:t>
-      </w:r>
-      <w:r>
-        <w:rPr>
-          <w:rFonts w:ascii="Consolas" w:eastAsia="Consolas" w:hAnsi="Consolas"/>
-          <w:sz w:val="18"/>
-        </w:rPr>
-        <w:br/>
-        <w:t xml:space="preserve">      w.applyAttachments(cand.attachments)</w:t>
-      </w:r>
-      <w:r>
-        <w:rPr>
-          <w:rFonts w:ascii="Consolas" w:eastAsia="Consolas" w:hAnsi="Consolas"/>
-          <w:sz w:val="18"/>
-        </w:rPr>
-        <w:br/>
-        <w:t xml:space="preserve">      w.commitTopoTransaction()</w:t>
-      </w:r>
-      <w:r>
-        <w:rPr>
-          <w:rFonts w:ascii="Consolas" w:eastAsia="Consolas" w:hAnsi="Consolas"/>
-          <w:sz w:val="18"/>
-        </w:rPr>
-        <w:br/>
-      </w:r>
-      <w:r>
-        <w:rPr>
-          <w:rFonts w:ascii="Consolas" w:eastAsia="Consolas" w:hAnsi="Consolas"/>
-          <w:sz w:val="18"/>
-        </w:rPr>
-        <w:br/>
-        <w:t xml:space="preserve">      child = node.addChild(...)</w:t>
-      </w:r>
-      <w:r>
-        <w:rPr>
-          <w:rFonts w:ascii="Consolas" w:eastAsia="Consolas" w:hAnsi="Consolas"/>
-          <w:sz w:val="18"/>
-        </w:rPr>
-        <w:br/>
-        <w:t xml:space="preserve">      new_states.append((child, ld, po, w))</w:t>
-      </w:r>
-      <w:r>
-        <w:rPr>
-          <w:rFonts w:ascii="Consolas" w:eastAsia="Consolas" w:hAnsi="Consolas"/>
-          <w:sz w:val="18"/>
-        </w:rPr>
-        <w:br/>
-        <w:t xml:space="preserve">  return new_states</w:t>
-      </w:r>
-      <w:r>
-        <w:rPr>
-          <w:rFonts w:ascii="Consolas" w:eastAsia="Consolas" w:hAnsi="Consolas"/>
-          <w:sz w:val="18"/>
-        </w:rPr>
-        <w:br/>
-      </w:r>
-    </w:p>
-    <w:p>
-      <w:pPr>
-        <w:pStyle w:val="Heading1"/>
-        <w:rPr>
-          <w:lang w:val="fr-FR"/>
-        </w:rPr>
-      </w:pPr>
-      <w:r>
-        <w:rPr>
-          <w:lang w:val="fr-FR"/>
-        </w:rPr>
-        <w:t>11. Modifications détaillées par fichier</w:t>
-      </w:r>
-    </w:p>
-    <w:p>
-      <w:pPr>
-        <w:pStyle w:val="Heading2"/>
-        <w:rPr>
-          <w:lang w:val="fr-FR"/>
-        </w:rPr>
-      </w:pPr>
-      <w:r>
-        <w:rPr>
-          <w:lang w:val="fr-FR"/>
-        </w:rPr>
-        <w:t>11.1 assembleur_edgechoice.py</w:t>
-      </w:r>
-    </w:p>
-    <w:p>
-      <w:pPr>
-        <w:pStyle w:val="ListBullet"/>
-      </w:pPr>
-      <w:proofErr w:type="spellStart"/>
-      <w:r>
-        <w:t>Ajouter</w:t>
-      </w:r>
-      <w:proofErr w:type="spellEnd"/>
-      <w:r>
-        <w:t xml:space="preserve"> </w:t>
-      </w:r>
-      <w:proofErr w:type="spellStart"/>
-      <w:r>
-        <w:t>EdgeChoiceEpts.computeRigidTransform</w:t>
-      </w:r>
-      <w:proofErr w:type="spellEnd"/>
-      <w:r>
-        <w:t>() (Phase 0).</w:t>
-      </w:r>
-    </w:p>
-    <w:p>
-      <w:pPr>
-        <w:pStyle w:val="ListBullet"/>
-      </w:pPr>
-      <w:r>
-        <w:t>Optionnel bootstrap: conserver buildEdgeChoiceEptsFromBest inchangé pour auto.</w:t>
-      </w:r>
-    </w:p>
-    <w:p>
-      <w:pPr>
-        <w:pStyle w:val="Heading2"/>
-      </w:pPr>
-      <w:r>
-        <w:t>11.2 assembleur_core.py</w:t>
-      </w:r>
-    </w:p>
-    <w:p>
-      <w:pPr>
-        <w:pStyle w:val="ListBullet"/>
-      </w:pPr>
-      <w:r>
-        <w:t>Ajouter TopologyWorld.clonePhysicalState() (clone par snapshot, recalc dérivés).</w:t>
-      </w:r>
-    </w:p>
-    <w:p>
-      <w:pPr>
-        <w:pStyle w:val="ListBullet"/>
-      </w:pPr>
-      <w:r>
-        <w:t>Ajouter/garantir ensureElement(triId, topoElementId) + format d’IDs SAx:Tyy.</w:t>
-      </w:r>
-    </w:p>
-    <w:p>
-      <w:pPr>
-        <w:pStyle w:val="ListBullet"/>
-        <w:rPr>
-          <w:lang w:val="fr-FR"/>
-        </w:rPr>
-      </w:pPr>
-      <w:r>
-        <w:rPr>
-          <w:lang w:val="fr-FR"/>
-        </w:rPr>
-        <w:t xml:space="preserve">Ajouter/adapter </w:t>
-      </w:r>
-      <w:proofErr w:type="spellStart"/>
-      <w:r>
-        <w:rPr>
-          <w:lang w:val="fr-FR"/>
-        </w:rPr>
-        <w:t>simulateOverlapTopologique</w:t>
-      </w:r>
-      <w:proofErr w:type="spellEnd"/>
-      <w:r>
-        <w:rPr>
-          <w:lang w:val="fr-FR"/>
-        </w:rPr>
-        <w:t>(..., R, T) (pré-check sans mutation).</w:t>
-      </w:r>
-    </w:p>
-    <w:p>
-      <w:pPr>
-        <w:pStyle w:val="ListBullet"/>
-      </w:pPr>
-      <w:proofErr w:type="spellStart"/>
-      <w:r>
-        <w:t>Ajouter</w:t>
-      </w:r>
-      <w:proofErr w:type="spellEnd"/>
-      <w:r>
-        <w:t xml:space="preserve"> </w:t>
-      </w:r>
-      <w:proofErr w:type="spellStart"/>
-      <w:r>
-        <w:t>applyRigidTransformToGroup</w:t>
-      </w:r>
-      <w:proofErr w:type="spellEnd"/>
-      <w:r>
-        <w:t>(...) (sync pose).</w:t>
-      </w:r>
-    </w:p>
-    <w:p>
-      <w:pPr>
-        <w:pStyle w:val="Heading2"/>
-      </w:pPr>
-      <w:r>
-        <w:lastRenderedPageBreak/>
-        <w:t>11.3 assembleur_sim.py</w:t>
-      </w:r>
-    </w:p>
-    <w:p>
-      <w:pPr>
-        <w:pStyle w:val="ListBullet"/>
-        <w:rPr>
-          <w:lang w:val="fr-FR"/>
-        </w:rPr>
-      </w:pPr>
-      <w:r>
-        <w:rPr>
-          <w:lang w:val="fr-FR"/>
-        </w:rPr>
-        <w:t xml:space="preserve">Étendre states pour transporter </w:t>
-      </w:r>
-      <w:proofErr w:type="spellStart"/>
-      <w:r>
-        <w:rPr>
-          <w:lang w:val="fr-FR"/>
-        </w:rPr>
-        <w:t>topoWorld</w:t>
-      </w:r>
-      <w:proofErr w:type="spellEnd"/>
-      <w:r>
-        <w:rPr>
-          <w:lang w:val="fr-FR"/>
-        </w:rPr>
-        <w:t>.</w:t>
-      </w:r>
-    </w:p>
-    <w:p>
-      <w:pPr>
-        <w:pStyle w:val="ListBullet"/>
-      </w:pPr>
-      <w:r>
-        <w:t xml:space="preserve">Init topoWorld0 après </w:t>
-      </w:r>
-      <w:proofErr w:type="spellStart"/>
-      <w:r>
-        <w:t>base_last</w:t>
-      </w:r>
-      <w:proofErr w:type="spellEnd"/>
-      <w:r>
-        <w:t xml:space="preserve"> + attache edge-edge.</w:t>
-      </w:r>
-    </w:p>
-    <w:p>
-      <w:pPr>
-        <w:pStyle w:val="ListBullet"/>
-      </w:pPr>
-      <w:r>
-        <w:t>Dans tryChainConnect: construire epts LO/BL, pré-check topo, brancher (0/1/2), commit topo.</w:t>
-      </w:r>
-    </w:p>
-    <w:p>
-      <w:pPr>
-        <w:pStyle w:val="ListBullet"/>
-      </w:pPr>
-      <w:r>
-        <w:t>Stocker topoWorld dans ScenarioAssemblage.</w:t>
-      </w:r>
-    </w:p>
-    <w:p>
-      <w:pPr>
-        <w:pStyle w:val="Heading1"/>
-      </w:pPr>
-      <w:r>
-        <w:t>12. Logging et debug</w:t>
-      </w:r>
-    </w:p>
-    <w:p>
-      <w:pPr>
-        <w:pStyle w:val="ListBullet"/>
-        <w:rPr>
-          <w:lang w:val="fr-FR"/>
-        </w:rPr>
-      </w:pPr>
-      <w:r>
-        <w:rPr>
-          <w:lang w:val="fr-FR"/>
-        </w:rPr>
-        <w:t xml:space="preserve">Tous les logs affichent </w:t>
-      </w:r>
-      <w:proofErr w:type="spellStart"/>
-      <w:r>
-        <w:rPr>
-          <w:lang w:val="fr-FR"/>
-        </w:rPr>
-        <w:t>triId</w:t>
-      </w:r>
-      <w:proofErr w:type="spellEnd"/>
-      <w:r>
-        <w:rPr>
-          <w:lang w:val="fr-FR"/>
-        </w:rPr>
-        <w:t xml:space="preserve"> et </w:t>
-      </w:r>
-      <w:proofErr w:type="spellStart"/>
-      <w:r>
-        <w:rPr>
-          <w:lang w:val="fr-FR"/>
-        </w:rPr>
-        <w:t>topoElementId</w:t>
-      </w:r>
-      <w:proofErr w:type="spellEnd"/>
-      <w:r>
-        <w:rPr>
-          <w:lang w:val="fr-FR"/>
-        </w:rPr>
-        <w:t xml:space="preserve"> (ex: SA0:T02:E1).</w:t>
-      </w:r>
-    </w:p>
-    <w:p>
-      <w:pPr>
-        <w:pStyle w:val="ListBullet"/>
-        <w:rPr>
-          <w:lang w:val="fr-FR"/>
-        </w:rPr>
-      </w:pPr>
-      <w:r>
-        <w:rPr>
-          <w:lang w:val="fr-FR"/>
-        </w:rPr>
-        <w:t xml:space="preserve">Conserver la structure </w:t>
-      </w:r>
-      <w:proofErr w:type="spellStart"/>
-      <w:r>
-        <w:rPr>
-          <w:lang w:val="fr-FR"/>
-        </w:rPr>
-        <w:t>debugFail</w:t>
-      </w:r>
-      <w:proofErr w:type="spellEnd"/>
-      <w:r>
-        <w:rPr>
-          <w:lang w:val="fr-FR"/>
-        </w:rPr>
-        <w:t xml:space="preserve"> existante et y ajouter un champ '</w:t>
-      </w:r>
-      <w:proofErr w:type="spellStart"/>
-      <w:r>
-        <w:rPr>
-          <w:lang w:val="fr-FR"/>
-        </w:rPr>
-        <w:t>topoRejectReason</w:t>
-      </w:r>
-      <w:proofErr w:type="spellEnd"/>
-      <w:r>
-        <w:rPr>
-          <w:lang w:val="fr-FR"/>
-        </w:rPr>
-        <w:t>' en cas de prune topo.</w:t>
-      </w:r>
-    </w:p>
-    <w:p>
-      <w:pPr>
-        <w:pStyle w:val="Heading1"/>
-      </w:pPr>
-      <w:r>
-        <w:t>13. Critères d’acceptation</w:t>
-      </w:r>
-    </w:p>
-    <w:p>
-      <w:pPr>
-        <w:pStyle w:val="ListBullet"/>
-        <w:rPr>
-          <w:lang w:val="fr-FR"/>
-        </w:rPr>
-      </w:pPr>
-      <w:r>
-        <w:rPr>
-          <w:lang w:val="fr-FR"/>
-        </w:rPr>
-        <w:t>La simulation auto génère des scénarios dont la topo est cohérente avec l’affichage graphique.</w:t>
-      </w:r>
-    </w:p>
-    <w:p>
-      <w:pPr>
-        <w:pStyle w:val="ListBullet"/>
-        <w:rPr>
-          <w:lang w:val="fr-FR"/>
-        </w:rPr>
-      </w:pPr>
-      <w:r>
-        <w:rPr>
-          <w:lang w:val="fr-FR"/>
-        </w:rPr>
-        <w:t xml:space="preserve">Le prune de branches utilise le test </w:t>
-      </w:r>
-      <w:proofErr w:type="spellStart"/>
-      <w:r>
-        <w:rPr>
-          <w:lang w:val="fr-FR"/>
-        </w:rPr>
-        <w:t>overlap</w:t>
-      </w:r>
-      <w:proofErr w:type="spellEnd"/>
-      <w:r>
-        <w:rPr>
-          <w:lang w:val="fr-FR"/>
-        </w:rPr>
-        <w:t xml:space="preserve"> topo (pas uniquement _</w:t>
-      </w:r>
-      <w:proofErr w:type="spellStart"/>
-      <w:r>
-        <w:rPr>
-          <w:lang w:val="fr-FR"/>
-        </w:rPr>
-        <w:t>overlap_shrink</w:t>
-      </w:r>
-      <w:proofErr w:type="spellEnd"/>
-      <w:r>
-        <w:rPr>
-          <w:lang w:val="fr-FR"/>
-        </w:rPr>
-        <w:t>).</w:t>
-      </w:r>
-    </w:p>
-    <w:p>
-      <w:pPr>
-        <w:pStyle w:val="ListBullet"/>
-        <w:rPr>
-          <w:lang w:val="fr-FR"/>
-        </w:rPr>
-      </w:pPr>
-      <w:r>
-        <w:rPr>
-          <w:lang w:val="fr-FR"/>
-        </w:rPr>
-        <w:t xml:space="preserve">En cas de 2 candidats, les 2 branches restent indépendantes (clone topo + </w:t>
-      </w:r>
-      <w:proofErr w:type="spellStart"/>
-      <w:r>
-        <w:rPr>
-          <w:lang w:val="fr-FR"/>
-        </w:rPr>
-        <w:t>deepcopy</w:t>
-      </w:r>
-      <w:proofErr w:type="spellEnd"/>
-      <w:r>
-        <w:rPr>
-          <w:lang w:val="fr-FR"/>
-        </w:rPr>
-        <w:t xml:space="preserve"> graphique).</w:t>
-      </w:r>
-    </w:p>
-    <w:p>
-      <w:pPr>
-        <w:pStyle w:val="ListBullet"/>
-        <w:rPr>
-          <w:lang w:val="fr-FR"/>
-        </w:rPr>
-      </w:pPr>
-      <w:r>
-        <w:rPr>
-          <w:lang w:val="fr-FR"/>
-        </w:rPr>
-        <w:t xml:space="preserve">Les IDs topo restent stables et lisibles pour le </w:t>
-      </w:r>
-      <w:proofErr w:type="spellStart"/>
-      <w:r>
-        <w:rPr>
-          <w:lang w:val="fr-FR"/>
-        </w:rPr>
-        <w:t>debug</w:t>
-      </w:r>
-      <w:proofErr w:type="spellEnd"/>
-      <w:r>
-        <w:rPr>
-          <w:lang w:val="fr-FR"/>
-        </w:rPr>
-        <w:t>.</w:t>
+        <w:t>Les IDs topo restent stables et lisibles pour le debug.</w:t>
       </w:r>
     </w:p>
     <w:p>
@@ -2658,39 +1444,7 @@
         <w:t>But</w:t>
       </w:r>
       <w:r>
-        <w:t xml:space="preserve"> : states </w:t>
-      </w:r>
-      <w:proofErr w:type="spellStart"/>
-      <w:r>
-        <w:t>transporte</w:t>
-      </w:r>
-      <w:proofErr w:type="spellEnd"/>
-      <w:r>
-        <w:t xml:space="preserve"> (node, </w:t>
-      </w:r>
-      <w:proofErr w:type="spellStart"/>
-      <w:r>
-        <w:t>last_drawn</w:t>
-      </w:r>
-      <w:proofErr w:type="spellEnd"/>
-      <w:r>
-        <w:t xml:space="preserve">, </w:t>
-      </w:r>
-      <w:proofErr w:type="spellStart"/>
-      <w:r>
-        <w:t>poly_occ</w:t>
-      </w:r>
-      <w:proofErr w:type="spellEnd"/>
-      <w:r>
-        <w:t xml:space="preserve">, </w:t>
-      </w:r>
-      <w:proofErr w:type="spellStart"/>
-      <w:r>
-        <w:t>topoWorld</w:t>
-      </w:r>
-      <w:proofErr w:type="spellEnd"/>
-      <w:r>
-        <w:t>).</w:t>
+        <w:t xml:space="preserve"> : states transporte (node, last_drawn, poly_occ, topoWorld).</w:t>
       </w:r>
     </w:p>
     <w:p>
@@ -2727,37 +1481,8 @@
           <w:numId w:val="10"/>
         </w:numPr>
       </w:pPr>
-      <w:proofErr w:type="spellStart"/>
-      <w:r>
-        <w:t>topoWorld</w:t>
-      </w:r>
-      <w:proofErr w:type="spellEnd"/>
-      <w:r>
-        <w:t xml:space="preserve"> clone via </w:t>
-      </w:r>
-      <w:proofErr w:type="spellStart"/>
-      <w:r>
-        <w:t>topoWorld.clonePhysicalState</w:t>
-      </w:r>
-      <w:proofErr w:type="spellEnd"/>
-      <w:r>
-        <w:t xml:space="preserve">() </w:t>
-      </w:r>
-      <w:proofErr w:type="spellStart"/>
-      <w:r>
-        <w:t>quand</w:t>
-      </w:r>
-      <w:proofErr w:type="spellEnd"/>
-      <w:r>
-        <w:t xml:space="preserve"> branching (2 </w:t>
-      </w:r>
-      <w:proofErr w:type="spellStart"/>
-      <w:r>
-        <w:t>candidats</w:t>
-      </w:r>
-      <w:proofErr w:type="spellEnd"/>
-      <w:r>
-        <w:t>).</w:t>
+      <w:r>
+        <w:t>topoWorld clone via topoWorld.clonePhysicalState() quand branching (2 candidats).</w:t>
       </w:r>
     </w:p>
     <w:p>
@@ -2771,33 +1496,11 @@
           <w:lang w:val="fr-FR"/>
         </w:rPr>
       </w:pPr>
-      <w:proofErr w:type="spellStart"/>
-      <w:r>
-        <w:rPr>
-          <w:lang w:val="fr-FR"/>
-        </w:rPr>
-        <w:t>ScenarioAssemblage</w:t>
-      </w:r>
-      <w:proofErr w:type="spellEnd"/>
-      <w:r>
-        <w:rPr>
-          <w:lang w:val="fr-FR"/>
-        </w:rPr>
-        <w:t xml:space="preserve"> stocke </w:t>
-      </w:r>
-      <w:proofErr w:type="spellStart"/>
-      <w:r>
-        <w:rPr>
-          <w:lang w:val="fr-FR"/>
-        </w:rPr>
-        <w:t>topoWorld</w:t>
-      </w:r>
-      <w:proofErr w:type="spellEnd"/>
-      <w:r>
-        <w:rPr>
-          <w:lang w:val="fr-FR"/>
-        </w:rPr>
-        <w:t xml:space="preserve"> (nouveau champ).</w:t>
+      <w:r>
+        <w:rPr>
+          <w:lang w:val="fr-FR"/>
+        </w:rPr>
+        <w:t>ScenarioAssemblage stocke topoWorld (nouveau champ).</w:t>
       </w:r>
     </w:p>
     <w:p>
@@ -2817,37 +1520,13 @@
           <w:bCs/>
           <w:lang w:val="fr-FR"/>
         </w:rPr>
-        <w:t xml:space="preserve">Exit </w:t>
-      </w:r>
-      <w:proofErr w:type="spellStart"/>
-      <w:r>
-        <w:rPr>
-          <w:b/>
-          <w:bCs/>
-          <w:lang w:val="fr-FR"/>
-        </w:rPr>
-        <w:t>criteria</w:t>
-      </w:r>
-      <w:proofErr w:type="spellEnd"/>
-      <w:r>
-        <w:rPr>
-          <w:lang w:val="fr-FR"/>
-        </w:rPr>
-        <w:t xml:space="preserve"> : un run auto produit des scénarios avec </w:t>
-      </w:r>
-      <w:proofErr w:type="spellStart"/>
-      <w:r>
-        <w:rPr>
-          <w:lang w:val="fr-FR"/>
-        </w:rPr>
-        <w:t>topoWorld</w:t>
-      </w:r>
-      <w:proofErr w:type="spellEnd"/>
-      <w:r>
-        <w:rPr>
-          <w:lang w:val="fr-FR"/>
-        </w:rPr>
-        <w:t xml:space="preserve"> non-nul et stable.</w:t>
+        <w:t>Exit criteria</w:t>
+      </w:r>
+      <w:r>
+        <w:rPr>
+          <w:lang w:val="fr-FR"/>
+        </w:rPr>
+        <w:t xml:space="preserve"> : un run auto produit des scénarios avec topoWorld non-nul et stable.</w:t>
       </w:r>
     </w:p>
     <w:p>
@@ -2891,21 +1570,7 @@
         <w:rPr>
           <w:lang w:val="fr-FR"/>
         </w:rPr>
-        <w:t xml:space="preserve"> : dès que </w:t>
-      </w:r>
-      <w:proofErr w:type="spellStart"/>
-      <w:r>
-        <w:rPr>
-          <w:lang w:val="fr-FR"/>
-        </w:rPr>
-        <w:t>base_last</w:t>
-      </w:r>
-      <w:proofErr w:type="spellEnd"/>
-      <w:r>
-        <w:rPr>
-          <w:lang w:val="fr-FR"/>
-        </w:rPr>
-        <w:t>=[T1,T2] est construit, créer topoWorld0.</w:t>
+        <w:t xml:space="preserve"> : dès que base_last=[T1,T2] est construit, créer topoWorld0.</w:t>
       </w:r>
     </w:p>
     <w:p>
@@ -2945,61 +1610,11 @@
           <w:lang w:val="fr-FR"/>
         </w:rPr>
       </w:pPr>
-      <w:proofErr w:type="spellStart"/>
-      <w:r>
-        <w:rPr>
-          <w:lang w:val="fr-FR"/>
-        </w:rPr>
-        <w:t>ensureElement</w:t>
-      </w:r>
-      <w:proofErr w:type="spellEnd"/>
-      <w:r>
-        <w:rPr>
-          <w:lang w:val="fr-FR"/>
-        </w:rPr>
-        <w:t xml:space="preserve">(T1), </w:t>
-      </w:r>
-      <w:proofErr w:type="spellStart"/>
-      <w:r>
-        <w:rPr>
-          <w:lang w:val="fr-FR"/>
-        </w:rPr>
-        <w:t>ensureElement</w:t>
-      </w:r>
-      <w:proofErr w:type="spellEnd"/>
-      <w:r>
-        <w:rPr>
-          <w:lang w:val="fr-FR"/>
-        </w:rPr>
-        <w:t xml:space="preserve">(T2) + </w:t>
-      </w:r>
-      <w:proofErr w:type="spellStart"/>
-      <w:r>
-        <w:rPr>
-          <w:lang w:val="fr-FR"/>
-        </w:rPr>
-        <w:t>topoElementId</w:t>
-      </w:r>
-      <w:proofErr w:type="spellEnd"/>
-      <w:r>
-        <w:rPr>
-          <w:lang w:val="fr-FR"/>
-        </w:rPr>
-        <w:t xml:space="preserve"> écrit dans </w:t>
-      </w:r>
-      <w:proofErr w:type="spellStart"/>
-      <w:r>
-        <w:rPr>
-          <w:lang w:val="fr-FR"/>
-        </w:rPr>
-        <w:t>last_drawn</w:t>
-      </w:r>
-      <w:proofErr w:type="spellEnd"/>
-      <w:r>
-        <w:rPr>
-          <w:lang w:val="fr-FR"/>
-        </w:rPr>
-        <w:t>.</w:t>
+      <w:r>
+        <w:rPr>
+          <w:lang w:val="fr-FR"/>
+        </w:rPr>
+        <w:t>ensureElement(T1), ensureElement(T2) + topoElementId écrit dans last_drawn.</w:t>
       </w:r>
     </w:p>
     <w:p>
@@ -3031,21 +1646,7 @@
         <w:rPr>
           <w:lang w:val="fr-FR"/>
         </w:rPr>
-        <w:t xml:space="preserve"> (</w:t>
-      </w:r>
-      <w:proofErr w:type="spellStart"/>
-      <w:r>
-        <w:rPr>
-          <w:lang w:val="fr-FR"/>
-        </w:rPr>
-        <w:t>edge-edge</w:t>
-      </w:r>
-      <w:proofErr w:type="spellEnd"/>
-      <w:r>
-        <w:rPr>
-          <w:lang w:val="fr-FR"/>
-        </w:rPr>
-        <w:t xml:space="preserve"> base commune) en transaction.</w:t>
+        <w:t xml:space="preserve"> (edge-edge base commune) en transaction.</w:t>
       </w:r>
     </w:p>
     <w:p>
@@ -3065,71 +1666,29 @@
           <w:bCs/>
           <w:lang w:val="fr-FR"/>
         </w:rPr>
-        <w:t xml:space="preserve">Exit </w:t>
-      </w:r>
-      <w:proofErr w:type="spellStart"/>
-      <w:r>
+        <w:t>Exit criteria</w:t>
+      </w:r>
+      <w:r>
+        <w:rPr>
+          <w:lang w:val="fr-FR"/>
+        </w:rPr>
+        <w:t xml:space="preserve"> : topoWorld0 contient 2 éléments + 1 groupe DSU cohérent.</w:t>
+      </w:r>
+    </w:p>
+    <w:p>
+      <w:pPr>
+        <w:pStyle w:val="ListBullet"/>
         <w:rPr>
           <w:b/>
           <w:bCs/>
-          <w:lang w:val="fr-FR"/>
-        </w:rPr>
-        <w:t>criteria</w:t>
-      </w:r>
-      <w:proofErr w:type="spellEnd"/>
-      <w:r>
-        <w:rPr>
-          <w:lang w:val="fr-FR"/>
-        </w:rPr>
-        <w:t xml:space="preserve"> : topoWorld0 contient 2 éléments + 1 groupe DSU cohérent.</w:t>
-      </w:r>
-    </w:p>
-    <w:p>
-      <w:pPr>
-        <w:pStyle w:val="ListBullet"/>
+        </w:rPr>
+      </w:pPr>
+      <w:r>
         <w:rPr>
           <w:b/>
           <w:bCs/>
         </w:rPr>
-      </w:pPr>
-      <w:r>
-        <w:rPr>
-          <w:b/>
-          <w:bCs/>
-        </w:rPr>
-        <w:t xml:space="preserve">Phase 3 — </w:t>
-      </w:r>
-      <w:proofErr w:type="spellStart"/>
-      <w:r>
-        <w:rPr>
-          <w:b/>
-          <w:bCs/>
-        </w:rPr>
-        <w:t>tryChainConnect</w:t>
-      </w:r>
-      <w:proofErr w:type="spellEnd"/>
-      <w:r>
-        <w:rPr>
-          <w:b/>
-          <w:bCs/>
-        </w:rPr>
-        <w:t xml:space="preserve"> topo-aware (</w:t>
-      </w:r>
-      <w:proofErr w:type="spellStart"/>
-      <w:r>
-        <w:rPr>
-          <w:b/>
-          <w:bCs/>
-        </w:rPr>
-        <w:t>pré</w:t>
-      </w:r>
-      <w:proofErr w:type="spellEnd"/>
-      <w:r>
-        <w:rPr>
-          <w:b/>
-          <w:bCs/>
-        </w:rPr>
-        <w:t>-check + commit)</w:t>
+        <w:t>Phase 3 — tryChainConnect topo-aware (pré-check + commit)</w:t>
       </w:r>
     </w:p>
     <w:p>
@@ -3155,35 +1714,7 @@
         <w:rPr>
           <w:lang w:val="fr-FR"/>
         </w:rPr>
-        <w:t xml:space="preserve"> : sur chaque tentative LO/BL, créer </w:t>
-      </w:r>
-      <w:proofErr w:type="spellStart"/>
-      <w:r>
-        <w:rPr>
-          <w:lang w:val="fr-FR"/>
-        </w:rPr>
-        <w:t>epts</w:t>
-      </w:r>
-      <w:proofErr w:type="spellEnd"/>
-      <w:r>
-        <w:rPr>
-          <w:lang w:val="fr-FR"/>
-        </w:rPr>
-        <w:t xml:space="preserve">, calculer (R,T), pré-check </w:t>
-      </w:r>
-      <w:proofErr w:type="spellStart"/>
-      <w:r>
-        <w:rPr>
-          <w:lang w:val="fr-FR"/>
-        </w:rPr>
-        <w:t>overlap</w:t>
-      </w:r>
-      <w:proofErr w:type="spellEnd"/>
-      <w:r>
-        <w:rPr>
-          <w:lang w:val="fr-FR"/>
-        </w:rPr>
-        <w:t xml:space="preserve"> topo, puis commit.</w:t>
+        <w:t xml:space="preserve"> : sur chaque tentative LO/BL, créer epts, calculer (R,T), pré-check overlap topo, puis commit.</w:t>
       </w:r>
     </w:p>
     <w:p>
@@ -3223,47 +1754,11 @@
           <w:lang w:val="fr-FR"/>
         </w:rPr>
       </w:pPr>
-      <w:proofErr w:type="spellStart"/>
-      <w:r>
-        <w:rPr>
-          <w:lang w:val="fr-FR"/>
-        </w:rPr>
-        <w:t>epts</w:t>
-      </w:r>
-      <w:proofErr w:type="spellEnd"/>
-      <w:r>
-        <w:rPr>
-          <w:lang w:val="fr-FR"/>
-        </w:rPr>
-        <w:t xml:space="preserve"> = </w:t>
-      </w:r>
-      <w:proofErr w:type="spellStart"/>
-      <w:r>
-        <w:rPr>
-          <w:lang w:val="fr-FR"/>
-        </w:rPr>
-        <w:t>buildEdgeChoiceEptsFromBest</w:t>
-      </w:r>
-      <w:proofErr w:type="spellEnd"/>
-      <w:r>
-        <w:rPr>
-          <w:lang w:val="fr-FR"/>
-        </w:rPr>
-        <w:t>(...) (</w:t>
-      </w:r>
-      <w:proofErr w:type="spellStart"/>
-      <w:r>
-        <w:rPr>
-          <w:lang w:val="fr-FR"/>
-        </w:rPr>
-        <w:t>bootstrap</w:t>
-      </w:r>
-      <w:proofErr w:type="spellEnd"/>
-      <w:r>
-        <w:rPr>
-          <w:lang w:val="fr-FR"/>
-        </w:rPr>
-        <w:t xml:space="preserve">) </w:t>
+      <w:r>
+        <w:rPr>
+          <w:lang w:val="fr-FR"/>
+        </w:rPr>
+        <w:t xml:space="preserve">epts = buildEdgeChoiceEptsFromBest(...) (bootstrap) </w:t>
       </w:r>
     </w:p>
     <w:p>
@@ -3273,7 +1768,6 @@
           <w:lang w:val="fr-FR"/>
         </w:rPr>
       </w:pPr>
-      <w:proofErr w:type="spellStart"/>
       <w:r>
         <w:rPr>
           <w:lang w:val="fr-FR"/>
@@ -3281,7 +1775,6 @@
         <w:lastRenderedPageBreak/>
         <w:t>assembleur_edgechoice</w:t>
       </w:r>
-      <w:proofErr w:type="spellEnd"/>
     </w:p>
     <w:p>
       <w:pPr>
@@ -3298,21 +1791,7 @@
         <w:rPr>
           <w:lang w:val="fr-FR"/>
         </w:rPr>
-        <w:t xml:space="preserve">(R,T) = </w:t>
-      </w:r>
-      <w:proofErr w:type="spellStart"/>
-      <w:r>
-        <w:rPr>
-          <w:lang w:val="fr-FR"/>
-        </w:rPr>
-        <w:t>epts.computeRigidTransform</w:t>
-      </w:r>
-      <w:proofErr w:type="spellEnd"/>
-      <w:r>
-        <w:rPr>
-          <w:lang w:val="fr-FR"/>
-        </w:rPr>
-        <w:t xml:space="preserve">() (source unique) </w:t>
+        <w:t xml:space="preserve">(R,T) = epts.computeRigidTransform() (source unique) </w:t>
       </w:r>
     </w:p>
     <w:p>
@@ -3322,14 +1801,12 @@
           <w:lang w:val="fr-FR"/>
         </w:rPr>
       </w:pPr>
-      <w:proofErr w:type="spellStart"/>
       <w:r>
         <w:rPr>
           <w:lang w:val="fr-FR"/>
         </w:rPr>
         <w:t>assembleur_edgechoice</w:t>
       </w:r>
-      <w:proofErr w:type="spellEnd"/>
     </w:p>
     <w:p>
       <w:pPr>
@@ -3342,33 +1819,11 @@
           <w:lang w:val="fr-FR"/>
         </w:rPr>
       </w:pPr>
-      <w:proofErr w:type="spellStart"/>
-      <w:r>
-        <w:rPr>
-          <w:lang w:val="fr-FR"/>
-        </w:rPr>
-        <w:t>attachments</w:t>
-      </w:r>
-      <w:proofErr w:type="spellEnd"/>
-      <w:r>
-        <w:rPr>
-          <w:lang w:val="fr-FR"/>
-        </w:rPr>
-        <w:t xml:space="preserve"> = </w:t>
-      </w:r>
-      <w:proofErr w:type="spellStart"/>
-      <w:r>
-        <w:rPr>
-          <w:lang w:val="fr-FR"/>
-        </w:rPr>
-        <w:t>epts.createTopologyAttachments</w:t>
-      </w:r>
-      <w:proofErr w:type="spellEnd"/>
-      <w:r>
-        <w:rPr>
-          <w:lang w:val="fr-FR"/>
-        </w:rPr>
-        <w:t xml:space="preserve">(world) </w:t>
+      <w:r>
+        <w:rPr>
+          <w:lang w:val="fr-FR"/>
+        </w:rPr>
+        <w:t xml:space="preserve">attachments = epts.createTopologyAttachments(world) </w:t>
       </w:r>
     </w:p>
     <w:p>
@@ -3378,14 +1833,12 @@
           <w:lang w:val="fr-FR"/>
         </w:rPr>
       </w:pPr>
-      <w:proofErr w:type="spellStart"/>
       <w:r>
         <w:rPr>
           <w:lang w:val="fr-FR"/>
         </w:rPr>
         <w:t>assembleur_edgechoice</w:t>
       </w:r>
-      <w:proofErr w:type="spellEnd"/>
     </w:p>
     <w:p>
       <w:pPr>
@@ -3402,49 +1855,7 @@
         <w:rPr>
           <w:lang w:val="fr-FR"/>
         </w:rPr>
-        <w:t xml:space="preserve">pré-check </w:t>
-      </w:r>
-      <w:proofErr w:type="spellStart"/>
-      <w:r>
-        <w:rPr>
-          <w:lang w:val="fr-FR"/>
-        </w:rPr>
-        <w:t>overlap</w:t>
-      </w:r>
-      <w:proofErr w:type="spellEnd"/>
-      <w:r>
-        <w:rPr>
-          <w:lang w:val="fr-FR"/>
-        </w:rPr>
-        <w:t xml:space="preserve"> topo sur (</w:t>
-      </w:r>
-      <w:proofErr w:type="spellStart"/>
-      <w:r>
-        <w:rPr>
-          <w:lang w:val="fr-FR"/>
-        </w:rPr>
-        <w:t>attachments</w:t>
-      </w:r>
-      <w:proofErr w:type="spellEnd"/>
-      <w:r>
-        <w:rPr>
-          <w:lang w:val="fr-FR"/>
-        </w:rPr>
-        <w:t xml:space="preserve">, R, T) (API </w:t>
-      </w:r>
-      <w:proofErr w:type="spellStart"/>
-      <w:r>
-        <w:rPr>
-          <w:lang w:val="fr-FR"/>
-        </w:rPr>
-        <w:t>core</w:t>
-      </w:r>
-      <w:proofErr w:type="spellEnd"/>
-      <w:r>
-        <w:rPr>
-          <w:lang w:val="fr-FR"/>
-        </w:rPr>
-        <w:t xml:space="preserve"> à câbler)</w:t>
+        <w:t>pré-check overlap topo sur (attachments, R, T) (API core à câbler)</w:t>
       </w:r>
     </w:p>
     <w:p>
@@ -3462,30 +1873,8 @@
         <w:rPr>
           <w:lang w:val="fr-FR"/>
         </w:rPr>
-        <w:t xml:space="preserve">0/1/2 candidats : abandon / </w:t>
-      </w:r>
-      <w:proofErr w:type="spellStart"/>
-      <w:r>
-        <w:rPr>
-          <w:lang w:val="fr-FR"/>
-        </w:rPr>
-        <w:t>reuse</w:t>
-      </w:r>
-      <w:proofErr w:type="spellEnd"/>
-      <w:r>
-        <w:rPr>
-          <w:lang w:val="fr-FR"/>
-        </w:rPr>
-        <w:t xml:space="preserve"> / </w:t>
-      </w:r>
-      <w:proofErr w:type="spellStart"/>
-      <w:r>
-        <w:rPr>
-          <w:lang w:val="fr-FR"/>
-        </w:rPr>
-        <w:t>clone+branch</w:t>
-      </w:r>
-      <w:proofErr w:type="spellEnd"/>
+        <w:t>0/1/2 candidats : abandon / reuse / clone+branch</w:t>
+      </w:r>
     </w:p>
     <w:p>
       <w:pPr>
@@ -3502,35 +1891,7 @@
         <w:rPr>
           <w:lang w:val="fr-FR"/>
         </w:rPr>
-        <w:t xml:space="preserve">commit = </w:t>
-      </w:r>
-      <w:proofErr w:type="spellStart"/>
-      <w:r>
-        <w:rPr>
-          <w:lang w:val="fr-FR"/>
-        </w:rPr>
-        <w:t>apply</w:t>
-      </w:r>
-      <w:proofErr w:type="spellEnd"/>
-      <w:r>
-        <w:rPr>
-          <w:lang w:val="fr-FR"/>
-        </w:rPr>
-        <w:t xml:space="preserve"> (R,T) + transaction </w:t>
-      </w:r>
-      <w:proofErr w:type="spellStart"/>
-      <w:r>
-        <w:rPr>
-          <w:lang w:val="fr-FR"/>
-        </w:rPr>
-        <w:t>attachments</w:t>
-      </w:r>
-      <w:proofErr w:type="spellEnd"/>
-      <w:r>
-        <w:rPr>
-          <w:lang w:val="fr-FR"/>
-        </w:rPr>
-        <w:t>.</w:t>
+        <w:t>commit = apply (R,T) + transaction attachments.</w:t>
       </w:r>
     </w:p>
     <w:p>
@@ -3550,73 +1911,31 @@
           <w:bCs/>
           <w:lang w:val="fr-FR"/>
         </w:rPr>
-        <w:t xml:space="preserve">Exit </w:t>
-      </w:r>
-      <w:proofErr w:type="spellStart"/>
-      <w:r>
+        <w:t>Exit criteria</w:t>
+      </w:r>
+      <w:r>
+        <w:rPr>
+          <w:lang w:val="fr-FR"/>
+        </w:rPr>
+        <w:t xml:space="preserve"> : l’auto prune correctement des branches “impossibles” via topo (pas via poly_occ).</w:t>
+      </w:r>
+    </w:p>
+    <w:p>
+      <w:pPr>
+        <w:pStyle w:val="ListBullet"/>
         <w:rPr>
           <w:b/>
           <w:bCs/>
           <w:lang w:val="fr-FR"/>
         </w:rPr>
-        <w:t>criteria</w:t>
-      </w:r>
-      <w:proofErr w:type="spellEnd"/>
-      <w:r>
-        <w:rPr>
-          <w:lang w:val="fr-FR"/>
-        </w:rPr>
-        <w:t xml:space="preserve"> : l’auto prune correctement des branches “impossibles” via topo (pas via </w:t>
-      </w:r>
-      <w:proofErr w:type="spellStart"/>
-      <w:r>
-        <w:rPr>
-          <w:lang w:val="fr-FR"/>
-        </w:rPr>
-        <w:t>poly_occ</w:t>
-      </w:r>
-      <w:proofErr w:type="spellEnd"/>
-      <w:r>
-        <w:rPr>
-          <w:lang w:val="fr-FR"/>
-        </w:rPr>
-        <w:t>).</w:t>
-      </w:r>
-    </w:p>
-    <w:p>
-      <w:pPr>
-        <w:pStyle w:val="ListBullet"/>
+      </w:pPr>
+      <w:r>
         <w:rPr>
           <w:b/>
           <w:bCs/>
           <w:lang w:val="fr-FR"/>
         </w:rPr>
-      </w:pPr>
-      <w:r>
-        <w:rPr>
-          <w:b/>
-          <w:bCs/>
-          <w:lang w:val="fr-FR"/>
-        </w:rPr>
-        <w:t xml:space="preserve">Phase 4 — Nettoyage contrôlé du </w:t>
-      </w:r>
-      <w:proofErr w:type="spellStart"/>
-      <w:r>
-        <w:rPr>
-          <w:b/>
-          <w:bCs/>
-          <w:lang w:val="fr-FR"/>
-        </w:rPr>
-        <w:t>legacy</w:t>
-      </w:r>
-      <w:proofErr w:type="spellEnd"/>
-      <w:r>
-        <w:rPr>
-          <w:b/>
-          <w:bCs/>
-          <w:lang w:val="fr-FR"/>
-        </w:rPr>
-        <w:t xml:space="preserve"> géométrique</w:t>
+        <w:t>Phase 4 — Nettoyage contrôlé du legacy géométrique</w:t>
       </w:r>
     </w:p>
     <w:p>
@@ -3642,21 +1961,7 @@
         <w:rPr>
           <w:lang w:val="fr-FR"/>
         </w:rPr>
-        <w:t xml:space="preserve"> : _</w:t>
-      </w:r>
-      <w:proofErr w:type="spellStart"/>
-      <w:r>
-        <w:rPr>
-          <w:lang w:val="fr-FR"/>
-        </w:rPr>
-        <w:t>fill_group_vkeys_from_geometry</w:t>
-      </w:r>
-      <w:proofErr w:type="spellEnd"/>
-      <w:r>
-        <w:rPr>
-          <w:lang w:val="fr-FR"/>
-        </w:rPr>
-        <w:t xml:space="preserve"> devient non nécessaire (mais on le garde tant que tu veux).</w:t>
+        <w:t xml:space="preserve"> : _fill_group_vkeys_from_geometry devient non nécessaire (mais on le garde tant que tu veux).</w:t>
       </w:r>
     </w:p>
     <w:p>
@@ -3702,18 +2007,8 @@
           <w:bCs/>
           <w:lang w:val="fr-FR"/>
         </w:rPr>
-        <w:t xml:space="preserve">Exit </w:t>
-      </w:r>
-      <w:proofErr w:type="spellStart"/>
-      <w:r>
-        <w:rPr>
-          <w:b/>
-          <w:bCs/>
-          <w:lang w:val="fr-FR"/>
-        </w:rPr>
-        <w:t>criteria</w:t>
-      </w:r>
-      <w:proofErr w:type="spellEnd"/>
+        <w:t>Exit criteria</w:t>
+      </w:r>
       <w:r>
         <w:rPr>
           <w:lang w:val="fr-FR"/>
@@ -3832,21 +2127,7 @@
         <w:rPr>
           <w:lang w:val="fr-FR"/>
         </w:rPr>
-        <w:t>un filtrage de chevauchement basé sur la géométrie plane (_</w:t>
-      </w:r>
-      <w:proofErr w:type="spellStart"/>
-      <w:r>
-        <w:rPr>
-          <w:lang w:val="fr-FR"/>
-        </w:rPr>
-        <w:t>overlap_shrink</w:t>
-      </w:r>
-      <w:proofErr w:type="spellEnd"/>
-      <w:r>
-        <w:rPr>
-          <w:lang w:val="fr-FR"/>
-        </w:rPr>
-        <w:t>),</w:t>
+        <w:t>un filtrage de chevauchement basé sur la géométrie plane (_overlap_shrink),</w:t>
       </w:r>
     </w:p>
     <w:p>
@@ -4021,21 +2302,7 @@
           <w:lang w:val="fr-FR"/>
         </w:rPr>
         <w:br/>
-        <w:t xml:space="preserve">en supprimant toute dépendance décisionnelle au test géométrique </w:t>
-      </w:r>
-      <w:proofErr w:type="spellStart"/>
-      <w:r>
-        <w:rPr>
-          <w:lang w:val="fr-FR"/>
-        </w:rPr>
-        <w:t>legacy</w:t>
-      </w:r>
-      <w:proofErr w:type="spellEnd"/>
-      <w:r>
-        <w:rPr>
-          <w:lang w:val="fr-FR"/>
-        </w:rPr>
-        <w:t>.</w:t>
+        <w:t>en supprimant toute dépendance décisionnelle au test géométrique legacy.</w:t>
       </w:r>
     </w:p>
     <w:p>
@@ -4081,21 +2348,7 @@
         <w:rPr>
           <w:lang w:val="fr-FR"/>
         </w:rPr>
-        <w:t xml:space="preserve"> une configuration (via </w:t>
-      </w:r>
-      <w:proofErr w:type="spellStart"/>
-      <w:r>
-        <w:rPr>
-          <w:lang w:val="fr-FR"/>
-        </w:rPr>
-        <w:t>EdgeChoice</w:t>
-      </w:r>
-      <w:proofErr w:type="spellEnd"/>
-      <w:r>
-        <w:rPr>
-          <w:lang w:val="fr-FR"/>
-        </w:rPr>
-        <w:t>),</w:t>
+        <w:t xml:space="preserve"> une configuration (via EdgeChoice),</w:t>
       </w:r>
     </w:p>
     <w:p>
@@ -4211,21 +2464,7 @@
         <w:rPr>
           <w:lang w:val="fr-FR"/>
         </w:rPr>
-        <w:t xml:space="preserve">On ne “réécrit pas” </w:t>
-      </w:r>
-      <w:proofErr w:type="spellStart"/>
-      <w:r>
-        <w:rPr>
-          <w:lang w:val="fr-FR"/>
-        </w:rPr>
-        <w:t>tryChainConnect</w:t>
-      </w:r>
-      <w:proofErr w:type="spellEnd"/>
-      <w:r>
-        <w:rPr>
-          <w:lang w:val="fr-FR"/>
-        </w:rPr>
-        <w:t>.</w:t>
+        <w:t>On ne “réécrit pas” tryChainConnect.</w:t>
       </w:r>
     </w:p>
     <w:p>
@@ -4307,65 +2546,13 @@
           <w:iCs/>
           <w:lang w:val="fr-FR"/>
         </w:rPr>
-        <w:t xml:space="preserve">préparer les données nécessaires à </w:t>
-      </w:r>
-      <w:proofErr w:type="spellStart"/>
-      <w:r>
-        <w:rPr>
-          <w:i/>
-          <w:iCs/>
-          <w:lang w:val="fr-FR"/>
-        </w:rPr>
-        <w:t>EdgeChoice</w:t>
-      </w:r>
-      <w:proofErr w:type="spellEnd"/>
-      <w:r>
-        <w:rPr>
-          <w:lang w:val="fr-FR"/>
-        </w:rPr>
-        <w:t xml:space="preserve"> (</w:t>
-      </w:r>
-      <w:proofErr w:type="spellStart"/>
-      <w:r>
-        <w:rPr>
-          <w:lang w:val="fr-FR"/>
-        </w:rPr>
-        <w:t>mATmpId</w:t>
-      </w:r>
-      <w:proofErr w:type="spellEnd"/>
-      <w:r>
-        <w:rPr>
-          <w:lang w:val="fr-FR"/>
-        </w:rPr>
-        <w:t xml:space="preserve">, </w:t>
-      </w:r>
-      <w:proofErr w:type="spellStart"/>
-      <w:r>
-        <w:rPr>
-          <w:lang w:val="fr-FR"/>
-        </w:rPr>
-        <w:t>tATmpId</w:t>
-      </w:r>
-      <w:proofErr w:type="spellEnd"/>
-      <w:r>
-        <w:rPr>
-          <w:lang w:val="fr-FR"/>
-        </w:rPr>
-        <w:t xml:space="preserve">, </w:t>
-      </w:r>
-      <w:proofErr w:type="spellStart"/>
-      <w:r>
-        <w:rPr>
-          <w:lang w:val="fr-FR"/>
-        </w:rPr>
-        <w:t>best_local</w:t>
-      </w:r>
-      <w:proofErr w:type="spellEnd"/>
-      <w:r>
-        <w:rPr>
-          <w:lang w:val="fr-FR"/>
-        </w:rPr>
-        <w:t>).</w:t>
+        <w:t>préparer les données nécessaires à EdgeChoice</w:t>
+      </w:r>
+      <w:r>
+        <w:rPr>
+          <w:lang w:val="fr-FR"/>
+        </w:rPr>
+        <w:t xml:space="preserve"> (mATmpId, tATmpId, best_local).</w:t>
       </w:r>
     </w:p>
     <w:p>
@@ -4485,21 +2672,7 @@
         <w:rPr>
           <w:lang w:val="fr-FR"/>
         </w:rPr>
-        <w:t>même type d’attachement (vertex–</w:t>
-      </w:r>
-      <w:proofErr w:type="spellStart"/>
-      <w:r>
-        <w:rPr>
-          <w:lang w:val="fr-FR"/>
-        </w:rPr>
-        <w:t>edge</w:t>
-      </w:r>
-      <w:proofErr w:type="spellEnd"/>
-      <w:r>
-        <w:rPr>
-          <w:lang w:val="fr-FR"/>
-        </w:rPr>
-        <w:t>),</w:t>
+        <w:t>même type d’attachement (vertex–edge),</w:t>
       </w:r>
     </w:p>
     <w:p>
@@ -4517,21 +2690,7 @@
         <w:rPr>
           <w:lang w:val="fr-FR"/>
         </w:rPr>
-        <w:t>même source de transformation (</w:t>
-      </w:r>
-      <w:proofErr w:type="spellStart"/>
-      <w:r>
-        <w:rPr>
-          <w:lang w:val="fr-FR"/>
-        </w:rPr>
-        <w:t>epts</w:t>
-      </w:r>
-      <w:proofErr w:type="spellEnd"/>
-      <w:r>
-        <w:rPr>
-          <w:lang w:val="fr-FR"/>
-        </w:rPr>
-        <w:t>),</w:t>
+        <w:t>même source de transformation (epts),</w:t>
       </w:r>
     </w:p>
     <w:p>
@@ -4678,16 +2837,8 @@
         <w:rPr>
           <w:lang w:val="fr-FR"/>
         </w:rPr>
-        <w:t xml:space="preserve"> — Construction explicite et contrôlée des entrées </w:t>
-      </w:r>
-      <w:proofErr w:type="spellStart"/>
-      <w:r>
-        <w:rPr>
-          <w:lang w:val="fr-FR"/>
-        </w:rPr>
-        <w:t>EdgeChoice</w:t>
-      </w:r>
-      <w:proofErr w:type="spellEnd"/>
+        <w:t xml:space="preserve"> — Construction explicite et contrôlée des entrées EdgeChoice</w:t>
+      </w:r>
       <w:r>
         <w:rPr>
           <w:lang w:val="fr-FR"/>
@@ -4726,16 +2877,8 @@
         <w:rPr>
           <w:lang w:val="fr-FR"/>
         </w:rPr>
-        <w:t xml:space="preserve"> — Introduction du pré-check </w:t>
-      </w:r>
-      <w:proofErr w:type="spellStart"/>
-      <w:r>
-        <w:rPr>
-          <w:lang w:val="fr-FR"/>
-        </w:rPr>
-        <w:t>simulateOverlapTopologique</w:t>
-      </w:r>
-      <w:proofErr w:type="spellEnd"/>
+        <w:t xml:space="preserve"> — Introduction du pré-check simulateOverlapTopologique</w:t>
+      </w:r>
       <w:r>
         <w:rPr>
           <w:lang w:val="fr-FR"/>
@@ -4828,29 +2971,187 @@
     </w:p>
     <w:p>
       <w:pPr>
-        <w:pStyle w:val="ListBullet"/>
-        <w:numPr>
-          <w:ilvl w:val="0"/>
-          <w:numId w:val="0"/>
-        </w:numPr>
-        <w:ind w:left="360" w:hanging="360"/>
-        <w:rPr>
-          <w:lang w:val="fr-FR"/>
-        </w:rPr>
-      </w:pPr>
+        <w:rPr>
+          <w:lang w:val="fr-FR"/>
+        </w:rPr>
+      </w:pPr>
+      <w:r>
+        <w:rPr>
+          <w:lang w:val="fr-FR"/>
+        </w:rPr>
+        <w:br w:type="page"/>
+      </w:r>
+      <w:r>
+        <w:rPr>
+          <w:noProof/>
+        </w:rPr>
+        <w:lastRenderedPageBreak/>
+        <w:drawing>
+          <wp:inline distT="0" distB="0" distL="0" distR="0" wp14:anchorId="14C1D2DD" wp14:editId="24019D52">
+            <wp:extent cx="4824413" cy="5772526"/>
+            <wp:effectExtent l="0" t="0" r="0" b="0"/>
+            <wp:docPr id="1283178010" name="Picture 1"/>
+            <wp:cNvGraphicFramePr>
+              <a:graphicFrameLocks xmlns:a="http://schemas.openxmlformats.org/drawingml/2006/main" noChangeAspect="1"/>
+            </wp:cNvGraphicFramePr>
+            <a:graphic xmlns:a="http://schemas.openxmlformats.org/drawingml/2006/main">
+              <a:graphicData uri="http://schemas.openxmlformats.org/drawingml/2006/picture">
+                <pic:pic xmlns:pic="http://schemas.openxmlformats.org/drawingml/2006/picture">
+                  <pic:nvPicPr>
+                    <pic:cNvPr id="1283178010" name=""/>
+                    <pic:cNvPicPr/>
+                  </pic:nvPicPr>
+                  <pic:blipFill rotWithShape="1">
+                    <a:blip r:embed="rId6"/>
+                    <a:srcRect l="33767" t="10738" r="30032" b="9295"/>
+                    <a:stretch>
+                      <a:fillRect/>
+                    </a:stretch>
+                  </pic:blipFill>
+                  <pic:spPr bwMode="auto">
+                    <a:xfrm>
+                      <a:off x="0" y="0"/>
+                      <a:ext cx="4830526" cy="5779841"/>
+                    </a:xfrm>
+                    <a:prstGeom prst="rect">
+                      <a:avLst/>
+                    </a:prstGeom>
+                    <a:ln>
+                      <a:noFill/>
+                    </a:ln>
+                    <a:extLst>
+                      <a:ext uri="{53640926-AAD7-44D8-BBD7-CCE9431645EC}">
+                        <a14:shadowObscured xmlns:a14="http://schemas.microsoft.com/office/drawing/2010/main"/>
+                      </a:ext>
+                    </a:extLst>
+                  </pic:spPr>
+                </pic:pic>
+              </a:graphicData>
+            </a:graphic>
+          </wp:inline>
+        </w:drawing>
+      </w:r>
     </w:p>
     <w:p>
       <w:pPr>
-        <w:pStyle w:val="ListBullet"/>
-        <w:numPr>
-          <w:ilvl w:val="0"/>
-          <w:numId w:val="0"/>
-        </w:numPr>
-        <w:ind w:left="360" w:hanging="360"/>
-        <w:rPr>
-          <w:lang w:val="fr-FR"/>
-        </w:rPr>
-      </w:pPr>
+        <w:rPr>
+          <w:lang w:val="fr-FR"/>
+        </w:rPr>
+      </w:pPr>
+    </w:p>
+    <w:p>
+      <w:pPr>
+        <w:rPr>
+          <w:lang w:val="fr-FR"/>
+        </w:rPr>
+      </w:pPr>
+      <w:r>
+        <w:rPr>
+          <w:noProof/>
+        </w:rPr>
+        <w:lastRenderedPageBreak/>
+        <w:drawing>
+          <wp:inline distT="0" distB="0" distL="0" distR="0" wp14:anchorId="1666BCA0" wp14:editId="06F3D116">
+            <wp:extent cx="5362575" cy="8531369"/>
+            <wp:effectExtent l="0" t="0" r="0" b="3175"/>
+            <wp:docPr id="1564127633" name="Picture 1"/>
+            <wp:cNvGraphicFramePr>
+              <a:graphicFrameLocks xmlns:a="http://schemas.openxmlformats.org/drawingml/2006/main" noChangeAspect="1"/>
+            </wp:cNvGraphicFramePr>
+            <a:graphic xmlns:a="http://schemas.openxmlformats.org/drawingml/2006/main">
+              <a:graphicData uri="http://schemas.openxmlformats.org/drawingml/2006/picture">
+                <pic:pic xmlns:pic="http://schemas.openxmlformats.org/drawingml/2006/picture">
+                  <pic:nvPicPr>
+                    <pic:cNvPr id="1564127633" name=""/>
+                    <pic:cNvPicPr/>
+                  </pic:nvPicPr>
+                  <pic:blipFill rotWithShape="1">
+                    <a:blip r:embed="rId7"/>
+                    <a:srcRect l="34027" t="5448" r="35417" b="4808"/>
+                    <a:stretch>
+                      <a:fillRect/>
+                    </a:stretch>
+                  </pic:blipFill>
+                  <pic:spPr bwMode="auto">
+                    <a:xfrm>
+                      <a:off x="0" y="0"/>
+                      <a:ext cx="5365499" cy="8536020"/>
+                    </a:xfrm>
+                    <a:prstGeom prst="rect">
+                      <a:avLst/>
+                    </a:prstGeom>
+                    <a:ln>
+                      <a:noFill/>
+                    </a:ln>
+                    <a:extLst>
+                      <a:ext uri="{53640926-AAD7-44D8-BBD7-CCE9431645EC}">
+                        <a14:shadowObscured xmlns:a14="http://schemas.microsoft.com/office/drawing/2010/main"/>
+                      </a:ext>
+                    </a:extLst>
+                  </pic:spPr>
+                </pic:pic>
+              </a:graphicData>
+            </a:graphic>
+          </wp:inline>
+        </w:drawing>
+      </w:r>
+    </w:p>
+    <w:p>
+      <w:pPr>
+        <w:rPr>
+          <w:lang w:val="fr-FR"/>
+        </w:rPr>
+      </w:pPr>
+      <w:r>
+        <w:rPr>
+          <w:noProof/>
+        </w:rPr>
+        <w:lastRenderedPageBreak/>
+        <w:drawing>
+          <wp:inline distT="0" distB="0" distL="0" distR="0" wp14:anchorId="42EE50B7" wp14:editId="05364E48">
+            <wp:extent cx="5915025" cy="8857053"/>
+            <wp:effectExtent l="0" t="0" r="0" b="1270"/>
+            <wp:docPr id="846248899" name="Picture 1"/>
+            <wp:cNvGraphicFramePr>
+              <a:graphicFrameLocks xmlns:a="http://schemas.openxmlformats.org/drawingml/2006/main" noChangeAspect="1"/>
+            </wp:cNvGraphicFramePr>
+            <a:graphic xmlns:a="http://schemas.openxmlformats.org/drawingml/2006/main">
+              <a:graphicData uri="http://schemas.openxmlformats.org/drawingml/2006/picture">
+                <pic:pic xmlns:pic="http://schemas.openxmlformats.org/drawingml/2006/picture">
+                  <pic:nvPicPr>
+                    <pic:cNvPr id="846248899" name=""/>
+                    <pic:cNvPicPr/>
+                  </pic:nvPicPr>
+                  <pic:blipFill rotWithShape="1">
+                    <a:blip r:embed="rId8"/>
+                    <a:srcRect l="35764" t="3526" r="31076" b="4807"/>
+                    <a:stretch>
+                      <a:fillRect/>
+                    </a:stretch>
+                  </pic:blipFill>
+                  <pic:spPr bwMode="auto">
+                    <a:xfrm>
+                      <a:off x="0" y="0"/>
+                      <a:ext cx="5924524" cy="8871276"/>
+                    </a:xfrm>
+                    <a:prstGeom prst="rect">
+                      <a:avLst/>
+                    </a:prstGeom>
+                    <a:ln>
+                      <a:noFill/>
+                    </a:ln>
+                    <a:extLst>
+                      <a:ext uri="{53640926-AAD7-44D8-BBD7-CCE9431645EC}">
+                        <a14:shadowObscured xmlns:a14="http://schemas.microsoft.com/office/drawing/2010/main"/>
+                      </a:ext>
+                    </a:extLst>
+                  </pic:spPr>
+                </pic:pic>
+              </a:graphicData>
+            </a:graphic>
+          </wp:inline>
+        </w:drawing>
+      </w:r>
     </w:p>
     <w:sectPr>
       <w:pgSz w:w="12240" w:h="15840"/>

</xml_diff>

<commit_message>
Base stable avant Chemins
</commit_message>
<xml_diff>
--- a/specs/SPEC_CODEX_topo_integration_auto_assemblage.docx
+++ b/specs/SPEC_CODEX_topo_integration_auto_assemblage.docx
@@ -3107,8 +3107,729 @@
           <w:noProof/>
         </w:rPr>
         <w:lastRenderedPageBreak/>
+        <mc:AlternateContent>
+          <mc:Choice Requires="wpg">
+            <w:drawing>
+              <wp:anchor distT="0" distB="0" distL="114300" distR="114300" simplePos="0" relativeHeight="251667456" behindDoc="0" locked="0" layoutInCell="1" allowOverlap="1" wp14:anchorId="377ECDE4" wp14:editId="0FDB8808">
+                <wp:simplePos x="0" y="0"/>
+                <wp:positionH relativeFrom="column">
+                  <wp:posOffset>877186</wp:posOffset>
+                </wp:positionH>
+                <wp:positionV relativeFrom="paragraph">
+                  <wp:posOffset>1307805</wp:posOffset>
+                </wp:positionV>
+                <wp:extent cx="5633927" cy="7777273"/>
+                <wp:effectExtent l="0" t="0" r="24130" b="14605"/>
+                <wp:wrapNone/>
+                <wp:docPr id="1290785499" name="Group 5"/>
+                <wp:cNvGraphicFramePr/>
+                <a:graphic xmlns:a="http://schemas.openxmlformats.org/drawingml/2006/main">
+                  <a:graphicData uri="http://schemas.microsoft.com/office/word/2010/wordprocessingGroup">
+                    <wpg:wgp>
+                      <wpg:cNvGrpSpPr/>
+                      <wpg:grpSpPr>
+                        <a:xfrm>
+                          <a:off x="0" y="0"/>
+                          <a:ext cx="5633927" cy="7777273"/>
+                          <a:chOff x="0" y="0"/>
+                          <a:chExt cx="5633927" cy="7777273"/>
+                        </a:xfrm>
+                      </wpg:grpSpPr>
+                      <wps:wsp>
+                        <wps:cNvPr id="2088977239" name="Rectangle 4"/>
+                        <wps:cNvSpPr/>
+                        <wps:spPr>
+                          <a:xfrm>
+                            <a:off x="4890977" y="1116418"/>
+                            <a:ext cx="742950" cy="323850"/>
+                          </a:xfrm>
+                          <a:prstGeom prst="rect">
+                            <a:avLst/>
+                          </a:prstGeom>
+                        </wps:spPr>
+                        <wps:style>
+                          <a:lnRef idx="2">
+                            <a:schemeClr val="dk1"/>
+                          </a:lnRef>
+                          <a:fillRef idx="1">
+                            <a:schemeClr val="lt1"/>
+                          </a:fillRef>
+                          <a:effectRef idx="0">
+                            <a:schemeClr val="dk1"/>
+                          </a:effectRef>
+                          <a:fontRef idx="minor">
+                            <a:schemeClr val="dk1"/>
+                          </a:fontRef>
+                        </wps:style>
+                        <wps:txbx>
+                          <w:txbxContent>
+                            <w:p>
+                              <w:pPr>
+                                <w:jc w:val="center"/>
+                                <w:rPr>
+                                  <w:b/>
+                                  <w:bCs/>
+                                  <w:sz w:val="24"/>
+                                  <w:szCs w:val="24"/>
+                                  <w:lang w:val="fr-FR"/>
+                                </w:rPr>
+                              </w:pPr>
+                              <w:r>
+                                <w:rPr>
+                                  <w:b/>
+                                  <w:bCs/>
+                                  <w:sz w:val="24"/>
+                                  <w:szCs w:val="24"/>
+                                  <w:lang w:val="fr-FR"/>
+                                </w:rPr>
+                                <w:t>LO - LO</w:t>
+                              </w:r>
+                            </w:p>
+                          </w:txbxContent>
+                        </wps:txbx>
+                        <wps:bodyPr rot="0" spcFirstLastPara="0" vertOverflow="overflow" horzOverflow="overflow" vert="horz" wrap="square" lIns="91440" tIns="45720" rIns="91440" bIns="45720" numCol="1" spcCol="0" rtlCol="0" fromWordArt="0" anchor="ctr" anchorCtr="0" forceAA="0" compatLnSpc="1">
+                          <a:prstTxWarp prst="textNoShape">
+                            <a:avLst/>
+                          </a:prstTxWarp>
+                          <a:noAutofit/>
+                        </wps:bodyPr>
+                      </wps:wsp>
+                      <wps:wsp>
+                        <wps:cNvPr id="1258551685" name="Rectangle 4"/>
+                        <wps:cNvSpPr/>
+                        <wps:spPr>
+                          <a:xfrm>
+                            <a:off x="0" y="0"/>
+                            <a:ext cx="742950" cy="323850"/>
+                          </a:xfrm>
+                          <a:prstGeom prst="rect">
+                            <a:avLst/>
+                          </a:prstGeom>
+                        </wps:spPr>
+                        <wps:style>
+                          <a:lnRef idx="2">
+                            <a:schemeClr val="dk1"/>
+                          </a:lnRef>
+                          <a:fillRef idx="1">
+                            <a:schemeClr val="lt1"/>
+                          </a:fillRef>
+                          <a:effectRef idx="0">
+                            <a:schemeClr val="dk1"/>
+                          </a:effectRef>
+                          <a:fontRef idx="minor">
+                            <a:schemeClr val="dk1"/>
+                          </a:fontRef>
+                        </wps:style>
+                        <wps:txbx>
+                          <w:txbxContent>
+                            <w:p>
+                              <w:pPr>
+                                <w:jc w:val="center"/>
+                                <w:rPr>
+                                  <w:b/>
+                                  <w:bCs/>
+                                  <w:sz w:val="24"/>
+                                  <w:szCs w:val="24"/>
+                                  <w:lang w:val="fr-FR"/>
+                                </w:rPr>
+                              </w:pPr>
+                              <w:r>
+                                <w:rPr>
+                                  <w:b/>
+                                  <w:bCs/>
+                                  <w:sz w:val="24"/>
+                                  <w:szCs w:val="24"/>
+                                  <w:lang w:val="fr-FR"/>
+                                </w:rPr>
+                                <w:t>L</w:t>
+                              </w:r>
+                              <w:r>
+                                <w:rPr>
+                                  <w:b/>
+                                  <w:bCs/>
+                                  <w:sz w:val="24"/>
+                                  <w:szCs w:val="24"/>
+                                  <w:lang w:val="fr-FR"/>
+                                </w:rPr>
+                                <w:t>B</w:t>
+                              </w:r>
+                              <w:r>
+                                <w:rPr>
+                                  <w:b/>
+                                  <w:bCs/>
+                                  <w:sz w:val="24"/>
+                                  <w:szCs w:val="24"/>
+                                  <w:lang w:val="fr-FR"/>
+                                </w:rPr>
+                                <w:t xml:space="preserve"> - L</w:t>
+                              </w:r>
+                              <w:r>
+                                <w:rPr>
+                                  <w:b/>
+                                  <w:bCs/>
+                                  <w:sz w:val="24"/>
+                                  <w:szCs w:val="24"/>
+                                  <w:lang w:val="fr-FR"/>
+                                </w:rPr>
+                                <w:t>B</w:t>
+                              </w:r>
+                            </w:p>
+                          </w:txbxContent>
+                        </wps:txbx>
+                        <wps:bodyPr rot="0" spcFirstLastPara="0" vertOverflow="overflow" horzOverflow="overflow" vert="horz" wrap="square" lIns="91440" tIns="45720" rIns="91440" bIns="45720" numCol="1" spcCol="0" rtlCol="0" fromWordArt="0" anchor="ctr" anchorCtr="0" forceAA="0" compatLnSpc="1">
+                          <a:prstTxWarp prst="textNoShape">
+                            <a:avLst/>
+                          </a:prstTxWarp>
+                          <a:noAutofit/>
+                        </wps:bodyPr>
+                      </wps:wsp>
+                      <wps:wsp>
+                        <wps:cNvPr id="2093955693" name="Rectangle 4"/>
+                        <wps:cNvSpPr/>
+                        <wps:spPr>
+                          <a:xfrm>
+                            <a:off x="2775098" y="3593804"/>
+                            <a:ext cx="742950" cy="323850"/>
+                          </a:xfrm>
+                          <a:prstGeom prst="rect">
+                            <a:avLst/>
+                          </a:prstGeom>
+                        </wps:spPr>
+                        <wps:style>
+                          <a:lnRef idx="2">
+                            <a:schemeClr val="dk1"/>
+                          </a:lnRef>
+                          <a:fillRef idx="1">
+                            <a:schemeClr val="lt1"/>
+                          </a:fillRef>
+                          <a:effectRef idx="0">
+                            <a:schemeClr val="dk1"/>
+                          </a:effectRef>
+                          <a:fontRef idx="minor">
+                            <a:schemeClr val="dk1"/>
+                          </a:fontRef>
+                        </wps:style>
+                        <wps:txbx>
+                          <w:txbxContent>
+                            <w:p>
+                              <w:pPr>
+                                <w:jc w:val="center"/>
+                                <w:rPr>
+                                  <w:b/>
+                                  <w:bCs/>
+                                  <w:sz w:val="24"/>
+                                  <w:szCs w:val="24"/>
+                                  <w:lang w:val="fr-FR"/>
+                                </w:rPr>
+                              </w:pPr>
+                              <w:r>
+                                <w:rPr>
+                                  <w:b/>
+                                  <w:bCs/>
+                                  <w:sz w:val="24"/>
+                                  <w:szCs w:val="24"/>
+                                  <w:lang w:val="fr-FR"/>
+                                </w:rPr>
+                                <w:t>L</w:t>
+                              </w:r>
+                              <w:r>
+                                <w:rPr>
+                                  <w:b/>
+                                  <w:bCs/>
+                                  <w:sz w:val="24"/>
+                                  <w:szCs w:val="24"/>
+                                  <w:lang w:val="fr-FR"/>
+                                </w:rPr>
+                                <w:t>O</w:t>
+                              </w:r>
+                              <w:r>
+                                <w:rPr>
+                                  <w:b/>
+                                  <w:bCs/>
+                                  <w:sz w:val="24"/>
+                                  <w:szCs w:val="24"/>
+                                  <w:lang w:val="fr-FR"/>
+                                </w:rPr>
+                                <w:t xml:space="preserve"> - L</w:t>
+                              </w:r>
+                              <w:r>
+                                <w:rPr>
+                                  <w:b/>
+                                  <w:bCs/>
+                                  <w:sz w:val="24"/>
+                                  <w:szCs w:val="24"/>
+                                  <w:lang w:val="fr-FR"/>
+                                </w:rPr>
+                                <w:t>B</w:t>
+                              </w:r>
+                            </w:p>
+                          </w:txbxContent>
+                        </wps:txbx>
+                        <wps:bodyPr rot="0" spcFirstLastPara="0" vertOverflow="overflow" horzOverflow="overflow" vert="horz" wrap="square" lIns="91440" tIns="45720" rIns="91440" bIns="45720" numCol="1" spcCol="0" rtlCol="0" fromWordArt="0" anchor="ctr" anchorCtr="0" forceAA="0" compatLnSpc="1">
+                          <a:prstTxWarp prst="textNoShape">
+                            <a:avLst/>
+                          </a:prstTxWarp>
+                          <a:noAutofit/>
+                        </wps:bodyPr>
+                      </wps:wsp>
+                      <wps:wsp>
+                        <wps:cNvPr id="1239064302" name="Rectangle 4"/>
+                        <wps:cNvSpPr/>
+                        <wps:spPr>
+                          <a:xfrm>
+                            <a:off x="372140" y="3306725"/>
+                            <a:ext cx="742950" cy="323850"/>
+                          </a:xfrm>
+                          <a:prstGeom prst="rect">
+                            <a:avLst/>
+                          </a:prstGeom>
+                        </wps:spPr>
+                        <wps:style>
+                          <a:lnRef idx="2">
+                            <a:schemeClr val="dk1"/>
+                          </a:lnRef>
+                          <a:fillRef idx="1">
+                            <a:schemeClr val="lt1"/>
+                          </a:fillRef>
+                          <a:effectRef idx="0">
+                            <a:schemeClr val="dk1"/>
+                          </a:effectRef>
+                          <a:fontRef idx="minor">
+                            <a:schemeClr val="dk1"/>
+                          </a:fontRef>
+                        </wps:style>
+                        <wps:txbx>
+                          <w:txbxContent>
+                            <w:p>
+                              <w:pPr>
+                                <w:jc w:val="center"/>
+                                <w:rPr>
+                                  <w:b/>
+                                  <w:bCs/>
+                                  <w:sz w:val="24"/>
+                                  <w:szCs w:val="24"/>
+                                  <w:lang w:val="fr-FR"/>
+                                </w:rPr>
+                              </w:pPr>
+                              <w:r>
+                                <w:rPr>
+                                  <w:b/>
+                                  <w:bCs/>
+                                  <w:sz w:val="24"/>
+                                  <w:szCs w:val="24"/>
+                                  <w:lang w:val="fr-FR"/>
+                                </w:rPr>
+                                <w:t>L</w:t>
+                              </w:r>
+                              <w:r>
+                                <w:rPr>
+                                  <w:b/>
+                                  <w:bCs/>
+                                  <w:sz w:val="24"/>
+                                  <w:szCs w:val="24"/>
+                                  <w:lang w:val="fr-FR"/>
+                                </w:rPr>
+                                <w:t>O</w:t>
+                              </w:r>
+                              <w:r>
+                                <w:rPr>
+                                  <w:b/>
+                                  <w:bCs/>
+                                  <w:sz w:val="24"/>
+                                  <w:szCs w:val="24"/>
+                                  <w:lang w:val="fr-FR"/>
+                                </w:rPr>
+                                <w:t xml:space="preserve"> - L</w:t>
+                              </w:r>
+                              <w:r>
+                                <w:rPr>
+                                  <w:b/>
+                                  <w:bCs/>
+                                  <w:sz w:val="24"/>
+                                  <w:szCs w:val="24"/>
+                                  <w:lang w:val="fr-FR"/>
+                                </w:rPr>
+                                <w:t>O</w:t>
+                              </w:r>
+                            </w:p>
+                          </w:txbxContent>
+                        </wps:txbx>
+                        <wps:bodyPr rot="0" spcFirstLastPara="0" vertOverflow="overflow" horzOverflow="overflow" vert="horz" wrap="square" lIns="91440" tIns="45720" rIns="91440" bIns="45720" numCol="1" spcCol="0" rtlCol="0" fromWordArt="0" anchor="ctr" anchorCtr="0" forceAA="0" compatLnSpc="1">
+                          <a:prstTxWarp prst="textNoShape">
+                            <a:avLst/>
+                          </a:prstTxWarp>
+                          <a:noAutofit/>
+                        </wps:bodyPr>
+                      </wps:wsp>
+                      <wps:wsp>
+                        <wps:cNvPr id="1846524018" name="Rectangle 4"/>
+                        <wps:cNvSpPr/>
+                        <wps:spPr>
+                          <a:xfrm>
+                            <a:off x="1499191" y="7453423"/>
+                            <a:ext cx="742950" cy="323850"/>
+                          </a:xfrm>
+                          <a:prstGeom prst="rect">
+                            <a:avLst/>
+                          </a:prstGeom>
+                        </wps:spPr>
+                        <wps:style>
+                          <a:lnRef idx="2">
+                            <a:schemeClr val="dk1"/>
+                          </a:lnRef>
+                          <a:fillRef idx="1">
+                            <a:schemeClr val="lt1"/>
+                          </a:fillRef>
+                          <a:effectRef idx="0">
+                            <a:schemeClr val="dk1"/>
+                          </a:effectRef>
+                          <a:fontRef idx="minor">
+                            <a:schemeClr val="dk1"/>
+                          </a:fontRef>
+                        </wps:style>
+                        <wps:txbx>
+                          <w:txbxContent>
+                            <w:p>
+                              <w:pPr>
+                                <w:jc w:val="center"/>
+                                <w:rPr>
+                                  <w:b/>
+                                  <w:bCs/>
+                                  <w:sz w:val="24"/>
+                                  <w:szCs w:val="24"/>
+                                  <w:lang w:val="fr-FR"/>
+                                </w:rPr>
+                              </w:pPr>
+                              <w:r>
+                                <w:rPr>
+                                  <w:b/>
+                                  <w:bCs/>
+                                  <w:sz w:val="24"/>
+                                  <w:szCs w:val="24"/>
+                                  <w:lang w:val="fr-FR"/>
+                                </w:rPr>
+                                <w:t>L</w:t>
+                              </w:r>
+                              <w:r>
+                                <w:rPr>
+                                  <w:b/>
+                                  <w:bCs/>
+                                  <w:sz w:val="24"/>
+                                  <w:szCs w:val="24"/>
+                                  <w:lang w:val="fr-FR"/>
+                                </w:rPr>
+                                <w:t>O</w:t>
+                              </w:r>
+                              <w:r>
+                                <w:rPr>
+                                  <w:b/>
+                                  <w:bCs/>
+                                  <w:sz w:val="24"/>
+                                  <w:szCs w:val="24"/>
+                                  <w:lang w:val="fr-FR"/>
+                                </w:rPr>
+                                <w:t xml:space="preserve"> - L</w:t>
+                              </w:r>
+                              <w:r>
+                                <w:rPr>
+                                  <w:b/>
+                                  <w:bCs/>
+                                  <w:sz w:val="24"/>
+                                  <w:szCs w:val="24"/>
+                                  <w:lang w:val="fr-FR"/>
+                                </w:rPr>
+                                <w:t>O</w:t>
+                              </w:r>
+                            </w:p>
+                          </w:txbxContent>
+                        </wps:txbx>
+                        <wps:bodyPr rot="0" spcFirstLastPara="0" vertOverflow="overflow" horzOverflow="overflow" vert="horz" wrap="square" lIns="91440" tIns="45720" rIns="91440" bIns="45720" numCol="1" spcCol="0" rtlCol="0" fromWordArt="0" anchor="ctr" anchorCtr="0" forceAA="0" compatLnSpc="1">
+                          <a:prstTxWarp prst="textNoShape">
+                            <a:avLst/>
+                          </a:prstTxWarp>
+                          <a:noAutofit/>
+                        </wps:bodyPr>
+                      </wps:wsp>
+                    </wpg:wgp>
+                  </a:graphicData>
+                </a:graphic>
+              </wp:anchor>
+            </w:drawing>
+          </mc:Choice>
+          <mc:Fallback>
+            <w:pict>
+              <v:group w14:anchorId="377ECDE4" id="Group 5" o:spid="_x0000_s1026" style="position:absolute;margin-left:69.05pt;margin-top:103pt;width:443.6pt;height:612.4pt;z-index:251667456" coordsize="56339,77772" o:gfxdata="UEsDBBQABgAIAAAAIQC2gziS/gAAAOEBAAATAAAAW0NvbnRlbnRfVHlwZXNdLnhtbJSRQU7DMBBF&#10;90jcwfIWJU67QAgl6YK0S0CoHGBkTxKLZGx5TGhvj5O2G0SRWNoz/78nu9wcxkFMGNg6quQqL6RA&#10;0s5Y6ir5vt9lD1JwBDIwOMJKHpHlpr69KfdHjyxSmriSfYz+USnWPY7AufNIadK6MEJMx9ApD/oD&#10;OlTrorhX2lFEilmcO2RdNtjC5xDF9pCuTyYBB5bi6bQ4syoJ3g9WQ0ymaiLzg5KdCXlKLjvcW893&#10;SUOqXwnz5DrgnHtJTxOsQfEKIT7DmDSUCaxw7Rqn8787ZsmRM9e2VmPeBN4uqYvTtW7jvijg9N/y&#10;JsXecLq0q+WD6m8AAAD//wMAUEsDBBQABgAIAAAAIQA4/SH/1gAAAJQBAAALAAAAX3JlbHMvLnJl&#10;bHOkkMFqwzAMhu+DvYPRfXGawxijTi+j0GvpHsDYimMaW0Yy2fr2M4PBMnrbUb/Q94l/f/hMi1qR&#10;JVI2sOt6UJgd+ZiDgffL8ekFlFSbvV0oo4EbChzGx4f9GRdb25HMsYhqlCwG5lrLq9biZkxWOiqY&#10;22YiTra2kYMu1l1tQD30/bPm3wwYN0x18gb45AdQl1tp5j/sFB2T0FQ7R0nTNEV3j6o9feQzro1i&#10;OWA14Fm+Q8a1a8+Bvu/d/dMb2JY5uiPbhG/ktn4cqGU/er3pcvwCAAD//wMAUEsDBBQABgAIAAAA&#10;IQCwJ/7XgwMAAKoUAAAOAAAAZHJzL2Uyb0RvYy54bWzsWEtv3CAQvlfqf0DcG9vYXj8Up4rSNqoU&#10;tVHTqmfC4l2rNlBg401/fQf8SJpErZRtcoh2D14wMzDzeb4Z4PDttmvRFdemkaLC0UGIERdMLhux&#10;qvC3rx/e5BgZS8WStlLwCl9zg98evX512KuSE7mW7ZJrBJMIU/aqwmtrVRkEhq15R82BVFzAYC11&#10;Ry109SpYatrD7F0bkDBcBL3US6Ul48bA23fDID7y89c1Z/ZzXRtuUVthsM36p/bPS/cMjg5pudJU&#10;rRs2mkEfYUVHGwGLzlO9o5aijW7uTdU1TEsja3vAZBfIum4Y9z6AN1F4x5tTLTfK+7Iq+5WaYQJo&#10;7+D06GnZp6tTrS7UuQYkerUCLHzP+bKtdef+wUq09ZBdz5DxrUUMXqaLOC5IhhGDsQx+JIsHUNka&#10;kL+nx9bv/6EZTAsHf5jTKwgQc4OB2Q2DizVV3ENrSsDgXKNmWWES5nkBPsQFRoJ2EK9fIIKoWLUc&#10;Jc4tZwWIz3iZ0gB0D4CV5EUIM2EEsERRtEiifIBlAi5LSJFCRDrcYhLn0Ib5Z+dpqbSxp1x2yDUq&#10;rMEQH2H06szYQXQSAT1n2GCKb9nrljurWvGF1+AafCnitT2x+Emr0RUFSix/ROOyXtKp1E3bzkrR&#10;Q0qtnZRGWafGPdlmxfAhxZvVZmm/ohR2VuwaIfXfletBfvJ68NW5bbeX2/EjXcrlNXxULQfGG8U+&#10;NIDjGTX2nGqgOEAPact+hkfdyr7CcmxhtJb610PvnTxEHYxi1EPKqLD5uaGaY9R+FBCPRZQkLsf4&#10;TpJmBDr69sjl7RGx6U4kfIIIEqRivunkbTs1ay2775Ddjt2qMEQFg7UrzKyeOid2SGWQHxk/PvZi&#10;kFcUtWfiQjE3uQPYxcnX7Xeq1RhMFqLwk5w4QMs7MTXIOk0hjzdW1o0POAfxgOsIPfBxoMSTEzMi&#10;aZ6m0SJPdyUmAHk/i+3JyBwD/zsZfVL1yeImdvacfCGcJGERF2m6KOJdOUmyLA0L2Cm6WpgWcR76&#10;YgtFZdwr7Pn5hPwk08ZmXzNfWM2Mi3CRxCHZlZ9xRiK3s3H0jMNFRtL9XvY59rK+fPrj1L58vrwt&#10;bZ4sUpKEcDDc8awZJUURFXCOAH5mSRonZDyC78unO1A/3VnT83O+F9iXz+cqn/5mCC7E/H3JeHnn&#10;btxu9/0R9eaK8eg3AAAA//8DAFBLAwQUAAYACAAAACEA7xHDkOEAAAANAQAADwAAAGRycy9kb3du&#10;cmV2LnhtbEyPTUvDQBCG74L/YRnBm91NYkuI2ZRS1FMRbAXxNk2mSWh2N2S3SfrvnZ70Ni/z8H7k&#10;69l0YqTBt85qiBYKBNnSVa2tNXwd3p5SED6grbBzljRcycO6uL/LMavcZD9p3IdasIn1GWpoQugz&#10;KX3ZkEG/cD1Z/p3cYDCwHGpZDTixuelkrNRKGmwtJzTY07ah8ry/GA3vE06bJHodd+fT9vpzWH58&#10;7yLS+vFh3ryACDSHPxhu9bk6FNzp6C628qJjnaQRoxpiteJRN0LFywTEka/nRKUgi1z+X1H8AgAA&#10;//8DAFBLAQItABQABgAIAAAAIQC2gziS/gAAAOEBAAATAAAAAAAAAAAAAAAAAAAAAABbQ29udGVu&#10;dF9UeXBlc10ueG1sUEsBAi0AFAAGAAgAAAAhADj9If/WAAAAlAEAAAsAAAAAAAAAAAAAAAAALwEA&#10;AF9yZWxzLy5yZWxzUEsBAi0AFAAGAAgAAAAhALAn/teDAwAAqhQAAA4AAAAAAAAAAAAAAAAALgIA&#10;AGRycy9lMm9Eb2MueG1sUEsBAi0AFAAGAAgAAAAhAO8Rw5DhAAAADQEAAA8AAAAAAAAAAAAAAAAA&#10;3QUAAGRycy9kb3ducmV2LnhtbFBLBQYAAAAABAAEAPMAAADrBgAAAAA=&#10;">
+                <v:rect id="Rectangle 4" o:spid="_x0000_s1027" style="position:absolute;left:48909;top:11164;width:7430;height:3238;visibility:visible;mso-wrap-style:square;v-text-anchor:middle" o:gfxdata="UEsDBBQABgAIAAAAIQDb4fbL7gAAAIUBAAATAAAAW0NvbnRlbnRfVHlwZXNdLnhtbHyQz07DMAyH&#10;70i8Q+QralM4IITa7kDhCAiNB7ASt43WOlEcyvb2pNu4IODoPz9/n1xv9vOkForiPDdwXVagiI23&#10;jocG3rdPxR0oScgWJ8/UwIEENu3lRb09BBKV0ywNjCmFe63FjDSjlD4Q50nv44wpl3HQAc0OB9I3&#10;VXWrjedEnIq03oC27qjHjympx31un0wiTQLq4bS4shrAECZnMGVTvbD9QSnOhDInjzsyuiBXWQP0&#10;r4R18jfgnHvJr4nOknrFmJ5xzhraRtHWf3Kkpfz/yGo5S+H73hkquyhdjr3R8m2lj09svwAAAP//&#10;AwBQSwMEFAAGAAgAAAAhAFr0LFu/AAAAFQEAAAsAAABfcmVscy8ucmVsc2zPwWrDMAwG4Ptg72B0&#10;X5TuUMaI01uh19I+gLGVxCy2jGSy9e1nemrHjpL4P0nD4SetZiPRyNnCruvBUPYcYp4tXC/Htw8w&#10;Wl0ObuVMFm6kcBhfX4Yzra62kC6xqGlKVgtLreUTUf1CyWnHhXKbTCzJ1VbKjMX5LzcTvvf9HuXR&#10;gPHJNKdgQU5hB+ZyK23zHztFL6w81c5zQp6m6P9TMfB3PtPWFCczVQtB9N4U2rp2HOA44NMz4y8A&#10;AAD//wMAUEsDBBQABgAIAAAAIQCtne8cywAAAOMAAAAPAAAAZHJzL2Rvd25yZXYueG1sRI9Ba8JA&#10;FITvhf6H5RW81U0jaBJdpQSKUk9N7aG3R/aZhGbfhuwaE399Vyj0OMzMN8xmN5pWDNS7xrKCl3kE&#10;gri0uuFKwenz7TkB4TyyxtYyKZjIwW77+LDBTNsrf9BQ+EoECLsMFdTed5mUrqzJoJvbjjh4Z9sb&#10;9EH2ldQ9XgPctDKOoqU02HBYqLGjvKbyp7gYBcdJ+uH0tUxvQ95MuvjO9++UKzV7Gl/XIDyN/j/8&#10;1z5oBXGUJOlqFS9SuH8Kf0BufwEAAP//AwBQSwECLQAUAAYACAAAACEA2+H2y+4AAACFAQAAEwAA&#10;AAAAAAAAAAAAAAAAAAAAW0NvbnRlbnRfVHlwZXNdLnhtbFBLAQItABQABgAIAAAAIQBa9CxbvwAA&#10;ABUBAAALAAAAAAAAAAAAAAAAAB8BAABfcmVscy8ucmVsc1BLAQItABQABgAIAAAAIQCtne8cywAA&#10;AOMAAAAPAAAAAAAAAAAAAAAAAAcCAABkcnMvZG93bnJldi54bWxQSwUGAAAAAAMAAwC3AAAA/wIA&#10;AAAA&#10;" fillcolor="white [3201]" strokecolor="black [3200]" strokeweight="2pt">
+                  <v:textbox>
+                    <w:txbxContent>
+                      <w:p>
+                        <w:pPr>
+                          <w:jc w:val="center"/>
+                          <w:rPr>
+                            <w:b/>
+                            <w:bCs/>
+                            <w:sz w:val="24"/>
+                            <w:szCs w:val="24"/>
+                            <w:lang w:val="fr-FR"/>
+                          </w:rPr>
+                        </w:pPr>
+                        <w:r>
+                          <w:rPr>
+                            <w:b/>
+                            <w:bCs/>
+                            <w:sz w:val="24"/>
+                            <w:szCs w:val="24"/>
+                            <w:lang w:val="fr-FR"/>
+                          </w:rPr>
+                          <w:t>LO - LO</w:t>
+                        </w:r>
+                      </w:p>
+                    </w:txbxContent>
+                  </v:textbox>
+                </v:rect>
+                <v:rect id="Rectangle 4" o:spid="_x0000_s1028" style="position:absolute;width:7429;height:3238;visibility:visible;mso-wrap-style:square;v-text-anchor:middle" o:gfxdata="UEsDBBQABgAIAAAAIQDb4fbL7gAAAIUBAAATAAAAW0NvbnRlbnRfVHlwZXNdLnhtbHyQz07DMAyH&#10;70i8Q+QralM4IITa7kDhCAiNB7ASt43WOlEcyvb2pNu4IODoPz9/n1xv9vOkForiPDdwXVagiI23&#10;jocG3rdPxR0oScgWJ8/UwIEENu3lRb09BBKV0ywNjCmFe63FjDSjlD4Q50nv44wpl3HQAc0OB9I3&#10;VXWrjedEnIq03oC27qjHjympx31un0wiTQLq4bS4shrAECZnMGVTvbD9QSnOhDInjzsyuiBXWQP0&#10;r4R18jfgnHvJr4nOknrFmJ5xzhraRtHWf3Kkpfz/yGo5S+H73hkquyhdjr3R8m2lj09svwAAAP//&#10;AwBQSwMEFAAGAAgAAAAhAFr0LFu/AAAAFQEAAAsAAABfcmVscy8ucmVsc2zPwWrDMAwG4Ptg72B0&#10;X5TuUMaI01uh19I+gLGVxCy2jGSy9e1nemrHjpL4P0nD4SetZiPRyNnCruvBUPYcYp4tXC/Htw8w&#10;Wl0ObuVMFm6kcBhfX4Yzra62kC6xqGlKVgtLreUTUf1CyWnHhXKbTCzJ1VbKjMX5LzcTvvf9HuXR&#10;gPHJNKdgQU5hB+ZyK23zHztFL6w81c5zQp6m6P9TMfB3PtPWFCczVQtB9N4U2rp2HOA44NMz4y8A&#10;AAD//wMAUEsDBBQABgAIAAAAIQAEHTlRxwAAAOMAAAAPAAAAZHJzL2Rvd25yZXYueG1sRE/NasJA&#10;EL4XfIdlCt7qRiEhpq5SAqK0p0Y99DZkxySYnQ3ZNSZ9+m6h0ON8/7PZjaYVA/WusaxguYhAEJdW&#10;N1wpOJ/2LykI55E1tpZJwUQOdtvZ0wYzbR/8SUPhKxFC2GWooPa+y6R0ZU0G3cJ2xIG72t6gD2df&#10;Sd3jI4SbVq6iKJEGGw4NNXaU11TeirtR8DFJP5wvyfp7yJtJF1/54Z1ypebP49srCE+j/xf/uY86&#10;zF/FaRwvkzSG358CAHL7AwAA//8DAFBLAQItABQABgAIAAAAIQDb4fbL7gAAAIUBAAATAAAAAAAA&#10;AAAAAAAAAAAAAABbQ29udGVudF9UeXBlc10ueG1sUEsBAi0AFAAGAAgAAAAhAFr0LFu/AAAAFQEA&#10;AAsAAAAAAAAAAAAAAAAAHwEAAF9yZWxzLy5yZWxzUEsBAi0AFAAGAAgAAAAhAAQdOVHHAAAA4wAA&#10;AA8AAAAAAAAAAAAAAAAABwIAAGRycy9kb3ducmV2LnhtbFBLBQYAAAAAAwADALcAAAD7AgAAAAA=&#10;" fillcolor="white [3201]" strokecolor="black [3200]" strokeweight="2pt">
+                  <v:textbox>
+                    <w:txbxContent>
+                      <w:p>
+                        <w:pPr>
+                          <w:jc w:val="center"/>
+                          <w:rPr>
+                            <w:b/>
+                            <w:bCs/>
+                            <w:sz w:val="24"/>
+                            <w:szCs w:val="24"/>
+                            <w:lang w:val="fr-FR"/>
+                          </w:rPr>
+                        </w:pPr>
+                        <w:r>
+                          <w:rPr>
+                            <w:b/>
+                            <w:bCs/>
+                            <w:sz w:val="24"/>
+                            <w:szCs w:val="24"/>
+                            <w:lang w:val="fr-FR"/>
+                          </w:rPr>
+                          <w:t>L</w:t>
+                        </w:r>
+                        <w:r>
+                          <w:rPr>
+                            <w:b/>
+                            <w:bCs/>
+                            <w:sz w:val="24"/>
+                            <w:szCs w:val="24"/>
+                            <w:lang w:val="fr-FR"/>
+                          </w:rPr>
+                          <w:t>B</w:t>
+                        </w:r>
+                        <w:r>
+                          <w:rPr>
+                            <w:b/>
+                            <w:bCs/>
+                            <w:sz w:val="24"/>
+                            <w:szCs w:val="24"/>
+                            <w:lang w:val="fr-FR"/>
+                          </w:rPr>
+                          <w:t xml:space="preserve"> - L</w:t>
+                        </w:r>
+                        <w:r>
+                          <w:rPr>
+                            <w:b/>
+                            <w:bCs/>
+                            <w:sz w:val="24"/>
+                            <w:szCs w:val="24"/>
+                            <w:lang w:val="fr-FR"/>
+                          </w:rPr>
+                          <w:t>B</w:t>
+                        </w:r>
+                      </w:p>
+                    </w:txbxContent>
+                  </v:textbox>
+                </v:rect>
+                <v:rect id="Rectangle 4" o:spid="_x0000_s1029" style="position:absolute;left:27750;top:35938;width:7430;height:3238;visibility:visible;mso-wrap-style:square;v-text-anchor:middle" o:gfxdata="UEsDBBQABgAIAAAAIQDb4fbL7gAAAIUBAAATAAAAW0NvbnRlbnRfVHlwZXNdLnhtbHyQz07DMAyH&#10;70i8Q+QralM4IITa7kDhCAiNB7ASt43WOlEcyvb2pNu4IODoPz9/n1xv9vOkForiPDdwXVagiI23&#10;jocG3rdPxR0oScgWJ8/UwIEENu3lRb09BBKV0ywNjCmFe63FjDSjlD4Q50nv44wpl3HQAc0OB9I3&#10;VXWrjedEnIq03oC27qjHjympx31un0wiTQLq4bS4shrAECZnMGVTvbD9QSnOhDInjzsyuiBXWQP0&#10;r4R18jfgnHvJr4nOknrFmJ5xzhraRtHWf3Kkpfz/yGo5S+H73hkquyhdjr3R8m2lj09svwAAAP//&#10;AwBQSwMEFAAGAAgAAAAhAFr0LFu/AAAAFQEAAAsAAABfcmVscy8ucmVsc2zPwWrDMAwG4Ptg72B0&#10;X5TuUMaI01uh19I+gLGVxCy2jGSy9e1nemrHjpL4P0nD4SetZiPRyNnCruvBUPYcYp4tXC/Htw8w&#10;Wl0ObuVMFm6kcBhfX4Yzra62kC6xqGlKVgtLreUTUf1CyWnHhXKbTCzJ1VbKjMX5LzcTvvf9HuXR&#10;gPHJNKdgQU5hB+ZyK23zHztFL6w81c5zQp6m6P9TMfB3PtPWFCczVQtB9N4U2rp2HOA44NMz4y8A&#10;AAD//wMAUEsDBBQABgAIAAAAIQA1+zjQywAAAOMAAAAPAAAAZHJzL2Rvd25yZXYueG1sRI9Ba8JA&#10;FITvBf/D8oTe6kbF0KSuIgFpsafG9NDbI/uahGbfhuwak/56t1DwOMzMN8x2P5pWDNS7xrKC5SIC&#10;QVxa3XCloDgfn55BOI+ssbVMCiZysN/NHraYanvlDxpyX4kAYZeigtr7LpXSlTUZdAvbEQfv2/YG&#10;fZB9JXWP1wA3rVxFUSwNNhwWauwoq6n8yS9Gwfsk/VB8xsnvkDWTzr+y1xNlSj3Ox8MLCE+jv4f/&#10;229awSpK1slmEydr+PsU/oDc3QAAAP//AwBQSwECLQAUAAYACAAAACEA2+H2y+4AAACFAQAAEwAA&#10;AAAAAAAAAAAAAAAAAAAAW0NvbnRlbnRfVHlwZXNdLnhtbFBLAQItABQABgAIAAAAIQBa9CxbvwAA&#10;ABUBAAALAAAAAAAAAAAAAAAAAB8BAABfcmVscy8ucmVsc1BLAQItABQABgAIAAAAIQA1+zjQywAA&#10;AOMAAAAPAAAAAAAAAAAAAAAAAAcCAABkcnMvZG93bnJldi54bWxQSwUGAAAAAAMAAwC3AAAA/wIA&#10;AAAA&#10;" fillcolor="white [3201]" strokecolor="black [3200]" strokeweight="2pt">
+                  <v:textbox>
+                    <w:txbxContent>
+                      <w:p>
+                        <w:pPr>
+                          <w:jc w:val="center"/>
+                          <w:rPr>
+                            <w:b/>
+                            <w:bCs/>
+                            <w:sz w:val="24"/>
+                            <w:szCs w:val="24"/>
+                            <w:lang w:val="fr-FR"/>
+                          </w:rPr>
+                        </w:pPr>
+                        <w:r>
+                          <w:rPr>
+                            <w:b/>
+                            <w:bCs/>
+                            <w:sz w:val="24"/>
+                            <w:szCs w:val="24"/>
+                            <w:lang w:val="fr-FR"/>
+                          </w:rPr>
+                          <w:t>L</w:t>
+                        </w:r>
+                        <w:r>
+                          <w:rPr>
+                            <w:b/>
+                            <w:bCs/>
+                            <w:sz w:val="24"/>
+                            <w:szCs w:val="24"/>
+                            <w:lang w:val="fr-FR"/>
+                          </w:rPr>
+                          <w:t>O</w:t>
+                        </w:r>
+                        <w:r>
+                          <w:rPr>
+                            <w:b/>
+                            <w:bCs/>
+                            <w:sz w:val="24"/>
+                            <w:szCs w:val="24"/>
+                            <w:lang w:val="fr-FR"/>
+                          </w:rPr>
+                          <w:t xml:space="preserve"> - L</w:t>
+                        </w:r>
+                        <w:r>
+                          <w:rPr>
+                            <w:b/>
+                            <w:bCs/>
+                            <w:sz w:val="24"/>
+                            <w:szCs w:val="24"/>
+                            <w:lang w:val="fr-FR"/>
+                          </w:rPr>
+                          <w:t>B</w:t>
+                        </w:r>
+                      </w:p>
+                    </w:txbxContent>
+                  </v:textbox>
+                </v:rect>
+                <v:rect id="Rectangle 4" o:spid="_x0000_s1030" style="position:absolute;left:3721;top:33067;width:7429;height:3238;visibility:visible;mso-wrap-style:square;v-text-anchor:middle" o:gfxdata="UEsDBBQABgAIAAAAIQDb4fbL7gAAAIUBAAATAAAAW0NvbnRlbnRfVHlwZXNdLnhtbHyQz07DMAyH&#10;70i8Q+QralM4IITa7kDhCAiNB7ASt43WOlEcyvb2pNu4IODoPz9/n1xv9vOkForiPDdwXVagiI23&#10;jocG3rdPxR0oScgWJ8/UwIEENu3lRb09BBKV0ywNjCmFe63FjDSjlD4Q50nv44wpl3HQAc0OB9I3&#10;VXWrjedEnIq03oC27qjHjympx31un0wiTQLq4bS4shrAECZnMGVTvbD9QSnOhDInjzsyuiBXWQP0&#10;r4R18jfgnHvJr4nOknrFmJ5xzhraRtHWf3Kkpfz/yGo5S+H73hkquyhdjr3R8m2lj09svwAAAP//&#10;AwBQSwMEFAAGAAgAAAAhAFr0LFu/AAAAFQEAAAsAAABfcmVscy8ucmVsc2zPwWrDMAwG4Ptg72B0&#10;X5TuUMaI01uh19I+gLGVxCy2jGSy9e1nemrHjpL4P0nD4SetZiPRyNnCruvBUPYcYp4tXC/Htw8w&#10;Wl0ObuVMFm6kcBhfX4Yzra62kC6xqGlKVgtLreUTUf1CyWnHhXKbTCzJ1VbKjMX5LzcTvvf9HuXR&#10;gPHJNKdgQU5hB+ZyK23zHztFL6w81c5zQp6m6P9TMfB3PtPWFCczVQtB9N4U2rp2HOA44NMz4y8A&#10;AAD//wMAUEsDBBQABgAIAAAAIQCMEm5nxwAAAOMAAAAPAAAAZHJzL2Rvd25yZXYueG1sRE/NSsNA&#10;EL4LvsMygje7a1qCjdkUCUhFT8Z68DZkxySYnQ3ZbZr49F1B6HG+/8l3s+3FRKPvHGu4XykQxLUz&#10;HTcaDh/Pdw8gfEA22DsmDQt52BXXVzlmxp34naYqNCKGsM9QQxvCkEnp65Ys+pUbiCP37UaLIZ5j&#10;I82Ipxhue5kolUqLHceGFgcqW6p/qqPV8LbIMB0+0+3vVHaLqb7K/SuVWt/ezE+PIALN4SL+d7+Y&#10;OD9Zb1W6WasE/n6KAMjiDAAA//8DAFBLAQItABQABgAIAAAAIQDb4fbL7gAAAIUBAAATAAAAAAAA&#10;AAAAAAAAAAAAAABbQ29udGVudF9UeXBlc10ueG1sUEsBAi0AFAAGAAgAAAAhAFr0LFu/AAAAFQEA&#10;AAsAAAAAAAAAAAAAAAAAHwEAAF9yZWxzLy5yZWxzUEsBAi0AFAAGAAgAAAAhAIwSbmfHAAAA4wAA&#10;AA8AAAAAAAAAAAAAAAAABwIAAGRycy9kb3ducmV2LnhtbFBLBQYAAAAAAwADALcAAAD7AgAAAAA=&#10;" fillcolor="white [3201]" strokecolor="black [3200]" strokeweight="2pt">
+                  <v:textbox>
+                    <w:txbxContent>
+                      <w:p>
+                        <w:pPr>
+                          <w:jc w:val="center"/>
+                          <w:rPr>
+                            <w:b/>
+                            <w:bCs/>
+                            <w:sz w:val="24"/>
+                            <w:szCs w:val="24"/>
+                            <w:lang w:val="fr-FR"/>
+                          </w:rPr>
+                        </w:pPr>
+                        <w:r>
+                          <w:rPr>
+                            <w:b/>
+                            <w:bCs/>
+                            <w:sz w:val="24"/>
+                            <w:szCs w:val="24"/>
+                            <w:lang w:val="fr-FR"/>
+                          </w:rPr>
+                          <w:t>L</w:t>
+                        </w:r>
+                        <w:r>
+                          <w:rPr>
+                            <w:b/>
+                            <w:bCs/>
+                            <w:sz w:val="24"/>
+                            <w:szCs w:val="24"/>
+                            <w:lang w:val="fr-FR"/>
+                          </w:rPr>
+                          <w:t>O</w:t>
+                        </w:r>
+                        <w:r>
+                          <w:rPr>
+                            <w:b/>
+                            <w:bCs/>
+                            <w:sz w:val="24"/>
+                            <w:szCs w:val="24"/>
+                            <w:lang w:val="fr-FR"/>
+                          </w:rPr>
+                          <w:t xml:space="preserve"> - L</w:t>
+                        </w:r>
+                        <w:r>
+                          <w:rPr>
+                            <w:b/>
+                            <w:bCs/>
+                            <w:sz w:val="24"/>
+                            <w:szCs w:val="24"/>
+                            <w:lang w:val="fr-FR"/>
+                          </w:rPr>
+                          <w:t>O</w:t>
+                        </w:r>
+                      </w:p>
+                    </w:txbxContent>
+                  </v:textbox>
+                </v:rect>
+                <v:rect id="Rectangle 4" o:spid="_x0000_s1031" style="position:absolute;left:14991;top:74534;width:7430;height:3238;visibility:visible;mso-wrap-style:square;v-text-anchor:middle" o:gfxdata="UEsDBBQABgAIAAAAIQDb4fbL7gAAAIUBAAATAAAAW0NvbnRlbnRfVHlwZXNdLnhtbHyQz07DMAyH&#10;70i8Q+QralM4IITa7kDhCAiNB7ASt43WOlEcyvb2pNu4IODoPz9/n1xv9vOkForiPDdwXVagiI23&#10;jocG3rdPxR0oScgWJ8/UwIEENu3lRb09BBKV0ywNjCmFe63FjDSjlD4Q50nv44wpl3HQAc0OB9I3&#10;VXWrjedEnIq03oC27qjHjympx31un0wiTQLq4bS4shrAECZnMGVTvbD9QSnOhDInjzsyuiBXWQP0&#10;r4R18jfgnHvJr4nOknrFmJ5xzhraRtHWf3Kkpfz/yGo5S+H73hkquyhdjr3R8m2lj09svwAAAP//&#10;AwBQSwMEFAAGAAgAAAAhAFr0LFu/AAAAFQEAAAsAAABfcmVscy8ucmVsc2zPwWrDMAwG4Ptg72B0&#10;X5TuUMaI01uh19I+gLGVxCy2jGSy9e1nemrHjpL4P0nD4SetZiPRyNnCruvBUPYcYp4tXC/Htw8w&#10;Wl0ObuVMFm6kcBhfX4Yzra62kC6xqGlKVgtLreUTUf1CyWnHhXKbTCzJ1VbKjMX5LzcTvvf9HuXR&#10;gPHJNKdgQU5hB+ZyK23zHztFL6w81c5zQp6m6P9TMfB3PtPWFCczVQtB9N4U2rp2HOA44NMz4y8A&#10;AAD//wMAUEsDBBQABgAIAAAAIQClKWXnywAAAOMAAAAPAAAAZHJzL2Rvd25yZXYueG1sRI9BS8NA&#10;EIXvQv/DMgVvdtNSQ5t2WyQgip5M20NvQ3ZMgtnZkF3TxF/vHASPM+/Ne9/sj6Nr1UB9aDwbWC4S&#10;UMSltw1XBs6n54cNqBCRLbaeycBEAY6H2d0eM+tv/EFDESslIRwyNFDH2GVah7Imh2HhO2LRPn3v&#10;MMrYV9r2eJNw1+pVkqTaYcPSUGNHeU3lV/HtDLxPOg7nS7r9GfJmssU1f3mj3Jj7+fi0AxVpjP/m&#10;v+tXK/ibdfq4WidLgZafZAH68AsAAP//AwBQSwECLQAUAAYACAAAACEA2+H2y+4AAACFAQAAEwAA&#10;AAAAAAAAAAAAAAAAAAAAW0NvbnRlbnRfVHlwZXNdLnhtbFBLAQItABQABgAIAAAAIQBa9CxbvwAA&#10;ABUBAAALAAAAAAAAAAAAAAAAAB8BAABfcmVscy8ucmVsc1BLAQItABQABgAIAAAAIQClKWXnywAA&#10;AOMAAAAPAAAAAAAAAAAAAAAAAAcCAABkcnMvZG93bnJldi54bWxQSwUGAAAAAAMAAwC3AAAA/wIA&#10;AAAA&#10;" fillcolor="white [3201]" strokecolor="black [3200]" strokeweight="2pt">
+                  <v:textbox>
+                    <w:txbxContent>
+                      <w:p>
+                        <w:pPr>
+                          <w:jc w:val="center"/>
+                          <w:rPr>
+                            <w:b/>
+                            <w:bCs/>
+                            <w:sz w:val="24"/>
+                            <w:szCs w:val="24"/>
+                            <w:lang w:val="fr-FR"/>
+                          </w:rPr>
+                        </w:pPr>
+                        <w:r>
+                          <w:rPr>
+                            <w:b/>
+                            <w:bCs/>
+                            <w:sz w:val="24"/>
+                            <w:szCs w:val="24"/>
+                            <w:lang w:val="fr-FR"/>
+                          </w:rPr>
+                          <w:t>L</w:t>
+                        </w:r>
+                        <w:r>
+                          <w:rPr>
+                            <w:b/>
+                            <w:bCs/>
+                            <w:sz w:val="24"/>
+                            <w:szCs w:val="24"/>
+                            <w:lang w:val="fr-FR"/>
+                          </w:rPr>
+                          <w:t>O</w:t>
+                        </w:r>
+                        <w:r>
+                          <w:rPr>
+                            <w:b/>
+                            <w:bCs/>
+                            <w:sz w:val="24"/>
+                            <w:szCs w:val="24"/>
+                            <w:lang w:val="fr-FR"/>
+                          </w:rPr>
+                          <w:t xml:space="preserve"> - L</w:t>
+                        </w:r>
+                        <w:r>
+                          <w:rPr>
+                            <w:b/>
+                            <w:bCs/>
+                            <w:sz w:val="24"/>
+                            <w:szCs w:val="24"/>
+                            <w:lang w:val="fr-FR"/>
+                          </w:rPr>
+                          <w:t>O</w:t>
+                        </w:r>
+                      </w:p>
+                    </w:txbxContent>
+                  </v:textbox>
+                </v:rect>
+              </v:group>
+            </w:pict>
+          </mc:Fallback>
+        </mc:AlternateContent>
+      </w:r>
+      <w:r>
+        <w:rPr>
+          <w:noProof/>
+        </w:rPr>
         <w:drawing>
-          <wp:inline distT="0" distB="0" distL="0" distR="0" wp14:anchorId="42EE50B7" wp14:editId="05364E48">
+          <wp:inline distT="0" distB="0" distL="0" distR="0" wp14:anchorId="42EE50B7" wp14:editId="4D96C648">
             <wp:extent cx="5915025" cy="8857053"/>
             <wp:effectExtent l="0" t="0" r="0" b="1270"/>
             <wp:docPr id="846248899" name="Picture 1"/>
@@ -3132,7 +3853,7 @@
                   <pic:spPr bwMode="auto">
                     <a:xfrm>
                       <a:off x="0" y="0"/>
-                      <a:ext cx="5924524" cy="8871276"/>
+                      <a:ext cx="5915025" cy="8857053"/>
                     </a:xfrm>
                     <a:prstGeom prst="rect">
                       <a:avLst/>
@@ -3152,6 +3873,103 @@
           </wp:inline>
         </w:drawing>
       </w:r>
+    </w:p>
+    <w:p>
+      <w:r>
+        <w:lastRenderedPageBreak/>
+        <w:t>'|3:LO-&gt;LO|5:BL-&gt;BL|7:LO-&gt;BL|9:LO-&gt;LO'</w:t>
+      </w:r>
+      <w:r>
+        <w:br/>
+      </w:r>
+      <w:r>
+        <w:br/>
+      </w:r>
+      <w:r>
+        <w:t>tOdd, tEven, Podd, Peven, triOddId, triEvenId</w:t>
+      </w:r>
+    </w:p>
+    <w:p>
+      <w:r>
+        <w:t>'|30:LO-&gt;BL|28:LO-&gt;BL|26:LO-&gt;LO'</w:t>
+      </w:r>
+    </w:p>
+    <w:p>
+      <w:pPr>
+        <w:rPr>
+          <w:lang w:val="fr-FR"/>
+        </w:rPr>
+      </w:pPr>
+      <w:r>
+        <w:rPr>
+          <w:noProof/>
+        </w:rPr>
+        <w:drawing>
+          <wp:inline distT="0" distB="0" distL="0" distR="0" wp14:anchorId="3A351DBC" wp14:editId="12803E77">
+            <wp:extent cx="2975764" cy="2904563"/>
+            <wp:effectExtent l="0" t="0" r="0" b="0"/>
+            <wp:docPr id="709753983" name="Picture 1"/>
+            <wp:cNvGraphicFramePr>
+              <a:graphicFrameLocks xmlns:a="http://schemas.openxmlformats.org/drawingml/2006/main" noChangeAspect="1"/>
+            </wp:cNvGraphicFramePr>
+            <a:graphic xmlns:a="http://schemas.openxmlformats.org/drawingml/2006/main">
+              <a:graphicData uri="http://schemas.openxmlformats.org/drawingml/2006/picture">
+                <pic:pic xmlns:pic="http://schemas.openxmlformats.org/drawingml/2006/picture">
+                  <pic:nvPicPr>
+                    <pic:cNvPr id="709753983" name=""/>
+                    <pic:cNvPicPr/>
+                  </pic:nvPicPr>
+                  <pic:blipFill rotWithShape="1">
+                    <a:blip r:embed="rId9"/>
+                    <a:srcRect l="54155" t="16185" r="26397" b="33194"/>
+                    <a:stretch>
+                      <a:fillRect/>
+                    </a:stretch>
+                  </pic:blipFill>
+                  <pic:spPr bwMode="auto">
+                    <a:xfrm>
+                      <a:off x="0" y="0"/>
+                      <a:ext cx="2983273" cy="2911893"/>
+                    </a:xfrm>
+                    <a:prstGeom prst="rect">
+                      <a:avLst/>
+                    </a:prstGeom>
+                    <a:ln>
+                      <a:noFill/>
+                    </a:ln>
+                    <a:extLst>
+                      <a:ext uri="{53640926-AAD7-44D8-BBD7-CCE9431645EC}">
+                        <a14:shadowObscured xmlns:a14="http://schemas.microsoft.com/office/drawing/2010/main"/>
+                      </a:ext>
+                    </a:extLst>
+                  </pic:spPr>
+                </pic:pic>
+              </a:graphicData>
+            </a:graphic>
+          </wp:inline>
+        </w:drawing>
+      </w:r>
+    </w:p>
+    <w:p>
+      <w:pPr>
+        <w:rPr>
+          <w:lang w:val="fr-FR"/>
+        </w:rPr>
+      </w:pPr>
+    </w:p>
+    <w:p>
+      <w:pPr>
+        <w:rPr>
+          <w:lang w:val="fr-FR"/>
+        </w:rPr>
+      </w:pPr>
+    </w:p>
+    <w:p>
+      <w:pPr>
+        <w:rPr>
+          <w:lang w:val="fr-FR"/>
+        </w:rPr>
+      </w:pPr>
     </w:p>
     <w:sectPr>
       <w:pgSz w:w="12240" w:h="15840"/>
@@ -16089,6 +16907,19 @@
       </w:tcPr>
     </w:tblStylePr>
   </w:style>
+  <w:style w:type="paragraph" w:styleId="NormalWeb">
+    <w:name w:val="Normal (Web)"/>
+    <w:basedOn w:val="Normal"/>
+    <w:uiPriority w:val="99"/>
+    <w:semiHidden/>
+    <w:unhideWhenUsed/>
+    <w:rsid w:val="00BA2633"/>
+    <w:rPr>
+      <w:rFonts w:ascii="Times New Roman" w:hAnsi="Times New Roman" w:cs="Times New Roman"/>
+      <w:sz w:val="24"/>
+      <w:szCs w:val="24"/>
+    </w:rPr>
+  </w:style>
 </w:styles>
 </file>
 

</xml_diff>